<commit_message>
Desafio 09 - Termiando OK solo falta Mendoza pero esta mal hecho
</commit_message>
<xml_diff>
--- a/Desafios/09/Notas y Devoluciones 09.docx
+++ b/Desafios/09/Notas y Devoluciones 09.docx
@@ -1,6 +1,6 @@
 
 <file path=word/document.xml><?xml version="1.0" encoding="utf-8"?>
-<w:document xmlns:wpc="http://schemas.microsoft.com/office/word/2010/wordprocessingCanvas" xmlns:cx="http://schemas.microsoft.com/office/drawing/2014/chartex" xmlns:cx1="http://schemas.microsoft.com/office/drawing/2015/9/8/chartex" xmlns:cx2="http://schemas.microsoft.com/office/drawing/2015/10/21/chartex" xmlns:cx3="http://schemas.microsoft.com/office/drawing/2016/5/9/chartex" xmlns:cx4="http://schemas.microsoft.com/office/drawing/2016/5/10/chartex" xmlns:cx5="http://schemas.microsoft.com/office/drawing/2016/5/11/chartex" xmlns:cx6="http://schemas.microsoft.com/office/drawing/2016/5/12/chartex" xmlns:cx7="http://schemas.microsoft.com/office/drawing/2016/5/13/chartex" xmlns:cx8="http://schemas.microsoft.com/office/drawing/2016/5/14/chartex" xmlns:mc="http://schemas.openxmlformats.org/markup-compatibility/2006" xmlns:aink="http://schemas.microsoft.com/office/drawing/2016/ink" xmlns:am3d="http://schemas.microsoft.com/office/drawing/2017/model3d" xmlns:o="urn:schemas-microsoft-com:office:office" xmlns:oel="http://schemas.microsoft.com/office/2019/extlst" xmlns:r="http://schemas.openxmlformats.org/officeDocument/2006/relationships" xmlns:m="http://schemas.openxmlformats.org/officeDocument/2006/math" xmlns:v="urn:schemas-microsoft-com:vml" xmlns:wp14="http://schemas.microsoft.com/office/word/2010/wordprocessingDrawing" xmlns:wp="http://schemas.openxmlformats.org/drawingml/2006/wordprocessingDrawing" xmlns:w10="urn:schemas-microsoft-com:office:word" xmlns:w="http://schemas.openxmlformats.org/wordprocessingml/2006/main" xmlns:w14="http://schemas.microsoft.com/office/word/2010/wordml" xmlns:w15="http://schemas.microsoft.com/office/word/2012/wordml" xmlns:w16cex="http://schemas.microsoft.com/office/word/2018/wordml/cex" xmlns:w16cid="http://schemas.microsoft.com/office/word/2016/wordml/cid" xmlns:w16="http://schemas.microsoft.com/office/word/2018/wordml" xmlns:w16du="http://schemas.microsoft.com/office/word/2023/wordml/word16du" xmlns:w16sdtdh="http://schemas.microsoft.com/office/word/2020/wordml/sdtdatahash" xmlns:w16se="http://schemas.microsoft.com/office/word/2015/wordml/symex" xmlns:wpg="http://schemas.microsoft.com/office/word/2010/wordprocessingGroup" xmlns:wpi="http://schemas.microsoft.com/office/word/2010/wordprocessingInk" xmlns:wne="http://schemas.microsoft.com/office/word/2006/wordml" xmlns:wps="http://schemas.microsoft.com/office/word/2010/wordprocessingShape" mc:Ignorable="w14 w15 w16se w16cid w16 w16cex w16sdtdh w16du wp14">
+<w:document xmlns:wpc="http://schemas.microsoft.com/office/word/2010/wordprocessingCanvas" xmlns:cx="http://schemas.microsoft.com/office/drawing/2014/chartex" xmlns:cx1="http://schemas.microsoft.com/office/drawing/2015/9/8/chartex" xmlns:cx2="http://schemas.microsoft.com/office/drawing/2015/10/21/chartex" xmlns:cx3="http://schemas.microsoft.com/office/drawing/2016/5/9/chartex" xmlns:cx4="http://schemas.microsoft.com/office/drawing/2016/5/10/chartex" xmlns:cx5="http://schemas.microsoft.com/office/drawing/2016/5/11/chartex" xmlns:cx6="http://schemas.microsoft.com/office/drawing/2016/5/12/chartex" xmlns:cx7="http://schemas.microsoft.com/office/drawing/2016/5/13/chartex" xmlns:cx8="http://schemas.microsoft.com/office/drawing/2016/5/14/chartex" xmlns:mc="http://schemas.openxmlformats.org/markup-compatibility/2006" xmlns:aink="http://schemas.microsoft.com/office/drawing/2016/ink" xmlns:am3d="http://schemas.microsoft.com/office/drawing/2017/model3d" xmlns:o="urn:schemas-microsoft-com:office:office" xmlns:r="http://schemas.openxmlformats.org/officeDocument/2006/relationships" xmlns:m="http://schemas.openxmlformats.org/officeDocument/2006/math" xmlns:v="urn:schemas-microsoft-com:vml" xmlns:wp14="http://schemas.microsoft.com/office/word/2010/wordprocessingDrawing" xmlns:wp="http://schemas.openxmlformats.org/drawingml/2006/wordprocessingDrawing" xmlns:w10="urn:schemas-microsoft-com:office:word" xmlns:w="http://schemas.openxmlformats.org/wordprocessingml/2006/main" xmlns:w14="http://schemas.microsoft.com/office/word/2010/wordml" xmlns:w15="http://schemas.microsoft.com/office/word/2012/wordml" xmlns:w16cid="http://schemas.microsoft.com/office/word/2016/wordml/cid" xmlns:w16se="http://schemas.microsoft.com/office/word/2015/wordml/symex" xmlns:wpg="http://schemas.microsoft.com/office/word/2010/wordprocessingGroup" xmlns:wpi="http://schemas.microsoft.com/office/word/2010/wordprocessingInk" xmlns:wne="http://schemas.microsoft.com/office/word/2006/wordml" xmlns:wps="http://schemas.microsoft.com/office/word/2010/wordprocessingShape" mc:Ignorable="w14 w15 w16se w16cid wp14">
   <w:body>
     <w:p>
       <w:pPr>
@@ -121,13 +121,7 @@
         <w:rPr>
           <w:rFonts w:ascii="DejaVu Serif" w:hAnsi="DejaVu Serif"/>
         </w:rPr>
-        <w:t>Correcto la configuración de páginas estáticas</w:t>
-      </w:r>
-      <w:r>
-        <w:rPr>
-          <w:rFonts w:ascii="DejaVu Serif" w:hAnsi="DejaVu Serif"/>
-        </w:rPr>
-        <w:t xml:space="preserve">. Tambien configuraron y usaron </w:t>
+        <w:t xml:space="preserve">Correcto la configuración de páginas estáticas. Tambien configuraron y usaron </w:t>
       </w:r>
       <w:proofErr w:type="gramStart"/>
       <w:r>
@@ -141,19 +135,7 @@
         <w:rPr>
           <w:rFonts w:ascii="DejaVu Serif" w:hAnsi="DejaVu Serif"/>
         </w:rPr>
-        <w:t xml:space="preserve"> </w:t>
-      </w:r>
-      <w:r>
-        <w:rPr>
-          <w:rFonts w:ascii="DejaVu Serif" w:hAnsi="DejaVu Serif"/>
-        </w:rPr>
-        <w:t>middleware</w:t>
-      </w:r>
-      <w:r>
-        <w:rPr>
-          <w:rFonts w:ascii="DejaVu Serif" w:hAnsi="DejaVu Serif"/>
-        </w:rPr>
-        <w:t>s.</w:t>
+        <w:t xml:space="preserve"> middlewares.</w:t>
       </w:r>
     </w:p>
     <w:p>
@@ -359,19 +341,7 @@
         <w:rPr>
           <w:rFonts w:ascii="DejaVu Serif" w:hAnsi="DejaVu Serif"/>
         </w:rPr>
-        <w:t>Chic</w:t>
-      </w:r>
-      <w:r>
-        <w:rPr>
-          <w:rFonts w:ascii="DejaVu Serif" w:hAnsi="DejaVu Serif"/>
-        </w:rPr>
-        <w:t>a</w:t>
-      </w:r>
-      <w:r>
-        <w:rPr>
-          <w:rFonts w:ascii="DejaVu Serif" w:hAnsi="DejaVu Serif"/>
-        </w:rPr>
-        <w:t>s, excelente trabajo cumplieron con los requerimientos solicitados en enunciado.</w:t>
+        <w:t>Chicas, excelente trabajo cumplieron con los requerimientos solicitados en enunciado.</w:t>
       </w:r>
     </w:p>
     <w:p>
@@ -504,23 +474,7 @@
           <w:rFonts w:ascii="DejaVu Serif" w:hAnsi="DejaVu Serif"/>
           <w:lang w:val="en-US"/>
         </w:rPr>
-        <w:t>, '</w:t>
-      </w:r>
-      <w:proofErr w:type="gramStart"/>
-      <w:r>
-        <w:rPr>
-          <w:rFonts w:ascii="DejaVu Serif" w:hAnsi="DejaVu Serif"/>
-          <w:lang w:val="en-US"/>
-        </w:rPr>
-        <w:t>public')</w:t>
-      </w:r>
-      <w:proofErr w:type="gramEnd"/>
-      <w:r>
-        <w:rPr>
-          <w:rFonts w:ascii="DejaVu Serif" w:hAnsi="DejaVu Serif"/>
-          <w:lang w:val="en-US"/>
-        </w:rPr>
-        <w:t>));</w:t>
+        <w:t>, 'public')));</w:t>
       </w:r>
     </w:p>
     <w:p>
@@ -705,19 +659,7 @@
         <w:rPr>
           <w:rFonts w:ascii="DejaVu Serif" w:hAnsi="DejaVu Serif"/>
         </w:rPr>
-        <w:t xml:space="preserve">Chicos, </w:t>
-      </w:r>
-      <w:r>
-        <w:rPr>
-          <w:rFonts w:ascii="DejaVu Serif" w:hAnsi="DejaVu Serif"/>
-        </w:rPr>
-        <w:t>muy buen</w:t>
-      </w:r>
-      <w:r>
-        <w:rPr>
-          <w:rFonts w:ascii="DejaVu Serif" w:hAnsi="DejaVu Serif"/>
-        </w:rPr>
-        <w:t xml:space="preserve"> trabajo cumplieron con los requerimientos solicitados en enunciado.</w:t>
+        <w:t>Chicos, muy buen trabajo cumplieron con los requerimientos solicitados en enunciado.</w:t>
       </w:r>
     </w:p>
     <w:p>
@@ -757,21 +699,7 @@
         <w:rPr>
           <w:rFonts w:ascii="DejaVu Serif" w:hAnsi="DejaVu Serif"/>
         </w:rPr>
-        <w:t xml:space="preserve"> de Express para la configuración de rutas, lo único aquí tengan cuidado </w:t>
-      </w:r>
-      <w:proofErr w:type="gramStart"/>
-      <w:r>
-        <w:rPr>
-          <w:rFonts w:ascii="DejaVu Serif" w:hAnsi="DejaVu Serif"/>
-        </w:rPr>
-        <w:t>que</w:t>
-      </w:r>
-      <w:proofErr w:type="gramEnd"/>
-      <w:r>
-        <w:rPr>
-          <w:rFonts w:ascii="DejaVu Serif" w:hAnsi="DejaVu Serif"/>
-        </w:rPr>
-        <w:t xml:space="preserve"> les quede la ruta final </w:t>
+        <w:t xml:space="preserve"> de Express para la configuración de rutas, lo único aquí tengan cuidado que les quede la ruta final </w:t>
       </w:r>
       <w:hyperlink r:id="rId4" w:history="1">
         <w:r>
@@ -835,17 +763,50 @@
           <w:rFonts w:ascii="DejaVu Serif" w:hAnsi="DejaVu Serif"/>
           <w:lang w:val="en-US"/>
         </w:rPr>
-        <w:t>const express = require('express'</w:t>
-      </w:r>
+        <w:t>const express = require('express');</w:t>
+      </w:r>
+    </w:p>
+    <w:p>
+      <w:pPr>
+        <w:ind w:firstLine="708"/>
+        <w:rPr>
+          <w:rFonts w:ascii="DejaVu Serif" w:hAnsi="DejaVu Serif"/>
+          <w:lang w:val="en-US"/>
+        </w:rPr>
+      </w:pPr>
+      <w:r>
+        <w:rPr>
+          <w:rFonts w:ascii="DejaVu Serif" w:hAnsi="DejaVu Serif"/>
+          <w:lang w:val="en-US"/>
+        </w:rPr>
+        <w:t xml:space="preserve">const router = </w:t>
+      </w:r>
+      <w:proofErr w:type="spellStart"/>
       <w:proofErr w:type="gramStart"/>
       <w:r>
         <w:rPr>
           <w:rFonts w:ascii="DejaVu Serif" w:hAnsi="DejaVu Serif"/>
           <w:lang w:val="en-US"/>
         </w:rPr>
-        <w:t>);</w:t>
-      </w:r>
+        <w:t>express.Router</w:t>
+      </w:r>
+      <w:proofErr w:type="spellEnd"/>
       <w:proofErr w:type="gramEnd"/>
+      <w:r>
+        <w:rPr>
+          <w:rFonts w:ascii="DejaVu Serif" w:hAnsi="DejaVu Serif"/>
+          <w:lang w:val="en-US"/>
+        </w:rPr>
+        <w:t>();</w:t>
+      </w:r>
+    </w:p>
+    <w:p>
+      <w:pPr>
+        <w:rPr>
+          <w:rFonts w:ascii="DejaVu Serif" w:hAnsi="DejaVu Serif"/>
+          <w:lang w:val="en-US"/>
+        </w:rPr>
+      </w:pPr>
     </w:p>
     <w:p>
       <w:pPr>
@@ -855,13 +816,6 @@
           <w:lang w:val="en-US"/>
         </w:rPr>
       </w:pPr>
-      <w:r>
-        <w:rPr>
-          <w:rFonts w:ascii="DejaVu Serif" w:hAnsi="DejaVu Serif"/>
-          <w:lang w:val="en-US"/>
-        </w:rPr>
-        <w:t xml:space="preserve">const router = </w:t>
-      </w:r>
       <w:proofErr w:type="spellStart"/>
       <w:proofErr w:type="gramStart"/>
       <w:r>
@@ -869,32 +823,98 @@
           <w:rFonts w:ascii="DejaVu Serif" w:hAnsi="DejaVu Serif"/>
           <w:lang w:val="en-US"/>
         </w:rPr>
-        <w:t>express.Router</w:t>
-      </w:r>
-      <w:proofErr w:type="spellEnd"/>
+        <w:t>router.get</w:t>
+      </w:r>
+      <w:proofErr w:type="spellEnd"/>
+      <w:r>
+        <w:rPr>
+          <w:rFonts w:ascii="DejaVu Serif" w:hAnsi="DejaVu Serif"/>
+          <w:lang w:val="en-US"/>
+        </w:rPr>
+        <w:t>(</w:t>
+      </w:r>
       <w:proofErr w:type="gramEnd"/>
       <w:r>
         <w:rPr>
           <w:rFonts w:ascii="DejaVu Serif" w:hAnsi="DejaVu Serif"/>
           <w:lang w:val="en-US"/>
         </w:rPr>
-        <w:t>();</w:t>
-      </w:r>
-    </w:p>
-    <w:p>
-      <w:pPr>
-        <w:rPr>
-          <w:rFonts w:ascii="DejaVu Serif" w:hAnsi="DejaVu Serif"/>
-          <w:lang w:val="en-US"/>
-        </w:rPr>
-      </w:pPr>
+        <w:t>"/", (req, res) =&gt; {</w:t>
+      </w:r>
+    </w:p>
+    <w:p>
+      <w:pPr>
+        <w:rPr>
+          <w:rFonts w:ascii="DejaVu Serif" w:hAnsi="DejaVu Serif"/>
+          <w:lang w:val="en-US"/>
+        </w:rPr>
+      </w:pPr>
+      <w:r>
+        <w:rPr>
+          <w:rFonts w:ascii="DejaVu Serif" w:hAnsi="DejaVu Serif"/>
+          <w:lang w:val="en-US"/>
+        </w:rPr>
+        <w:t xml:space="preserve">    </w:t>
+      </w:r>
+      <w:r>
+        <w:rPr>
+          <w:rFonts w:ascii="DejaVu Serif" w:hAnsi="DejaVu Serif"/>
+          <w:lang w:val="en-US"/>
+        </w:rPr>
+        <w:tab/>
+      </w:r>
+      <w:r>
+        <w:rPr>
+          <w:rFonts w:ascii="DejaVu Serif" w:hAnsi="DejaVu Serif"/>
+          <w:lang w:val="en-US"/>
+        </w:rPr>
+        <w:tab/>
+      </w:r>
+      <w:proofErr w:type="spellStart"/>
+      <w:proofErr w:type="gramStart"/>
+      <w:r>
+        <w:rPr>
+          <w:rFonts w:ascii="DejaVu Serif" w:hAnsi="DejaVu Serif"/>
+          <w:lang w:val="en-US"/>
+        </w:rPr>
+        <w:t>res.render</w:t>
+      </w:r>
+      <w:proofErr w:type="spellEnd"/>
+      <w:proofErr w:type="gramEnd"/>
+      <w:r>
+        <w:rPr>
+          <w:rFonts w:ascii="DejaVu Serif" w:hAnsi="DejaVu Serif"/>
+          <w:lang w:val="en-US"/>
+        </w:rPr>
+        <w:t>("about");</w:t>
+      </w:r>
     </w:p>
     <w:p>
       <w:pPr>
         <w:ind w:firstLine="708"/>
         <w:rPr>
           <w:rFonts w:ascii="DejaVu Serif" w:hAnsi="DejaVu Serif"/>
-          <w:lang w:val="en-US"/>
+        </w:rPr>
+      </w:pPr>
+      <w:r>
+        <w:rPr>
+          <w:rFonts w:ascii="DejaVu Serif" w:hAnsi="DejaVu Serif"/>
+        </w:rPr>
+        <w:t>});</w:t>
+      </w:r>
+    </w:p>
+    <w:p>
+      <w:pPr>
+        <w:rPr>
+          <w:rFonts w:ascii="DejaVu Serif" w:hAnsi="DejaVu Serif"/>
+        </w:rPr>
+      </w:pPr>
+    </w:p>
+    <w:p>
+      <w:pPr>
+        <w:ind w:firstLine="708"/>
+        <w:rPr>
+          <w:rFonts w:ascii="DejaVu Serif" w:hAnsi="DejaVu Serif"/>
         </w:rPr>
       </w:pPr>
       <w:proofErr w:type="spellStart"/>
@@ -902,9 +922,86 @@
       <w:r>
         <w:rPr>
           <w:rFonts w:ascii="DejaVu Serif" w:hAnsi="DejaVu Serif"/>
-          <w:lang w:val="en-US"/>
-        </w:rPr>
-        <w:t>router.get</w:t>
+        </w:rPr>
+        <w:t>module.exports</w:t>
+      </w:r>
+      <w:proofErr w:type="spellEnd"/>
+      <w:proofErr w:type="gramEnd"/>
+      <w:r>
+        <w:rPr>
+          <w:rFonts w:ascii="DejaVu Serif" w:hAnsi="DejaVu Serif"/>
+        </w:rPr>
+        <w:t xml:space="preserve"> = </w:t>
+      </w:r>
+      <w:proofErr w:type="spellStart"/>
+      <w:r>
+        <w:rPr>
+          <w:rFonts w:ascii="DejaVu Serif" w:hAnsi="DejaVu Serif"/>
+        </w:rPr>
+        <w:t>router</w:t>
+      </w:r>
+      <w:proofErr w:type="spellEnd"/>
+      <w:r>
+        <w:rPr>
+          <w:rFonts w:ascii="DejaVu Serif" w:hAnsi="DejaVu Serif"/>
+        </w:rPr>
+        <w:t>;</w:t>
+      </w:r>
+    </w:p>
+    <w:p>
+      <w:pPr>
+        <w:rPr>
+          <w:rFonts w:ascii="DejaVu Serif" w:hAnsi="DejaVu Serif"/>
+        </w:rPr>
+      </w:pPr>
+      <w:r>
+        <w:rPr>
+          <w:rFonts w:ascii="DejaVu Serif" w:hAnsi="DejaVu Serif"/>
+        </w:rPr>
+        <w:tab/>
+      </w:r>
+    </w:p>
+    <w:p>
+      <w:pPr>
+        <w:rPr>
+          <w:rFonts w:ascii="DejaVu Serif" w:hAnsi="DejaVu Serif"/>
+        </w:rPr>
+      </w:pPr>
+    </w:p>
+    <w:p>
+      <w:pPr>
+        <w:rPr>
+          <w:rFonts w:ascii="DejaVu Serif" w:hAnsi="DejaVu Serif"/>
+        </w:rPr>
+      </w:pPr>
+      <w:r>
+        <w:rPr>
+          <w:rFonts w:ascii="DejaVu Serif" w:hAnsi="DejaVu Serif"/>
+        </w:rPr>
+        <w:t>Falto la configuración para uso de recursos estáticos con el middleware correspondiente:</w:t>
+      </w:r>
+    </w:p>
+    <w:p>
+      <w:pPr>
+        <w:rPr>
+          <w:rFonts w:ascii="DejaVu Serif" w:hAnsi="DejaVu Serif"/>
+          <w:lang w:val="en-US"/>
+        </w:rPr>
+      </w:pPr>
+      <w:r>
+        <w:rPr>
+          <w:rFonts w:ascii="DejaVu Serif" w:hAnsi="DejaVu Serif"/>
+        </w:rPr>
+        <w:tab/>
+      </w:r>
+      <w:proofErr w:type="spellStart"/>
+      <w:proofErr w:type="gramStart"/>
+      <w:r>
+        <w:rPr>
+          <w:rFonts w:ascii="DejaVu Serif" w:hAnsi="DejaVu Serif"/>
+          <w:lang w:val="en-US"/>
+        </w:rPr>
+        <w:t>app.use</w:t>
       </w:r>
       <w:proofErr w:type="spellEnd"/>
       <w:r>
@@ -914,278 +1011,84 @@
         </w:rPr>
         <w:t>(</w:t>
       </w:r>
+      <w:proofErr w:type="spellStart"/>
       <w:proofErr w:type="gramEnd"/>
       <w:r>
         <w:rPr>
           <w:rFonts w:ascii="DejaVu Serif" w:hAnsi="DejaVu Serif"/>
           <w:lang w:val="en-US"/>
         </w:rPr>
-        <w:t>"/", (req, res) =&gt; {</w:t>
-      </w:r>
-    </w:p>
-    <w:p>
-      <w:pPr>
-        <w:rPr>
-          <w:rFonts w:ascii="DejaVu Serif" w:hAnsi="DejaVu Serif"/>
-          <w:lang w:val="en-US"/>
-        </w:rPr>
-      </w:pPr>
-      <w:r>
-        <w:rPr>
-          <w:rFonts w:ascii="DejaVu Serif" w:hAnsi="DejaVu Serif"/>
-          <w:lang w:val="en-US"/>
-        </w:rPr>
-        <w:t xml:space="preserve">    </w:t>
-      </w:r>
-      <w:r>
-        <w:rPr>
-          <w:rFonts w:ascii="DejaVu Serif" w:hAnsi="DejaVu Serif"/>
-          <w:lang w:val="en-US"/>
-        </w:rPr>
-        <w:tab/>
-      </w:r>
-      <w:r>
-        <w:rPr>
-          <w:rFonts w:ascii="DejaVu Serif" w:hAnsi="DejaVu Serif"/>
-          <w:lang w:val="en-US"/>
-        </w:rPr>
-        <w:tab/>
-      </w:r>
-      <w:proofErr w:type="spellStart"/>
+        <w:t>express.static</w:t>
+      </w:r>
+      <w:proofErr w:type="spellEnd"/>
+      <w:r>
+        <w:rPr>
+          <w:rFonts w:ascii="DejaVu Serif" w:hAnsi="DejaVu Serif"/>
+          <w:lang w:val="en-US"/>
+        </w:rPr>
+        <w:t>(</w:t>
+      </w:r>
+      <w:proofErr w:type="spellStart"/>
+      <w:r>
+        <w:rPr>
+          <w:rFonts w:ascii="DejaVu Serif" w:hAnsi="DejaVu Serif"/>
+          <w:lang w:val="en-US"/>
+        </w:rPr>
+        <w:t>path.join</w:t>
+      </w:r>
+      <w:proofErr w:type="spellEnd"/>
+      <w:r>
+        <w:rPr>
+          <w:rFonts w:ascii="DejaVu Serif" w:hAnsi="DejaVu Serif"/>
+          <w:lang w:val="en-US"/>
+        </w:rPr>
+        <w:t>(__</w:t>
+      </w:r>
+      <w:proofErr w:type="spellStart"/>
+      <w:r>
+        <w:rPr>
+          <w:rFonts w:ascii="DejaVu Serif" w:hAnsi="DejaVu Serif"/>
+          <w:lang w:val="en-US"/>
+        </w:rPr>
+        <w:t>dirname</w:t>
+      </w:r>
+      <w:proofErr w:type="spellEnd"/>
+      <w:r>
+        <w:rPr>
+          <w:rFonts w:ascii="DejaVu Serif" w:hAnsi="DejaVu Serif"/>
+          <w:lang w:val="en-US"/>
+        </w:rPr>
+        <w:t>, 'public')));</w:t>
+      </w:r>
+    </w:p>
+    <w:p>
+      <w:pPr>
+        <w:rPr>
+          <w:rFonts w:ascii="DejaVu Serif" w:hAnsi="DejaVu Serif"/>
+          <w:lang w:val="en-US"/>
+        </w:rPr>
+      </w:pPr>
+    </w:p>
+    <w:p>
+      <w:pPr>
+        <w:rPr>
+          <w:rFonts w:ascii="DejaVu Serif" w:hAnsi="DejaVu Serif"/>
+        </w:rPr>
+      </w:pPr>
+      <w:r>
+        <w:rPr>
+          <w:rFonts w:ascii="DejaVu Serif" w:hAnsi="DejaVu Serif"/>
+        </w:rPr>
+        <w:t xml:space="preserve">Muy buen </w:t>
+      </w:r>
       <w:proofErr w:type="gramStart"/>
       <w:r>
         <w:rPr>
           <w:rFonts w:ascii="DejaVu Serif" w:hAnsi="DejaVu Serif"/>
-          <w:lang w:val="en-US"/>
-        </w:rPr>
-        <w:t>res.render</w:t>
-      </w:r>
-      <w:proofErr w:type="spellEnd"/>
+        </w:rPr>
+        <w:t>trabajo !</w:t>
+      </w:r>
       <w:proofErr w:type="gramEnd"/>
-      <w:r>
-        <w:rPr>
-          <w:rFonts w:ascii="DejaVu Serif" w:hAnsi="DejaVu Serif"/>
-          <w:lang w:val="en-US"/>
-        </w:rPr>
-        <w:t>("about");</w:t>
-      </w:r>
-    </w:p>
-    <w:p>
-      <w:pPr>
-        <w:ind w:firstLine="708"/>
-        <w:rPr>
-          <w:rFonts w:ascii="DejaVu Serif" w:hAnsi="DejaVu Serif"/>
-        </w:rPr>
-      </w:pPr>
-      <w:r>
-        <w:rPr>
-          <w:rFonts w:ascii="DejaVu Serif" w:hAnsi="DejaVu Serif"/>
-        </w:rPr>
-        <w:t>});</w:t>
-      </w:r>
-    </w:p>
-    <w:p>
-      <w:pPr>
-        <w:rPr>
-          <w:rFonts w:ascii="DejaVu Serif" w:hAnsi="DejaVu Serif"/>
-        </w:rPr>
-      </w:pPr>
-    </w:p>
-    <w:p>
-      <w:pPr>
-        <w:ind w:firstLine="708"/>
-        <w:rPr>
-          <w:rFonts w:ascii="DejaVu Serif" w:hAnsi="DejaVu Serif"/>
-        </w:rPr>
-      </w:pPr>
-      <w:proofErr w:type="spellStart"/>
-      <w:proofErr w:type="gramStart"/>
-      <w:r>
-        <w:rPr>
-          <w:rFonts w:ascii="DejaVu Serif" w:hAnsi="DejaVu Serif"/>
-        </w:rPr>
-        <w:t>module.exports</w:t>
-      </w:r>
-      <w:proofErr w:type="spellEnd"/>
-      <w:proofErr w:type="gramEnd"/>
-      <w:r>
-        <w:rPr>
-          <w:rFonts w:ascii="DejaVu Serif" w:hAnsi="DejaVu Serif"/>
-        </w:rPr>
-        <w:t xml:space="preserve"> = </w:t>
-      </w:r>
-      <w:proofErr w:type="spellStart"/>
-      <w:r>
-        <w:rPr>
-          <w:rFonts w:ascii="DejaVu Serif" w:hAnsi="DejaVu Serif"/>
-        </w:rPr>
-        <w:t>router</w:t>
-      </w:r>
-      <w:proofErr w:type="spellEnd"/>
-      <w:r>
-        <w:rPr>
-          <w:rFonts w:ascii="DejaVu Serif" w:hAnsi="DejaVu Serif"/>
-        </w:rPr>
-        <w:t>;</w:t>
-      </w:r>
-    </w:p>
-    <w:p>
-      <w:pPr>
-        <w:rPr>
-          <w:rFonts w:ascii="DejaVu Serif" w:hAnsi="DejaVu Serif"/>
-        </w:rPr>
-      </w:pPr>
-      <w:r>
-        <w:rPr>
-          <w:rFonts w:ascii="DejaVu Serif" w:hAnsi="DejaVu Serif"/>
-        </w:rPr>
-        <w:tab/>
-      </w:r>
-    </w:p>
-    <w:p>
-      <w:pPr>
-        <w:rPr>
-          <w:rFonts w:ascii="DejaVu Serif" w:hAnsi="DejaVu Serif"/>
-        </w:rPr>
-      </w:pPr>
-    </w:p>
-    <w:p>
-      <w:pPr>
-        <w:rPr>
-          <w:rFonts w:ascii="DejaVu Serif" w:hAnsi="DejaVu Serif"/>
-        </w:rPr>
-      </w:pPr>
-      <w:r>
-        <w:rPr>
-          <w:rFonts w:ascii="DejaVu Serif" w:hAnsi="DejaVu Serif"/>
-        </w:rPr>
-        <w:t>Falto la configuración para uso de recursos estáticos con el middleware correspondiente:</w:t>
-      </w:r>
-    </w:p>
-    <w:p>
-      <w:pPr>
-        <w:rPr>
-          <w:rFonts w:ascii="DejaVu Serif" w:hAnsi="DejaVu Serif"/>
-          <w:lang w:val="en-US"/>
-        </w:rPr>
-      </w:pPr>
-      <w:r>
-        <w:rPr>
-          <w:rFonts w:ascii="DejaVu Serif" w:hAnsi="DejaVu Serif"/>
-        </w:rPr>
-        <w:tab/>
-      </w:r>
-      <w:proofErr w:type="spellStart"/>
-      <w:proofErr w:type="gramStart"/>
-      <w:r>
-        <w:rPr>
-          <w:rFonts w:ascii="DejaVu Serif" w:hAnsi="DejaVu Serif"/>
-          <w:lang w:val="en-US"/>
-        </w:rPr>
-        <w:t>app.use</w:t>
-      </w:r>
-      <w:proofErr w:type="spellEnd"/>
-      <w:r>
-        <w:rPr>
-          <w:rFonts w:ascii="DejaVu Serif" w:hAnsi="DejaVu Serif"/>
-          <w:lang w:val="en-US"/>
-        </w:rPr>
-        <w:t>(</w:t>
-      </w:r>
-      <w:proofErr w:type="spellStart"/>
-      <w:proofErr w:type="gramEnd"/>
-      <w:r>
-        <w:rPr>
-          <w:rFonts w:ascii="DejaVu Serif" w:hAnsi="DejaVu Serif"/>
-          <w:lang w:val="en-US"/>
-        </w:rPr>
-        <w:t>express.static</w:t>
-      </w:r>
-      <w:proofErr w:type="spellEnd"/>
-      <w:r>
-        <w:rPr>
-          <w:rFonts w:ascii="DejaVu Serif" w:hAnsi="DejaVu Serif"/>
-          <w:lang w:val="en-US"/>
-        </w:rPr>
-        <w:t>(</w:t>
-      </w:r>
-      <w:proofErr w:type="spellStart"/>
-      <w:r>
-        <w:rPr>
-          <w:rFonts w:ascii="DejaVu Serif" w:hAnsi="DejaVu Serif"/>
-          <w:lang w:val="en-US"/>
-        </w:rPr>
-        <w:t>path.join</w:t>
-      </w:r>
-      <w:proofErr w:type="spellEnd"/>
-      <w:r>
-        <w:rPr>
-          <w:rFonts w:ascii="DejaVu Serif" w:hAnsi="DejaVu Serif"/>
-          <w:lang w:val="en-US"/>
-        </w:rPr>
-        <w:t>(__</w:t>
-      </w:r>
-      <w:proofErr w:type="spellStart"/>
-      <w:r>
-        <w:rPr>
-          <w:rFonts w:ascii="DejaVu Serif" w:hAnsi="DejaVu Serif"/>
-          <w:lang w:val="en-US"/>
-        </w:rPr>
-        <w:t>dirname</w:t>
-      </w:r>
-      <w:proofErr w:type="spellEnd"/>
-      <w:r>
-        <w:rPr>
-          <w:rFonts w:ascii="DejaVu Serif" w:hAnsi="DejaVu Serif"/>
-          <w:lang w:val="en-US"/>
-        </w:rPr>
-        <w:t>, '</w:t>
-      </w:r>
-      <w:proofErr w:type="gramStart"/>
-      <w:r>
-        <w:rPr>
-          <w:rFonts w:ascii="DejaVu Serif" w:hAnsi="DejaVu Serif"/>
-          <w:lang w:val="en-US"/>
-        </w:rPr>
-        <w:t>public')</w:t>
-      </w:r>
-      <w:proofErr w:type="gramEnd"/>
-      <w:r>
-        <w:rPr>
-          <w:rFonts w:ascii="DejaVu Serif" w:hAnsi="DejaVu Serif"/>
-          <w:lang w:val="en-US"/>
-        </w:rPr>
-        <w:t>));</w:t>
-      </w:r>
-    </w:p>
-    <w:p>
-      <w:pPr>
-        <w:rPr>
-          <w:rFonts w:ascii="DejaVu Serif" w:hAnsi="DejaVu Serif"/>
-          <w:lang w:val="en-US"/>
-        </w:rPr>
-      </w:pPr>
-    </w:p>
-    <w:p>
-      <w:pPr>
-        <w:rPr>
-          <w:rFonts w:ascii="DejaVu Serif" w:hAnsi="DejaVu Serif"/>
-        </w:rPr>
-      </w:pPr>
-      <w:r>
-        <w:rPr>
-          <w:rFonts w:ascii="DejaVu Serif" w:hAnsi="DejaVu Serif"/>
-        </w:rPr>
-        <w:t xml:space="preserve">Muy buen </w:t>
-      </w:r>
-      <w:proofErr w:type="gramStart"/>
-      <w:r>
-        <w:rPr>
-          <w:rFonts w:ascii="DejaVu Serif" w:hAnsi="DejaVu Serif"/>
-        </w:rPr>
-        <w:t>trabajo !</w:t>
-      </w:r>
-      <w:proofErr w:type="gramEnd"/>
     </w:p>
     <w:p>
       <w:pPr>
@@ -1207,15 +1110,7 @@
           <w:b/>
           <w:bCs/>
         </w:rPr>
-        <w:t xml:space="preserve">Tu nota en el Desafío 09 es: </w:t>
-      </w:r>
-      <w:r>
-        <w:rPr>
-          <w:rFonts w:ascii="DejaVu Serif" w:hAnsi="DejaVu Serif" w:cs="Segoe UI Emoji"/>
-          <w:b/>
-          <w:bCs/>
-        </w:rPr>
-        <w:t>10</w:t>
+        <w:t>Tu nota en el Desafío 09 es: 10</w:t>
       </w:r>
     </w:p>
     <w:p>
@@ -1290,105 +1185,223 @@
       <w:proofErr w:type="gramStart"/>
       <w:r>
         <w:rPr>
+          <w:rFonts w:ascii="Segoe UI Emoji" w:hAnsi="Segoe UI Emoji" w:cs="Segoe UI Emoji"/>
+        </w:rPr>
+        <w:t>🎉</w:t>
+      </w:r>
+      <w:r>
+        <w:rPr>
+          <w:rFonts w:ascii="DejaVu Serif" w:hAnsi="DejaVu Serif"/>
+        </w:rPr>
+        <w:t>¡</w:t>
+      </w:r>
+      <w:proofErr w:type="gramEnd"/>
+      <w:r>
+        <w:rPr>
+          <w:rFonts w:ascii="DejaVu Serif" w:hAnsi="DejaVu Serif"/>
+        </w:rPr>
+        <w:t xml:space="preserve">Felicitaciones por la entrega del Desafío 09! </w:t>
+      </w:r>
+      <w:r>
+        <w:rPr>
+          <w:rFonts w:ascii="Segoe UI Emoji" w:hAnsi="Segoe UI Emoji" w:cs="Segoe UI Emoji"/>
+        </w:rPr>
+        <w:t>🎉</w:t>
+      </w:r>
+    </w:p>
+    <w:p>
+      <w:pPr>
+        <w:rPr>
+          <w:rFonts w:ascii="DejaVu Serif" w:hAnsi="DejaVu Serif"/>
+        </w:rPr>
+      </w:pPr>
+    </w:p>
+    <w:p>
+      <w:pPr>
+        <w:rPr>
+          <w:rFonts w:ascii="DejaVu Serif" w:hAnsi="DejaVu Serif"/>
+        </w:rPr>
+      </w:pPr>
+      <w:r>
+        <w:rPr>
+          <w:rFonts w:ascii="DejaVu Serif" w:hAnsi="DejaVu Serif"/>
+        </w:rPr>
+        <w:t>Chicos</w:t>
+      </w:r>
+      <w:r>
+        <w:rPr>
+          <w:rFonts w:ascii="DejaVu Serif" w:hAnsi="DejaVu Serif"/>
+        </w:rPr>
+        <w:t xml:space="preserve">, </w:t>
+      </w:r>
+      <w:r>
+        <w:rPr>
+          <w:rFonts w:ascii="DejaVu Serif" w:hAnsi="DejaVu Serif"/>
+        </w:rPr>
+        <w:t>excelente</w:t>
+      </w:r>
+      <w:r>
+        <w:rPr>
+          <w:rFonts w:ascii="DejaVu Serif" w:hAnsi="DejaVu Serif"/>
+        </w:rPr>
+        <w:t xml:space="preserve"> trabajo cumpli</w:t>
+      </w:r>
+      <w:r>
+        <w:rPr>
+          <w:rFonts w:ascii="DejaVu Serif" w:hAnsi="DejaVu Serif"/>
+        </w:rPr>
+        <w:t>eron</w:t>
+      </w:r>
+      <w:r>
+        <w:rPr>
+          <w:rFonts w:ascii="DejaVu Serif" w:hAnsi="DejaVu Serif"/>
+        </w:rPr>
+        <w:t xml:space="preserve"> con los requerimientos solicitados en enunciado.</w:t>
+      </w:r>
+    </w:p>
+    <w:p>
+      <w:pPr>
+        <w:rPr>
+          <w:rFonts w:ascii="DejaVu Serif" w:hAnsi="DejaVu Serif"/>
+        </w:rPr>
+      </w:pPr>
+      <w:r>
+        <w:rPr>
+          <w:rFonts w:ascii="DejaVu Serif" w:hAnsi="DejaVu Serif"/>
+        </w:rPr>
+        <w:t>Correctamente creado y configurado el servidor Express.</w:t>
+      </w:r>
+    </w:p>
+    <w:p>
+      <w:pPr>
+        <w:rPr>
+          <w:rFonts w:ascii="DejaVu Serif" w:hAnsi="DejaVu Serif"/>
+        </w:rPr>
+      </w:pPr>
+      <w:r>
+        <w:rPr>
+          <w:rFonts w:ascii="DejaVu Serif" w:hAnsi="DejaVu Serif"/>
+        </w:rPr>
+        <w:lastRenderedPageBreak/>
+        <w:t>Correcto manejo de errores.</w:t>
+      </w:r>
+    </w:p>
+    <w:p>
+      <w:pPr>
+        <w:rPr>
+          <w:rFonts w:ascii="DejaVu Serif" w:hAnsi="DejaVu Serif"/>
+        </w:rPr>
+      </w:pPr>
+      <w:r>
+        <w:rPr>
+          <w:rFonts w:ascii="DejaVu Serif" w:hAnsi="DejaVu Serif"/>
+        </w:rPr>
+        <w:t>Genial que usa</w:t>
+      </w:r>
+      <w:r>
+        <w:rPr>
+          <w:rFonts w:ascii="DejaVu Serif" w:hAnsi="DejaVu Serif"/>
+        </w:rPr>
+        <w:t>ron</w:t>
+      </w:r>
+      <w:r>
+        <w:rPr>
+          <w:rFonts w:ascii="DejaVu Serif" w:hAnsi="DejaVu Serif"/>
+        </w:rPr>
+        <w:t xml:space="preserve"> </w:t>
+      </w:r>
+      <w:proofErr w:type="spellStart"/>
+      <w:r>
+        <w:rPr>
+          <w:rFonts w:ascii="DejaVu Serif" w:hAnsi="DejaVu Serif"/>
+        </w:rPr>
+        <w:t>partials</w:t>
+      </w:r>
+      <w:proofErr w:type="spellEnd"/>
+      <w:r>
+        <w:rPr>
+          <w:rFonts w:ascii="DejaVu Serif" w:hAnsi="DejaVu Serif"/>
+        </w:rPr>
+        <w:t xml:space="preserve"> y recursos estáticos con el middleware correspondiente. Acá recuerden que para no repetir la estructura del documento </w:t>
+      </w:r>
+      <w:proofErr w:type="spellStart"/>
+      <w:r>
+        <w:rPr>
+          <w:rFonts w:ascii="DejaVu Serif" w:hAnsi="DejaVu Serif"/>
+        </w:rPr>
+        <w:t>html</w:t>
+      </w:r>
+      <w:proofErr w:type="spellEnd"/>
+      <w:r>
+        <w:rPr>
+          <w:rFonts w:ascii="DejaVu Serif" w:hAnsi="DejaVu Serif"/>
+        </w:rPr>
+        <w:t xml:space="preserve"> en cada vista pueden usar el archivo </w:t>
+      </w:r>
+      <w:proofErr w:type="spellStart"/>
+      <w:r>
+        <w:rPr>
+          <w:rFonts w:ascii="DejaVu Serif" w:hAnsi="DejaVu Serif"/>
+        </w:rPr>
+        <w:t>layout</w:t>
+      </w:r>
+      <w:proofErr w:type="spellEnd"/>
+      <w:r>
+        <w:rPr>
+          <w:rFonts w:ascii="DejaVu Serif" w:hAnsi="DejaVu Serif"/>
+        </w:rPr>
+        <w:t>, por lo demás excelente</w:t>
+      </w:r>
+    </w:p>
+    <w:p>
+      <w:pPr>
+        <w:rPr>
+          <w:rFonts w:ascii="DejaVu Serif" w:hAnsi="DejaVu Serif"/>
+        </w:rPr>
+      </w:pPr>
+    </w:p>
+    <w:p>
+      <w:pPr>
+        <w:rPr>
+          <w:rFonts w:ascii="DejaVu Serif" w:hAnsi="DejaVu Serif"/>
+        </w:rPr>
+      </w:pPr>
+      <w:r>
+        <w:rPr>
+          <w:rFonts w:ascii="DejaVu Serif" w:hAnsi="DejaVu Serif"/>
+        </w:rPr>
+        <w:t xml:space="preserve">Muy buen </w:t>
+      </w:r>
+      <w:proofErr w:type="gramStart"/>
+      <w:r>
+        <w:rPr>
+          <w:rFonts w:ascii="DejaVu Serif" w:hAnsi="DejaVu Serif"/>
+        </w:rPr>
+        <w:t>trabajo !</w:t>
+      </w:r>
+      <w:proofErr w:type="gramEnd"/>
+    </w:p>
+    <w:p>
+      <w:pPr>
+        <w:pStyle w:val="Prrafodelista"/>
+        <w:rPr>
+          <w:rFonts w:ascii="DejaVu Serif" w:hAnsi="DejaVu Serif"/>
+        </w:rPr>
+      </w:pPr>
+    </w:p>
+    <w:p>
+      <w:pPr>
+        <w:rPr>
+          <w:rFonts w:ascii="DejaVu Serif" w:hAnsi="DejaVu Serif"/>
+        </w:rPr>
+      </w:pPr>
+      <w:r>
+        <w:rPr>
           <w:rFonts w:ascii="DejaVu Serif" w:hAnsi="DejaVu Serif" w:cs="Segoe UI Emoji"/>
-        </w:rPr>
-        <w:t>🎉</w:t>
-      </w:r>
-      <w:r>
-        <w:rPr>
-          <w:rFonts w:ascii="DejaVu Serif" w:hAnsi="DejaVu Serif"/>
-        </w:rPr>
-        <w:t>¡</w:t>
-      </w:r>
-      <w:proofErr w:type="gramEnd"/>
-      <w:r>
-        <w:rPr>
-          <w:rFonts w:ascii="DejaVu Serif" w:hAnsi="DejaVu Serif"/>
-        </w:rPr>
-        <w:t xml:space="preserve">Felicitaciones por la entrega del Desafío 08! </w:t>
-      </w:r>
-      <w:r>
-        <w:rPr>
-          <w:rFonts w:ascii="DejaVu Serif" w:hAnsi="DejaVu Serif" w:cs="Segoe UI Emoji"/>
-        </w:rPr>
-        <w:t>🎉</w:t>
-      </w:r>
-    </w:p>
-    <w:p>
-      <w:pPr>
-        <w:rPr>
-          <w:rFonts w:ascii="DejaVu Serif" w:hAnsi="DejaVu Serif"/>
-        </w:rPr>
-      </w:pPr>
-    </w:p>
-    <w:p>
-      <w:pPr>
-        <w:rPr>
-          <w:rFonts w:ascii="DejaVu Serif" w:hAnsi="DejaVu Serif"/>
-        </w:rPr>
-      </w:pPr>
-      <w:r>
-        <w:rPr>
-          <w:rFonts w:ascii="DejaVu Serif" w:hAnsi="DejaVu Serif"/>
-        </w:rPr>
-        <w:t>Rosana, buen trabajo cumpliste con los requerimientos solicitados en el enunciado, aplicaste correctamente manejo de DOM desde JS, la lógica aplicada para la resolución es correcta.</w:t>
-      </w:r>
-    </w:p>
-    <w:p>
-      <w:pPr>
-        <w:rPr>
-          <w:rFonts w:ascii="DejaVu Serif" w:hAnsi="DejaVu Serif"/>
-        </w:rPr>
-      </w:pPr>
-    </w:p>
-    <w:p>
-      <w:pPr>
-        <w:rPr>
-          <w:rFonts w:ascii="DejaVu Serif" w:hAnsi="DejaVu Serif"/>
-        </w:rPr>
-      </w:pPr>
-      <w:r>
-        <w:rPr>
-          <w:rFonts w:ascii="DejaVu Serif" w:hAnsi="DejaVu Serif"/>
-        </w:rPr>
-        <w:t xml:space="preserve">Muy buen </w:t>
-      </w:r>
-      <w:proofErr w:type="gramStart"/>
-      <w:r>
-        <w:rPr>
-          <w:rFonts w:ascii="DejaVu Serif" w:hAnsi="DejaVu Serif"/>
-        </w:rPr>
-        <w:t>trabajo !</w:t>
-      </w:r>
-      <w:proofErr w:type="gramEnd"/>
-    </w:p>
-    <w:p>
-      <w:pPr>
-        <w:pStyle w:val="Prrafodelista"/>
-        <w:rPr>
-          <w:rFonts w:ascii="DejaVu Serif" w:hAnsi="DejaVu Serif"/>
-        </w:rPr>
-      </w:pPr>
-    </w:p>
-    <w:p>
-      <w:pPr>
-        <w:rPr>
-          <w:rFonts w:ascii="DejaVu Serif" w:hAnsi="DejaVu Serif"/>
-        </w:rPr>
-      </w:pPr>
-      <w:r>
-        <w:rPr>
-          <w:rFonts w:ascii="DejaVu Serif" w:hAnsi="DejaVu Serif"/>
-        </w:rPr>
-        <w:t xml:space="preserve">Tu nota en el Desafío 08 es: </w:t>
-      </w:r>
-      <w:r>
-        <w:rPr>
-          <w:rFonts w:ascii="DejaVu Serif" w:hAnsi="DejaVu Serif"/>
-          <w:b/>
-          <w:bCs/>
-        </w:rPr>
-        <w:t>10</w:t>
+          <w:b/>
+          <w:bCs/>
+        </w:rPr>
+        <w:t>Tu nota en el Desafío 09 es: 10</w:t>
       </w:r>
     </w:p>
     <w:p>
@@ -1504,19 +1517,7 @@
         <w:rPr>
           <w:rFonts w:ascii="DejaVu Serif" w:hAnsi="DejaVu Serif"/>
         </w:rPr>
-        <w:t>Chicos</w:t>
-      </w:r>
-      <w:r>
-        <w:rPr>
-          <w:rFonts w:ascii="DejaVu Serif" w:hAnsi="DejaVu Serif"/>
-        </w:rPr>
-        <w:t>, muy buen</w:t>
-      </w:r>
-      <w:r>
-        <w:rPr>
-          <w:rFonts w:ascii="DejaVu Serif" w:hAnsi="DejaVu Serif"/>
-        </w:rPr>
-        <w:t xml:space="preserve"> trabajo cumplieron con los requerimientos solicitados en enunciado.</w:t>
+        <w:t>Chicos, muy buen trabajo cumplieron con los requerimientos solicitados en enunciado.</w:t>
       </w:r>
     </w:p>
     <w:p>
@@ -1760,19 +1761,7 @@
         <w:rPr>
           <w:rFonts w:ascii="DejaVu Serif" w:hAnsi="DejaVu Serif"/>
         </w:rPr>
-        <w:t>Chic</w:t>
-      </w:r>
-      <w:r>
-        <w:rPr>
-          <w:rFonts w:ascii="DejaVu Serif" w:hAnsi="DejaVu Serif"/>
-        </w:rPr>
-        <w:t>o</w:t>
-      </w:r>
-      <w:r>
-        <w:rPr>
-          <w:rFonts w:ascii="DejaVu Serif" w:hAnsi="DejaVu Serif"/>
-        </w:rPr>
-        <w:t>s, excelente trabajo cumplieron con los requerimientos solicitados en enunciado.</w:t>
+        <w:t>Chicos, excelente trabajo cumplieron con los requerimientos solicitados en enunciado.</w:t>
       </w:r>
     </w:p>
     <w:p>
@@ -1798,6 +1787,7 @@
         <w:rPr>
           <w:rFonts w:ascii="DejaVu Serif" w:hAnsi="DejaVu Serif"/>
         </w:rPr>
+        <w:lastRenderedPageBreak/>
         <w:t xml:space="preserve">Bien manejado la creación de rutas y vistas en </w:t>
       </w:r>
       <w:proofErr w:type="spellStart"/>
@@ -1905,23 +1895,7 @@
           <w:rFonts w:ascii="DejaVu Serif" w:hAnsi="DejaVu Serif"/>
           <w:lang w:val="en-US"/>
         </w:rPr>
-        <w:t>, '</w:t>
-      </w:r>
-      <w:proofErr w:type="gramStart"/>
-      <w:r>
-        <w:rPr>
-          <w:rFonts w:ascii="DejaVu Serif" w:hAnsi="DejaVu Serif"/>
-          <w:lang w:val="en-US"/>
-        </w:rPr>
-        <w:t>public')</w:t>
-      </w:r>
-      <w:proofErr w:type="gramEnd"/>
-      <w:r>
-        <w:rPr>
-          <w:rFonts w:ascii="DejaVu Serif" w:hAnsi="DejaVu Serif"/>
-          <w:lang w:val="en-US"/>
-        </w:rPr>
-        <w:t>));</w:t>
+        <w:t>, 'public')));</w:t>
       </w:r>
     </w:p>
     <w:p>
@@ -2030,149 +2004,332 @@
       <w:proofErr w:type="gramStart"/>
       <w:r>
         <w:rPr>
+          <w:rFonts w:ascii="Segoe UI Emoji" w:hAnsi="Segoe UI Emoji" w:cs="Segoe UI Emoji"/>
+        </w:rPr>
+        <w:t>🎉</w:t>
+      </w:r>
+      <w:r>
+        <w:rPr>
+          <w:rFonts w:ascii="DejaVu Serif" w:hAnsi="DejaVu Serif"/>
+        </w:rPr>
+        <w:t>¡</w:t>
+      </w:r>
+      <w:proofErr w:type="gramEnd"/>
+      <w:r>
+        <w:rPr>
+          <w:rFonts w:ascii="DejaVu Serif" w:hAnsi="DejaVu Serif"/>
+        </w:rPr>
+        <w:t xml:space="preserve">Felicitaciones por la entrega del Desafío 09! </w:t>
+      </w:r>
+      <w:r>
+        <w:rPr>
+          <w:rFonts w:ascii="Segoe UI Emoji" w:hAnsi="Segoe UI Emoji" w:cs="Segoe UI Emoji"/>
+        </w:rPr>
+        <w:t>🎉</w:t>
+      </w:r>
+    </w:p>
+    <w:p>
+      <w:pPr>
+        <w:rPr>
+          <w:rFonts w:ascii="DejaVu Serif" w:hAnsi="DejaVu Serif"/>
+        </w:rPr>
+      </w:pPr>
+    </w:p>
+    <w:p>
+      <w:pPr>
+        <w:rPr>
+          <w:rFonts w:ascii="DejaVu Serif" w:hAnsi="DejaVu Serif"/>
+        </w:rPr>
+      </w:pPr>
+      <w:r>
+        <w:rPr>
+          <w:rFonts w:ascii="DejaVu Serif" w:hAnsi="DejaVu Serif"/>
+        </w:rPr>
+        <w:t>Santiago</w:t>
+      </w:r>
+      <w:r>
+        <w:rPr>
+          <w:rFonts w:ascii="DejaVu Serif" w:hAnsi="DejaVu Serif"/>
+        </w:rPr>
+        <w:t>, muy buen trabajo cumpli</w:t>
+      </w:r>
+      <w:r>
+        <w:rPr>
+          <w:rFonts w:ascii="DejaVu Serif" w:hAnsi="DejaVu Serif"/>
+        </w:rPr>
+        <w:t>ste</w:t>
+      </w:r>
+      <w:r>
+        <w:rPr>
+          <w:rFonts w:ascii="DejaVu Serif" w:hAnsi="DejaVu Serif"/>
+        </w:rPr>
+        <w:t xml:space="preserve"> con los requerimientos solicitados en enunciado.</w:t>
+      </w:r>
+    </w:p>
+    <w:p>
+      <w:pPr>
+        <w:rPr>
+          <w:rFonts w:ascii="DejaVu Serif" w:hAnsi="DejaVu Serif"/>
+        </w:rPr>
+      </w:pPr>
+    </w:p>
+    <w:p>
+      <w:pPr>
+        <w:rPr>
+          <w:rFonts w:ascii="DejaVu Serif" w:hAnsi="DejaVu Serif"/>
+        </w:rPr>
+      </w:pPr>
+      <w:r>
+        <w:rPr>
+          <w:rFonts w:ascii="DejaVu Serif" w:hAnsi="DejaVu Serif"/>
+        </w:rPr>
+        <w:t>Correctamente creado y configurado el servidor Express.</w:t>
+      </w:r>
+    </w:p>
+    <w:p>
+      <w:pPr>
+        <w:rPr>
+          <w:rFonts w:ascii="DejaVu Serif" w:hAnsi="DejaVu Serif"/>
+        </w:rPr>
+      </w:pPr>
+    </w:p>
+    <w:p>
+      <w:pPr>
+        <w:rPr>
+          <w:rFonts w:ascii="DejaVu Serif" w:hAnsi="DejaVu Serif"/>
+        </w:rPr>
+      </w:pPr>
+      <w:r>
+        <w:rPr>
+          <w:rFonts w:ascii="DejaVu Serif" w:hAnsi="DejaVu Serif"/>
+        </w:rPr>
+        <w:t>Genial que usa</w:t>
+      </w:r>
+      <w:r>
+        <w:rPr>
+          <w:rFonts w:ascii="DejaVu Serif" w:hAnsi="DejaVu Serif"/>
+        </w:rPr>
+        <w:t>ste</w:t>
+      </w:r>
+      <w:r>
+        <w:rPr>
+          <w:rFonts w:ascii="DejaVu Serif" w:hAnsi="DejaVu Serif"/>
+        </w:rPr>
+        <w:t xml:space="preserve"> el </w:t>
+      </w:r>
+      <w:proofErr w:type="spellStart"/>
+      <w:r>
+        <w:rPr>
+          <w:rFonts w:ascii="DejaVu Serif" w:hAnsi="DejaVu Serif"/>
+        </w:rPr>
+        <w:t>router</w:t>
+      </w:r>
+      <w:proofErr w:type="spellEnd"/>
+      <w:r>
+        <w:rPr>
+          <w:rFonts w:ascii="DejaVu Serif" w:hAnsi="DejaVu Serif"/>
+        </w:rPr>
+        <w:t xml:space="preserve"> de Express para la configuración de rutas</w:t>
+      </w:r>
+      <w:r>
+        <w:rPr>
+          <w:rFonts w:ascii="DejaVu Serif" w:hAnsi="DejaVu Serif"/>
+        </w:rPr>
+        <w:t>, bien configurado.</w:t>
+      </w:r>
+      <w:r>
+        <w:rPr>
+          <w:rFonts w:ascii="DejaVu Serif" w:hAnsi="DejaVu Serif"/>
+        </w:rPr>
+        <w:t xml:space="preserve"> </w:t>
+      </w:r>
+      <w:proofErr w:type="spellStart"/>
+      <w:r>
+        <w:rPr>
+          <w:rFonts w:ascii="DejaVu Serif" w:hAnsi="DejaVu Serif"/>
+        </w:rPr>
+        <w:t>Buenisimo</w:t>
+      </w:r>
+      <w:proofErr w:type="spellEnd"/>
+      <w:r>
+        <w:rPr>
+          <w:rFonts w:ascii="DejaVu Serif" w:hAnsi="DejaVu Serif"/>
+        </w:rPr>
+        <w:t xml:space="preserve"> que utilizaste </w:t>
+      </w:r>
+      <w:proofErr w:type="spellStart"/>
+      <w:r>
+        <w:rPr>
+          <w:rFonts w:ascii="DejaVu Serif" w:hAnsi="DejaVu Serif"/>
+        </w:rPr>
+        <w:t>partials</w:t>
+      </w:r>
+      <w:proofErr w:type="spellEnd"/>
+      <w:r>
+        <w:rPr>
+          <w:rFonts w:ascii="DejaVu Serif" w:hAnsi="DejaVu Serif"/>
+        </w:rPr>
+        <w:t>, quedo muy bueno el resultado final ¡</w:t>
+      </w:r>
+    </w:p>
+    <w:p>
+      <w:pPr>
+        <w:rPr>
+          <w:rFonts w:ascii="DejaVu Serif" w:hAnsi="DejaVu Serif"/>
+        </w:rPr>
+      </w:pPr>
+    </w:p>
+    <w:p>
+      <w:pPr>
+        <w:rPr>
+          <w:rFonts w:ascii="DejaVu Serif" w:hAnsi="DejaVu Serif"/>
+        </w:rPr>
+      </w:pPr>
+      <w:r>
+        <w:rPr>
+          <w:rFonts w:ascii="DejaVu Serif" w:hAnsi="DejaVu Serif"/>
+        </w:rPr>
+        <w:t>Falto la configuración para uso de recursos estáticos con el middleware correspondiente:</w:t>
+      </w:r>
+    </w:p>
+    <w:p>
+      <w:pPr>
+        <w:rPr>
+          <w:rFonts w:ascii="DejaVu Serif" w:hAnsi="DejaVu Serif"/>
+          <w:lang w:val="en-US"/>
+        </w:rPr>
+      </w:pPr>
+      <w:r>
+        <w:rPr>
+          <w:rFonts w:ascii="DejaVu Serif" w:hAnsi="DejaVu Serif"/>
+        </w:rPr>
+        <w:tab/>
+      </w:r>
+      <w:proofErr w:type="spellStart"/>
+      <w:proofErr w:type="gramStart"/>
+      <w:r>
+        <w:rPr>
+          <w:rFonts w:ascii="DejaVu Serif" w:hAnsi="DejaVu Serif"/>
+          <w:lang w:val="en-US"/>
+        </w:rPr>
+        <w:t>app.use</w:t>
+      </w:r>
+      <w:proofErr w:type="spellEnd"/>
+      <w:r>
+        <w:rPr>
+          <w:rFonts w:ascii="DejaVu Serif" w:hAnsi="DejaVu Serif"/>
+          <w:lang w:val="en-US"/>
+        </w:rPr>
+        <w:t>(</w:t>
+      </w:r>
+      <w:proofErr w:type="spellStart"/>
+      <w:proofErr w:type="gramEnd"/>
+      <w:r>
+        <w:rPr>
+          <w:rFonts w:ascii="DejaVu Serif" w:hAnsi="DejaVu Serif"/>
+          <w:lang w:val="en-US"/>
+        </w:rPr>
+        <w:t>express.static</w:t>
+      </w:r>
+      <w:proofErr w:type="spellEnd"/>
+      <w:r>
+        <w:rPr>
+          <w:rFonts w:ascii="DejaVu Serif" w:hAnsi="DejaVu Serif"/>
+          <w:lang w:val="en-US"/>
+        </w:rPr>
+        <w:t>(</w:t>
+      </w:r>
+      <w:proofErr w:type="spellStart"/>
+      <w:r>
+        <w:rPr>
+          <w:rFonts w:ascii="DejaVu Serif" w:hAnsi="DejaVu Serif"/>
+          <w:lang w:val="en-US"/>
+        </w:rPr>
+        <w:t>path.join</w:t>
+      </w:r>
+      <w:proofErr w:type="spellEnd"/>
+      <w:r>
+        <w:rPr>
+          <w:rFonts w:ascii="DejaVu Serif" w:hAnsi="DejaVu Serif"/>
+          <w:lang w:val="en-US"/>
+        </w:rPr>
+        <w:t>(__</w:t>
+      </w:r>
+      <w:proofErr w:type="spellStart"/>
+      <w:r>
+        <w:rPr>
+          <w:rFonts w:ascii="DejaVu Serif" w:hAnsi="DejaVu Serif"/>
+          <w:lang w:val="en-US"/>
+        </w:rPr>
+        <w:t>dirname</w:t>
+      </w:r>
+      <w:proofErr w:type="spellEnd"/>
+      <w:r>
+        <w:rPr>
+          <w:rFonts w:ascii="DejaVu Serif" w:hAnsi="DejaVu Serif"/>
+          <w:lang w:val="en-US"/>
+        </w:rPr>
+        <w:t>, 'public')));</w:t>
+      </w:r>
+    </w:p>
+    <w:p>
+      <w:pPr>
+        <w:rPr>
+          <w:rFonts w:ascii="DejaVu Serif" w:hAnsi="DejaVu Serif"/>
+          <w:lang w:val="en-US"/>
+        </w:rPr>
+      </w:pPr>
+    </w:p>
+    <w:p>
+      <w:pPr>
+        <w:rPr>
+          <w:rFonts w:ascii="DejaVu Serif" w:hAnsi="DejaVu Serif"/>
+          <w:lang w:val="en-US"/>
+        </w:rPr>
+      </w:pPr>
+    </w:p>
+    <w:p>
+      <w:pPr>
+        <w:rPr>
+          <w:rFonts w:ascii="DejaVu Serif" w:hAnsi="DejaVu Serif"/>
+        </w:rPr>
+      </w:pPr>
+      <w:r>
+        <w:rPr>
+          <w:rFonts w:ascii="DejaVu Serif" w:hAnsi="DejaVu Serif"/>
+        </w:rPr>
+        <w:t xml:space="preserve">Muy buen </w:t>
+      </w:r>
+      <w:proofErr w:type="gramStart"/>
+      <w:r>
+        <w:rPr>
+          <w:rFonts w:ascii="DejaVu Serif" w:hAnsi="DejaVu Serif"/>
+        </w:rPr>
+        <w:t>trabajo !</w:t>
+      </w:r>
+      <w:proofErr w:type="gramEnd"/>
+    </w:p>
+    <w:p>
+      <w:pPr>
+        <w:pStyle w:val="Prrafodelista"/>
+        <w:rPr>
+          <w:rFonts w:ascii="DejaVu Serif" w:hAnsi="DejaVu Serif"/>
+        </w:rPr>
+      </w:pPr>
+    </w:p>
+    <w:p>
+      <w:pPr>
+        <w:rPr>
+          <w:rFonts w:ascii="DejaVu Serif" w:hAnsi="DejaVu Serif"/>
+        </w:rPr>
+      </w:pPr>
+      <w:r>
+        <w:rPr>
           <w:rFonts w:ascii="DejaVu Serif" w:hAnsi="DejaVu Serif" w:cs="Segoe UI Emoji"/>
-        </w:rPr>
-        <w:t>🎉</w:t>
-      </w:r>
-      <w:r>
-        <w:rPr>
-          <w:rFonts w:ascii="DejaVu Serif" w:hAnsi="DejaVu Serif"/>
-        </w:rPr>
-        <w:t>¡</w:t>
-      </w:r>
-      <w:proofErr w:type="gramEnd"/>
-      <w:r>
-        <w:rPr>
-          <w:rFonts w:ascii="DejaVu Serif" w:hAnsi="DejaVu Serif"/>
-        </w:rPr>
-        <w:t xml:space="preserve">Felicitaciones por la entrega del Desafío 08! </w:t>
-      </w:r>
-      <w:r>
-        <w:rPr>
-          <w:rFonts w:ascii="DejaVu Serif" w:hAnsi="DejaVu Serif" w:cs="Segoe UI Emoji"/>
-        </w:rPr>
-        <w:t>🎉</w:t>
-      </w:r>
-    </w:p>
-    <w:p>
-      <w:pPr>
-        <w:rPr>
-          <w:rFonts w:ascii="DejaVu Serif" w:hAnsi="DejaVu Serif"/>
-        </w:rPr>
-      </w:pPr>
-    </w:p>
-    <w:p>
-      <w:pPr>
-        <w:rPr>
-          <w:rFonts w:ascii="DejaVu Serif" w:hAnsi="DejaVu Serif"/>
-        </w:rPr>
-      </w:pPr>
-      <w:r>
-        <w:rPr>
-          <w:rFonts w:ascii="DejaVu Serif" w:hAnsi="DejaVu Serif"/>
-        </w:rPr>
-        <w:t xml:space="preserve">Santiago, muy buen trabajo cumpliste con los requerimientos solicitados en el enunciado, aplicaste correctamente manejo de DOM desde JS, falto mostrar el precio total en un </w:t>
-      </w:r>
-      <w:proofErr w:type="spellStart"/>
-      <w:proofErr w:type="gramStart"/>
-      <w:r>
-        <w:rPr>
-          <w:rFonts w:ascii="DejaVu Serif" w:hAnsi="DejaVu Serif"/>
-        </w:rPr>
-        <w:t>alert</w:t>
-      </w:r>
-      <w:proofErr w:type="spellEnd"/>
-      <w:proofErr w:type="gramEnd"/>
-      <w:r>
-        <w:rPr>
-          <w:rFonts w:ascii="DejaVu Serif" w:hAnsi="DejaVu Serif"/>
-        </w:rPr>
-        <w:t xml:space="preserve"> pero luego la </w:t>
-      </w:r>
-      <w:proofErr w:type="spellStart"/>
-      <w:r>
-        <w:rPr>
-          <w:rFonts w:ascii="DejaVu Serif" w:hAnsi="DejaVu Serif"/>
-        </w:rPr>
-        <w:t>logica</w:t>
-      </w:r>
-      <w:proofErr w:type="spellEnd"/>
-      <w:r>
-        <w:rPr>
-          <w:rFonts w:ascii="DejaVu Serif" w:hAnsi="DejaVu Serif"/>
-        </w:rPr>
-        <w:t xml:space="preserve"> en el JS </w:t>
-      </w:r>
-      <w:proofErr w:type="spellStart"/>
-      <w:r>
-        <w:rPr>
-          <w:rFonts w:ascii="DejaVu Serif" w:hAnsi="DejaVu Serif"/>
-        </w:rPr>
-        <w:t>esta</w:t>
-      </w:r>
-      <w:proofErr w:type="spellEnd"/>
-      <w:r>
-        <w:rPr>
-          <w:rFonts w:ascii="DejaVu Serif" w:hAnsi="DejaVu Serif"/>
-        </w:rPr>
-        <w:t xml:space="preserve"> correcta.</w:t>
-      </w:r>
-    </w:p>
-    <w:p>
-      <w:pPr>
-        <w:rPr>
-          <w:rFonts w:ascii="DejaVu Serif" w:hAnsi="DejaVu Serif"/>
-        </w:rPr>
-      </w:pPr>
-    </w:p>
-    <w:p>
-      <w:pPr>
-        <w:rPr>
-          <w:rFonts w:ascii="DejaVu Serif" w:hAnsi="DejaVu Serif"/>
-        </w:rPr>
-      </w:pPr>
-      <w:r>
-        <w:rPr>
-          <w:rFonts w:ascii="DejaVu Serif" w:hAnsi="DejaVu Serif"/>
-        </w:rPr>
-        <w:t xml:space="preserve">Muy buen </w:t>
-      </w:r>
-      <w:proofErr w:type="gramStart"/>
-      <w:r>
-        <w:rPr>
-          <w:rFonts w:ascii="DejaVu Serif" w:hAnsi="DejaVu Serif"/>
-        </w:rPr>
-        <w:t>trabajo !</w:t>
-      </w:r>
-      <w:proofErr w:type="gramEnd"/>
-    </w:p>
-    <w:p>
-      <w:pPr>
-        <w:pStyle w:val="Prrafodelista"/>
-        <w:rPr>
-          <w:rFonts w:ascii="DejaVu Serif" w:hAnsi="DejaVu Serif"/>
-        </w:rPr>
-      </w:pPr>
-    </w:p>
-    <w:p>
-      <w:pPr>
-        <w:rPr>
-          <w:rFonts w:ascii="DejaVu Serif" w:hAnsi="DejaVu Serif"/>
-        </w:rPr>
-      </w:pPr>
-      <w:r>
-        <w:rPr>
-          <w:rFonts w:ascii="DejaVu Serif" w:hAnsi="DejaVu Serif"/>
-        </w:rPr>
-        <w:t xml:space="preserve">Tu nota en el Desafío 08 es: </w:t>
-      </w:r>
-      <w:r>
-        <w:rPr>
-          <w:rFonts w:ascii="DejaVu Serif" w:hAnsi="DejaVu Serif"/>
-          <w:b/>
-          <w:bCs/>
-        </w:rPr>
-        <w:t>9</w:t>
+          <w:b/>
+          <w:bCs/>
+        </w:rPr>
+        <w:t>Tu nota en el Desafío 09 es: 10</w:t>
       </w:r>
     </w:p>
     <w:p>
@@ -2270,7 +2427,20 @@
         <w:rPr>
           <w:rFonts w:ascii="DejaVu Serif" w:hAnsi="DejaVu Serif"/>
         </w:rPr>
-        <w:t xml:space="preserve">Chicos, muy buen trabajo, los felicito, cumplieron con los requerimientos solicitados en el enunciado, aplicaron correctamente manejo de DOM desde JS, la lógica aplicada para la resolución es correcta solo fíjense que no coinciden los precios en el </w:t>
+        <w:t>Chicos, muy buen trabajo, los felicito, cumplieron con los requerimientos solicitados en el enunciado, aplicaron cor</w:t>
+      </w:r>
+      <w:r>
+        <w:rPr>
+          <w:rFonts w:ascii="DejaVu Serif" w:hAnsi="DejaVu Serif"/>
+        </w:rPr>
+        <w:t xml:space="preserve">rectamente manejo de DOM desde JS, la lógica aplicada para la </w:t>
+      </w:r>
+      <w:r>
+        <w:rPr>
+          <w:rFonts w:ascii="DejaVu Serif" w:hAnsi="DejaVu Serif"/>
+        </w:rPr>
+        <w:lastRenderedPageBreak/>
+        <w:t xml:space="preserve">resolución es correcta solo fíjense que no coinciden los precios en el </w:t>
       </w:r>
       <w:proofErr w:type="spellStart"/>
       <w:r>
@@ -2678,7 +2848,7 @@
         <w:rPr>
           <w:rFonts w:ascii="DejaVu Serif" w:hAnsi="DejaVu Serif"/>
         </w:rPr>
-        <w:t xml:space="preserve">Felicitaciones por la entrega del Desafío 08! </w:t>
+        <w:t xml:space="preserve">Felicitaciones por la entrega del Desafío 09! </w:t>
       </w:r>
       <w:r>
         <w:rPr>
@@ -2700,83 +2870,171 @@
           <w:rFonts w:ascii="DejaVu Serif" w:hAnsi="DejaVu Serif"/>
         </w:rPr>
       </w:pPr>
-      <w:proofErr w:type="spellStart"/>
-      <w:r>
-        <w:rPr>
-          <w:rFonts w:ascii="DejaVu Serif" w:hAnsi="DejaVu Serif"/>
-        </w:rPr>
-        <w:t>Matias</w:t>
-      </w:r>
-      <w:proofErr w:type="spellEnd"/>
-      <w:r>
-        <w:rPr>
-          <w:rFonts w:ascii="DejaVu Serif" w:hAnsi="DejaVu Serif"/>
-        </w:rPr>
-        <w:t xml:space="preserve">, muy buen trabajo, cumpliste con los requerimientos solicitados en el enunciado, aplicaste correctamente manejo de DOM desde JS, falto mostrar el precio total en un </w:t>
-      </w:r>
-      <w:proofErr w:type="spellStart"/>
+      <w:r>
+        <w:rPr>
+          <w:rFonts w:ascii="DejaVu Serif" w:hAnsi="DejaVu Serif"/>
+        </w:rPr>
+        <w:t>Chicos, excelente trabajo cumplieron con los requerimientos solicitados en enunciado.</w:t>
+      </w:r>
+    </w:p>
+    <w:p>
+      <w:pPr>
+        <w:rPr>
+          <w:rFonts w:ascii="DejaVu Serif" w:hAnsi="DejaVu Serif"/>
+        </w:rPr>
+      </w:pPr>
+    </w:p>
+    <w:p>
+      <w:pPr>
+        <w:rPr>
+          <w:rFonts w:ascii="DejaVu Serif" w:hAnsi="DejaVu Serif"/>
+        </w:rPr>
+      </w:pPr>
+      <w:r>
+        <w:rPr>
+          <w:rFonts w:ascii="DejaVu Serif" w:hAnsi="DejaVu Serif"/>
+        </w:rPr>
+        <w:t>Correctamente creado y configurado el servidor Express.</w:t>
+      </w:r>
+    </w:p>
+    <w:p>
+      <w:pPr>
+        <w:rPr>
+          <w:rFonts w:ascii="DejaVu Serif" w:hAnsi="DejaVu Serif"/>
+        </w:rPr>
+      </w:pPr>
+    </w:p>
+    <w:p>
+      <w:pPr>
+        <w:rPr>
+          <w:rFonts w:ascii="DejaVu Serif" w:hAnsi="DejaVu Serif"/>
+        </w:rPr>
+      </w:pPr>
+      <w:r>
+        <w:rPr>
+          <w:rFonts w:ascii="DejaVu Serif" w:hAnsi="DejaVu Serif"/>
+        </w:rPr>
+        <w:lastRenderedPageBreak/>
+        <w:t xml:space="preserve">Correcto la configuración de páginas estáticas. </w:t>
+      </w:r>
+      <w:r>
+        <w:rPr>
+          <w:rFonts w:ascii="DejaVu Serif" w:hAnsi="DejaVu Serif"/>
+        </w:rPr>
+        <w:t>También</w:t>
+      </w:r>
+      <w:r>
+        <w:rPr>
+          <w:rFonts w:ascii="DejaVu Serif" w:hAnsi="DejaVu Serif"/>
+        </w:rPr>
+        <w:t xml:space="preserve"> configuraron y usaron </w:t>
+      </w:r>
       <w:proofErr w:type="gramStart"/>
       <w:r>
         <w:rPr>
           <w:rFonts w:ascii="DejaVu Serif" w:hAnsi="DejaVu Serif"/>
         </w:rPr>
-        <w:t>alert</w:t>
-      </w:r>
-      <w:proofErr w:type="spellEnd"/>
+        <w:t>bien  los</w:t>
+      </w:r>
       <w:proofErr w:type="gramEnd"/>
       <w:r>
         <w:rPr>
           <w:rFonts w:ascii="DejaVu Serif" w:hAnsi="DejaVu Serif"/>
         </w:rPr>
-        <w:t xml:space="preserve"> pero luego la </w:t>
-      </w:r>
-      <w:proofErr w:type="spellStart"/>
-      <w:r>
-        <w:rPr>
-          <w:rFonts w:ascii="DejaVu Serif" w:hAnsi="DejaVu Serif"/>
-        </w:rPr>
-        <w:t>logica</w:t>
-      </w:r>
-      <w:proofErr w:type="spellEnd"/>
-      <w:r>
-        <w:rPr>
-          <w:rFonts w:ascii="DejaVu Serif" w:hAnsi="DejaVu Serif"/>
-        </w:rPr>
-        <w:t xml:space="preserve"> en el JS </w:t>
-      </w:r>
-      <w:proofErr w:type="spellStart"/>
-      <w:r>
-        <w:rPr>
-          <w:rFonts w:ascii="DejaVu Serif" w:hAnsi="DejaVu Serif"/>
-        </w:rPr>
-        <w:t>esta</w:t>
-      </w:r>
-      <w:proofErr w:type="spellEnd"/>
-      <w:r>
-        <w:rPr>
-          <w:rFonts w:ascii="DejaVu Serif" w:hAnsi="DejaVu Serif"/>
-        </w:rPr>
-        <w:t xml:space="preserve"> correcta.</w:t>
-      </w:r>
-    </w:p>
-    <w:p>
-      <w:pPr>
-        <w:rPr>
-          <w:rFonts w:ascii="DejaVu Serif" w:hAnsi="DejaVu Serif"/>
-        </w:rPr>
-      </w:pPr>
-    </w:p>
-    <w:p>
-      <w:pPr>
-        <w:rPr>
-          <w:rFonts w:ascii="DejaVu Serif" w:hAnsi="DejaVu Serif"/>
-        </w:rPr>
-      </w:pPr>
-      <w:r>
-        <w:rPr>
-          <w:rFonts w:ascii="DejaVu Serif" w:hAnsi="DejaVu Serif"/>
-        </w:rPr>
-        <w:t xml:space="preserve">Muy buen </w:t>
+        <w:t xml:space="preserve"> middlewares.</w:t>
+      </w:r>
+    </w:p>
+    <w:p>
+      <w:pPr>
+        <w:rPr>
+          <w:rFonts w:ascii="DejaVu Serif" w:hAnsi="DejaVu Serif"/>
+        </w:rPr>
+      </w:pPr>
+    </w:p>
+    <w:p>
+      <w:pPr>
+        <w:rPr>
+          <w:rFonts w:ascii="DejaVu Serif" w:hAnsi="DejaVu Serif"/>
+        </w:rPr>
+      </w:pPr>
+      <w:r>
+        <w:rPr>
+          <w:rFonts w:ascii="DejaVu Serif" w:hAnsi="DejaVu Serif"/>
+        </w:rPr>
+        <w:t xml:space="preserve">Bien manejado la creación de rutas y vistas en </w:t>
+      </w:r>
+      <w:proofErr w:type="spellStart"/>
+      <w:r>
+        <w:rPr>
+          <w:rFonts w:ascii="DejaVu Serif" w:hAnsi="DejaVu Serif"/>
+        </w:rPr>
+        <w:t>hbs</w:t>
+      </w:r>
+      <w:proofErr w:type="spellEnd"/>
+      <w:r>
+        <w:rPr>
+          <w:rFonts w:ascii="DejaVu Serif" w:hAnsi="DejaVu Serif"/>
+        </w:rPr>
+        <w:t xml:space="preserve">. </w:t>
+      </w:r>
+      <w:r>
+        <w:rPr>
+          <w:rFonts w:ascii="DejaVu Serif" w:hAnsi="DejaVu Serif"/>
+        </w:rPr>
+        <w:t>También</w:t>
+      </w:r>
+      <w:r>
+        <w:rPr>
+          <w:rFonts w:ascii="DejaVu Serif" w:hAnsi="DejaVu Serif"/>
+        </w:rPr>
+        <w:t xml:space="preserve"> manejaron bien los casos de error.</w:t>
+      </w:r>
+    </w:p>
+    <w:p>
+      <w:pPr>
+        <w:rPr>
+          <w:rFonts w:ascii="DejaVu Serif" w:hAnsi="DejaVu Serif"/>
+        </w:rPr>
+      </w:pPr>
+    </w:p>
+    <w:p>
+      <w:pPr>
+        <w:rPr>
+          <w:rFonts w:ascii="DejaVu Serif" w:hAnsi="DejaVu Serif"/>
+        </w:rPr>
+      </w:pPr>
+      <w:r>
+        <w:rPr>
+          <w:rFonts w:ascii="DejaVu Serif" w:hAnsi="DejaVu Serif"/>
+        </w:rPr>
+        <w:t>Destaco la legibilidad y simplicidad de tu código JS.</w:t>
+      </w:r>
+    </w:p>
+    <w:p>
+      <w:pPr>
+        <w:rPr>
+          <w:rFonts w:ascii="DejaVu Serif" w:hAnsi="DejaVu Serif"/>
+        </w:rPr>
+      </w:pPr>
+    </w:p>
+    <w:p>
+      <w:pPr>
+        <w:rPr>
+          <w:rFonts w:ascii="DejaVu Serif" w:hAnsi="DejaVu Serif"/>
+        </w:rPr>
+      </w:pPr>
+    </w:p>
+    <w:p>
+      <w:pPr>
+        <w:rPr>
+          <w:rFonts w:ascii="DejaVu Serif" w:hAnsi="DejaVu Serif"/>
+        </w:rPr>
+      </w:pPr>
+      <w:r>
+        <w:rPr>
+          <w:rFonts w:ascii="DejaVu Serif" w:hAnsi="DejaVu Serif"/>
+        </w:rPr>
+        <w:t xml:space="preserve">Excelente </w:t>
       </w:r>
       <w:proofErr w:type="gramStart"/>
       <w:r>
@@ -2803,17 +3061,11 @@
       </w:pPr>
       <w:r>
         <w:rPr>
-          <w:rFonts w:ascii="DejaVu Serif" w:hAnsi="DejaVu Serif"/>
-        </w:rPr>
-        <w:t xml:space="preserve">Tu nota en el Desafío 08 es: </w:t>
-      </w:r>
-      <w:r>
-        <w:rPr>
-          <w:rFonts w:ascii="DejaVu Serif" w:hAnsi="DejaVu Serif"/>
-          <w:b/>
-          <w:bCs/>
-        </w:rPr>
-        <w:t>9</w:t>
+          <w:rFonts w:ascii="DejaVu Serif" w:hAnsi="DejaVu Serif" w:cs="Segoe UI Emoji"/>
+          <w:b/>
+          <w:bCs/>
+        </w:rPr>
+        <w:t>Tu nota en el Desafío 09 es: 10</w:t>
       </w:r>
     </w:p>
     <w:p>
@@ -2950,7 +3202,13 @@
         <w:rPr>
           <w:rFonts w:ascii="DejaVu Serif" w:hAnsi="DejaVu Serif"/>
         </w:rPr>
-        <w:t>. Destaco la prolijidad y simplicidad de tu código JS, también el maquetado quedo muy bien.</w:t>
+        <w:t>. Destaco la prolijidad y simp</w:t>
+      </w:r>
+      <w:r>
+        <w:rPr>
+          <w:rFonts w:ascii="DejaVu Serif" w:hAnsi="DejaVu Serif"/>
+        </w:rPr>
+        <w:t>licidad de tu código JS, también el maquetado quedo muy bien.</w:t>
       </w:r>
     </w:p>
     <w:p>
@@ -3082,11 +3340,13 @@
           <w:bCs/>
         </w:rPr>
       </w:pPr>
-    </w:p>
-    <w:p>
-      <w:pPr>
-        <w:rPr>
-          <w:rFonts w:ascii="DejaVu Serif" w:hAnsi="DejaVu Serif"/>
+      <w:bookmarkStart w:id="0" w:name="_GoBack"/>
+      <w:bookmarkEnd w:id="0"/>
+    </w:p>
+    <w:p>
+      <w:pPr>
+        <w:rPr>
+          <w:rFonts w:ascii="DejaVu Serif" w:hAnsi="DejaVu Serif" w:cs="Segoe UI Emoji"/>
         </w:rPr>
       </w:pPr>
       <w:proofErr w:type="gramStart"/>
@@ -3141,6 +3401,13 @@
           <w:rFonts w:ascii="DejaVu Serif" w:hAnsi="DejaVu Serif"/>
         </w:rPr>
       </w:pPr>
+    </w:p>
+    <w:p>
+      <w:pPr>
+        <w:rPr>
+          <w:rFonts w:ascii="DejaVu Serif" w:hAnsi="DejaVu Serif"/>
+        </w:rPr>
+      </w:pPr>
       <w:r>
         <w:rPr>
           <w:rFonts w:ascii="DejaVu Serif" w:hAnsi="DejaVu Serif"/>
@@ -3172,6 +3439,13 @@
           <w:rFonts w:ascii="DejaVu Serif" w:hAnsi="DejaVu Serif"/>
         </w:rPr>
       </w:pPr>
+    </w:p>
+    <w:p>
+      <w:pPr>
+        <w:rPr>
+          <w:rFonts w:ascii="DejaVu Serif" w:hAnsi="DejaVu Serif"/>
+        </w:rPr>
+      </w:pPr>
       <w:r>
         <w:rPr>
           <w:rFonts w:ascii="DejaVu Serif" w:hAnsi="DejaVu Serif"/>
@@ -3185,6 +3459,13 @@
           <w:rFonts w:ascii="DejaVu Serif" w:hAnsi="DejaVu Serif"/>
         </w:rPr>
       </w:pPr>
+    </w:p>
+    <w:p>
+      <w:pPr>
+        <w:rPr>
+          <w:rFonts w:ascii="DejaVu Serif" w:hAnsi="DejaVu Serif"/>
+        </w:rPr>
+      </w:pPr>
       <w:r>
         <w:rPr>
           <w:rFonts w:ascii="DejaVu Serif" w:hAnsi="DejaVu Serif"/>
@@ -3251,6 +3532,13 @@
           <w:rFonts w:ascii="DejaVu Serif" w:hAnsi="DejaVu Serif"/>
         </w:rPr>
       </w:pPr>
+    </w:p>
+    <w:p>
+      <w:pPr>
+        <w:rPr>
+          <w:rFonts w:ascii="DejaVu Serif" w:hAnsi="DejaVu Serif"/>
+        </w:rPr>
+      </w:pPr>
       <w:r>
         <w:rPr>
           <w:rFonts w:ascii="DejaVu Serif" w:hAnsi="DejaVu Serif"/>
@@ -3286,7 +3574,15 @@
           <w:b/>
           <w:bCs/>
         </w:rPr>
-        <w:t>Tu nota en el Desafío 0</w:t>
+        <w:t xml:space="preserve">Tu nota </w:t>
+      </w:r>
+      <w:r>
+        <w:rPr>
+          <w:rFonts w:ascii="DejaVu Serif" w:hAnsi="DejaVu Serif" w:cs="Segoe UI Emoji"/>
+          <w:b/>
+          <w:bCs/>
+        </w:rPr>
+        <w:t>en el Desafío 0</w:t>
       </w:r>
       <w:r>
         <w:rPr>
@@ -3434,7 +3730,13 @@
         <w:rPr>
           <w:rFonts w:ascii="DejaVu Serif" w:hAnsi="DejaVu Serif"/>
         </w:rPr>
-        <w:t>Victoria, Excelente trabajo, te felicito, cumpliste con los requerimientos solicitados en el enunciado, aplicaste correctamente manejo de DOM desde JS, la lógica aplicada para la resolución correcta. El maqueado quedo muy bien.</w:t>
+        <w:t xml:space="preserve">Victoria, Excelente trabajo, te felicito, cumpliste con los requerimientos solicitados en el enunciado, aplicaste correctamente manejo de DOM desde </w:t>
+      </w:r>
+      <w:r>
+        <w:rPr>
+          <w:rFonts w:ascii="DejaVu Serif" w:hAnsi="DejaVu Serif"/>
+        </w:rPr>
+        <w:t>JS, la lógica aplicada para la resolución correcta. El maqueado quedo muy bien.</w:t>
       </w:r>
     </w:p>
     <w:p>
@@ -3601,7 +3903,13 @@
         <w:rPr>
           <w:rFonts w:ascii="DejaVu Serif" w:hAnsi="DejaVu Serif"/>
         </w:rPr>
-        <w:t>Bautista, muy buen trabajo, te felicito por el compromiso para realizar las entregas, cumpliste con los requerimientos solicitados en el enunciado, aplicaste correctamente manejo de DOM desde JS, la lógica aplicada para la resolución correcta. El maqueado quedo muy bien.</w:t>
+        <w:t xml:space="preserve">Bautista, muy buen trabajo, te felicito </w:t>
+      </w:r>
+      <w:r>
+        <w:rPr>
+          <w:rFonts w:ascii="DejaVu Serif" w:hAnsi="DejaVu Serif"/>
+        </w:rPr>
+        <w:t>por el compromiso para realizar las entregas, cumpliste con los requerimientos solicitados en el enunciado, aplicaste correctamente manejo de DOM desde JS, la lógica aplicada para la resolución correcta. El maqueado quedo muy bien.</w:t>
       </w:r>
     </w:p>
     <w:p>
@@ -3652,7 +3960,15 @@
           <w:b/>
           <w:bCs/>
         </w:rPr>
-        <w:t>Tu nota en el Desafío 08 es: 9</w:t>
+        <w:t>Tu</w:t>
+      </w:r>
+      <w:r>
+        <w:rPr>
+          <w:rFonts w:ascii="DejaVu Serif" w:hAnsi="DejaVu Serif" w:cs="Segoe UI Emoji"/>
+          <w:b/>
+          <w:bCs/>
+        </w:rPr>
+        <w:t xml:space="preserve"> nota en el Desafío 08 es: 9</w:t>
       </w:r>
     </w:p>
     <w:p>
@@ -3784,164 +4100,187 @@
         <w:rPr>
           <w:rFonts w:ascii="DejaVu Serif" w:hAnsi="DejaVu Serif"/>
         </w:rPr>
+        <w:t>Matias</w:t>
+      </w:r>
+      <w:proofErr w:type="spellEnd"/>
+      <w:r>
+        <w:rPr>
+          <w:rFonts w:ascii="DejaVu Serif" w:hAnsi="DejaVu Serif"/>
+        </w:rPr>
+        <w:t>, muy buen trabajo cumpliste con los requerimientos solicitados en el enunciado, aplicaste correctamente manejo de DOM desde JS, bien aplicado el</w:t>
+      </w:r>
+      <w:r>
+        <w:rPr>
+          <w:rFonts w:ascii="DejaVu Serif" w:hAnsi="DejaVu Serif"/>
+        </w:rPr>
+        <w:t xml:space="preserve"> evento sobre el botón. Destaco la prolijidad de tu JS. </w:t>
+      </w:r>
+    </w:p>
+    <w:p>
+      <w:pPr>
+        <w:rPr>
+          <w:rFonts w:ascii="DejaVu Serif" w:hAnsi="DejaVu Serif"/>
+        </w:rPr>
+      </w:pPr>
+    </w:p>
+    <w:p>
+      <w:pPr>
+        <w:rPr>
+          <w:rFonts w:ascii="DejaVu Serif" w:hAnsi="DejaVu Serif"/>
+        </w:rPr>
+      </w:pPr>
+      <w:proofErr w:type="spellStart"/>
+      <w:r>
+        <w:rPr>
+          <w:rFonts w:ascii="DejaVu Serif" w:hAnsi="DejaVu Serif"/>
+        </w:rPr>
+        <w:t>Lastima</w:t>
+      </w:r>
+      <w:proofErr w:type="spellEnd"/>
+      <w:r>
+        <w:rPr>
+          <w:rFonts w:ascii="DejaVu Serif" w:hAnsi="DejaVu Serif"/>
+        </w:rPr>
+        <w:t xml:space="preserve"> no llegaste a realizar los puntos bonus. </w:t>
+      </w:r>
+    </w:p>
+    <w:p>
+      <w:pPr>
+        <w:rPr>
+          <w:rFonts w:ascii="DejaVu Serif" w:hAnsi="DejaVu Serif"/>
+        </w:rPr>
+      </w:pPr>
+    </w:p>
+    <w:p>
+      <w:pPr>
+        <w:rPr>
+          <w:rFonts w:ascii="DejaVu Serif" w:hAnsi="DejaVu Serif"/>
+        </w:rPr>
+      </w:pPr>
+      <w:r>
+        <w:rPr>
+          <w:rFonts w:ascii="DejaVu Serif" w:hAnsi="DejaVu Serif"/>
+        </w:rPr>
+        <w:t xml:space="preserve">Para ambos puntos te </w:t>
+      </w:r>
+      <w:proofErr w:type="spellStart"/>
+      <w:r>
+        <w:rPr>
+          <w:rFonts w:ascii="DejaVu Serif" w:hAnsi="DejaVu Serif"/>
+        </w:rPr>
+        <w:t>convenia</w:t>
+      </w:r>
+      <w:proofErr w:type="spellEnd"/>
+      <w:r>
+        <w:rPr>
+          <w:rFonts w:ascii="DejaVu Serif" w:hAnsi="DejaVu Serif"/>
+        </w:rPr>
+        <w:t xml:space="preserve"> crear una </w:t>
+      </w:r>
+      <w:proofErr w:type="spellStart"/>
+      <w:r>
+        <w:rPr>
+          <w:rFonts w:ascii="DejaVu Serif" w:hAnsi="DejaVu Serif"/>
+        </w:rPr>
+        <w:t>funcion</w:t>
+      </w:r>
+      <w:proofErr w:type="spellEnd"/>
+      <w:r>
+        <w:rPr>
+          <w:rFonts w:ascii="DejaVu Serif" w:hAnsi="DejaVu Serif"/>
+        </w:rPr>
+        <w:t xml:space="preserve"> que te oculte todos los personajes (</w:t>
+      </w:r>
+      <w:proofErr w:type="spellStart"/>
+      <w:proofErr w:type="gramStart"/>
+      <w:r>
+        <w:rPr>
+          <w:rFonts w:ascii="DejaVu Serif" w:hAnsi="DejaVu Serif"/>
+        </w:rPr>
+        <w:t>ocultarTodos</w:t>
+      </w:r>
+      <w:proofErr w:type="spellEnd"/>
+      <w:r>
+        <w:rPr>
+          <w:rFonts w:ascii="DejaVu Serif" w:hAnsi="DejaVu Serif"/>
+        </w:rPr>
+        <w:t>(</w:t>
+      </w:r>
+      <w:proofErr w:type="gramEnd"/>
+      <w:r>
+        <w:rPr>
+          <w:rFonts w:ascii="DejaVu Serif" w:hAnsi="DejaVu Serif"/>
+        </w:rPr>
+        <w:t xml:space="preserve">)) </w:t>
+      </w:r>
+    </w:p>
+    <w:p>
+      <w:pPr>
+        <w:rPr>
+          <w:rFonts w:ascii="DejaVu Serif" w:hAnsi="DejaVu Serif"/>
+        </w:rPr>
+      </w:pPr>
+    </w:p>
+    <w:p>
+      <w:pPr>
+        <w:rPr>
+          <w:rFonts w:ascii="DejaVu Serif" w:hAnsi="DejaVu Serif"/>
+        </w:rPr>
+      </w:pPr>
+      <w:r>
+        <w:t xml:space="preserve">Para el primer bonus en cada caso del switch </w:t>
+      </w:r>
+      <w:r>
+        <w:t xml:space="preserve">antes de presentar el personaje llamabas a la </w:t>
+      </w:r>
+      <w:proofErr w:type="spellStart"/>
+      <w:r>
+        <w:t>funcion</w:t>
+      </w:r>
+      <w:proofErr w:type="spellEnd"/>
+      <w:r>
+        <w:t xml:space="preserve"> </w:t>
+      </w:r>
+      <w:proofErr w:type="spellStart"/>
+      <w:proofErr w:type="gramStart"/>
+      <w:r>
+        <w:t>ocultarTodos</w:t>
+      </w:r>
+      <w:proofErr w:type="spellEnd"/>
+      <w:r>
+        <w:t>(</w:t>
+      </w:r>
+      <w:proofErr w:type="gramEnd"/>
+      <w:r>
+        <w:t xml:space="preserve">) y en el caso default no </w:t>
+      </w:r>
+      <w:proofErr w:type="spellStart"/>
+      <w:r>
+        <w:t>hacias</w:t>
+      </w:r>
+      <w:proofErr w:type="spellEnd"/>
+      <w:r>
+        <w:t xml:space="preserve"> nada para que si introduce cualquier nombre se quede con el ultimo visible.</w:t>
+      </w:r>
+    </w:p>
+    <w:p>
+      <w:pPr>
+        <w:rPr>
+          <w:rFonts w:ascii="DejaVu Serif" w:hAnsi="DejaVu Serif"/>
+        </w:rPr>
+      </w:pPr>
+    </w:p>
+    <w:p>
+      <w:pPr>
+        <w:rPr>
+          <w:rFonts w:ascii="DejaVu Serif" w:hAnsi="DejaVu Serif"/>
+        </w:rPr>
+      </w:pPr>
+      <w:r>
+        <w:rPr>
+          <w:rFonts w:ascii="DejaVu Serif" w:hAnsi="DejaVu Serif"/>
+        </w:rPr>
         <w:lastRenderedPageBreak/>
-        <w:t>Matias</w:t>
-      </w:r>
-      <w:proofErr w:type="spellEnd"/>
-      <w:r>
-        <w:rPr>
-          <w:rFonts w:ascii="DejaVu Serif" w:hAnsi="DejaVu Serif"/>
-        </w:rPr>
-        <w:t xml:space="preserve">, muy buen trabajo cumpliste con los requerimientos solicitados en el enunciado, aplicaste correctamente manejo de DOM desde JS, bien aplicado el evento sobre el botón. Destaco la prolijidad de tu JS. </w:t>
-      </w:r>
-    </w:p>
-    <w:p>
-      <w:pPr>
-        <w:rPr>
-          <w:rFonts w:ascii="DejaVu Serif" w:hAnsi="DejaVu Serif"/>
-        </w:rPr>
-      </w:pPr>
-    </w:p>
-    <w:p>
-      <w:pPr>
-        <w:rPr>
-          <w:rFonts w:ascii="DejaVu Serif" w:hAnsi="DejaVu Serif"/>
-        </w:rPr>
-      </w:pPr>
-      <w:proofErr w:type="spellStart"/>
-      <w:r>
-        <w:rPr>
-          <w:rFonts w:ascii="DejaVu Serif" w:hAnsi="DejaVu Serif"/>
-        </w:rPr>
-        <w:t>Lastima</w:t>
-      </w:r>
-      <w:proofErr w:type="spellEnd"/>
-      <w:r>
-        <w:rPr>
-          <w:rFonts w:ascii="DejaVu Serif" w:hAnsi="DejaVu Serif"/>
-        </w:rPr>
-        <w:t xml:space="preserve"> no llegaste a realizar los puntos bonus. </w:t>
-      </w:r>
-    </w:p>
-    <w:p>
-      <w:pPr>
-        <w:rPr>
-          <w:rFonts w:ascii="DejaVu Serif" w:hAnsi="DejaVu Serif"/>
-        </w:rPr>
-      </w:pPr>
-    </w:p>
-    <w:p>
-      <w:pPr>
-        <w:rPr>
-          <w:rFonts w:ascii="DejaVu Serif" w:hAnsi="DejaVu Serif"/>
-        </w:rPr>
-      </w:pPr>
-      <w:r>
-        <w:rPr>
-          <w:rFonts w:ascii="DejaVu Serif" w:hAnsi="DejaVu Serif"/>
-        </w:rPr>
-        <w:t xml:space="preserve">Para ambos puntos te convenia crear una </w:t>
-      </w:r>
-      <w:proofErr w:type="spellStart"/>
-      <w:r>
-        <w:rPr>
-          <w:rFonts w:ascii="DejaVu Serif" w:hAnsi="DejaVu Serif"/>
-        </w:rPr>
-        <w:t>funcion</w:t>
-      </w:r>
-      <w:proofErr w:type="spellEnd"/>
-      <w:r>
-        <w:rPr>
-          <w:rFonts w:ascii="DejaVu Serif" w:hAnsi="DejaVu Serif"/>
-        </w:rPr>
-        <w:t xml:space="preserve"> que te oculte todos los personajes (</w:t>
-      </w:r>
-      <w:proofErr w:type="spellStart"/>
-      <w:proofErr w:type="gramStart"/>
-      <w:r>
-        <w:rPr>
-          <w:rFonts w:ascii="DejaVu Serif" w:hAnsi="DejaVu Serif"/>
-        </w:rPr>
-        <w:t>ocultarTodos</w:t>
-      </w:r>
-      <w:proofErr w:type="spellEnd"/>
-      <w:r>
-        <w:rPr>
-          <w:rFonts w:ascii="DejaVu Serif" w:hAnsi="DejaVu Serif"/>
-        </w:rPr>
-        <w:t>(</w:t>
-      </w:r>
-      <w:proofErr w:type="gramEnd"/>
-      <w:r>
-        <w:rPr>
-          <w:rFonts w:ascii="DejaVu Serif" w:hAnsi="DejaVu Serif"/>
-        </w:rPr>
-        <w:t xml:space="preserve">)) </w:t>
-      </w:r>
-    </w:p>
-    <w:p>
-      <w:pPr>
-        <w:rPr>
-          <w:rFonts w:ascii="DejaVu Serif" w:hAnsi="DejaVu Serif"/>
-        </w:rPr>
-      </w:pPr>
-    </w:p>
-    <w:p>
-      <w:pPr>
-        <w:rPr>
-          <w:rFonts w:ascii="DejaVu Serif" w:hAnsi="DejaVu Serif"/>
-        </w:rPr>
-      </w:pPr>
-      <w:r>
-        <w:t xml:space="preserve">Para el primer bonus en cada caso del switch antes de presentar el personaje llamabas a la </w:t>
-      </w:r>
-      <w:proofErr w:type="spellStart"/>
-      <w:r>
-        <w:t>funcion</w:t>
-      </w:r>
-      <w:proofErr w:type="spellEnd"/>
-      <w:r>
-        <w:t xml:space="preserve"> </w:t>
-      </w:r>
-      <w:proofErr w:type="spellStart"/>
-      <w:proofErr w:type="gramStart"/>
-      <w:r>
-        <w:t>ocultarTodos</w:t>
-      </w:r>
-      <w:proofErr w:type="spellEnd"/>
-      <w:r>
-        <w:t>(</w:t>
-      </w:r>
-      <w:proofErr w:type="gramEnd"/>
-      <w:r>
-        <w:t xml:space="preserve">) y en el caso default no </w:t>
-      </w:r>
-      <w:proofErr w:type="spellStart"/>
-      <w:r>
-        <w:t>hacias</w:t>
-      </w:r>
-      <w:proofErr w:type="spellEnd"/>
-      <w:r>
-        <w:t xml:space="preserve"> nada para que si introduce cualquier nombre se quede con el ultimo visible.</w:t>
-      </w:r>
-    </w:p>
-    <w:p>
-      <w:pPr>
-        <w:rPr>
-          <w:rFonts w:ascii="DejaVu Serif" w:hAnsi="DejaVu Serif"/>
-        </w:rPr>
-      </w:pPr>
-    </w:p>
-    <w:p>
-      <w:pPr>
-        <w:rPr>
-          <w:rFonts w:ascii="DejaVu Serif" w:hAnsi="DejaVu Serif"/>
-        </w:rPr>
-      </w:pPr>
-      <w:r>
-        <w:rPr>
-          <w:rFonts w:ascii="DejaVu Serif" w:hAnsi="DejaVu Serif"/>
-        </w:rPr>
         <w:t xml:space="preserve">Para el segundo bonus teniendo el </w:t>
       </w:r>
       <w:proofErr w:type="spellStart"/>
@@ -3956,7 +4295,13 @@
         <w:rPr>
           <w:rFonts w:ascii="DejaVu Serif" w:hAnsi="DejaVu Serif"/>
         </w:rPr>
-        <w:t xml:space="preserve"> indicado te fijabas que si presiono sobre un </w:t>
+        <w:t xml:space="preserve"> indicado te fijabas que si presiono sobre</w:t>
+      </w:r>
+      <w:r>
+        <w:rPr>
+          <w:rFonts w:ascii="DejaVu Serif" w:hAnsi="DejaVu Serif"/>
+        </w:rPr>
+        <w:t xml:space="preserve"> un </w:t>
       </w:r>
       <w:proofErr w:type="spellStart"/>
       <w:r>
@@ -5554,12 +5899,21 @@
           <w:lang w:val="en-US"/>
         </w:rPr>
       </w:pPr>
-      <w:r>
-        <w:rPr>
-          <w:rFonts w:ascii="DejaVu Serif" w:hAnsi="DejaVu Serif"/>
-          <w:lang w:val="en-US"/>
-        </w:rPr>
-        <w:t xml:space="preserve">Muy </w:t>
+      <w:proofErr w:type="spellStart"/>
+      <w:r>
+        <w:rPr>
+          <w:rFonts w:ascii="DejaVu Serif" w:hAnsi="DejaVu Serif"/>
+          <w:lang w:val="en-US"/>
+        </w:rPr>
+        <w:t>Muy</w:t>
+      </w:r>
+      <w:proofErr w:type="spellEnd"/>
+      <w:r>
+        <w:rPr>
+          <w:rFonts w:ascii="DejaVu Serif" w:hAnsi="DejaVu Serif"/>
+          <w:lang w:val="en-US"/>
+        </w:rPr>
+        <w:t xml:space="preserve"> </w:t>
       </w:r>
       <w:proofErr w:type="spellStart"/>
       <w:r>
@@ -5768,7 +6122,13 @@
         <w:rPr>
           <w:rFonts w:ascii="DejaVu Serif" w:hAnsi="DejaVu Serif"/>
         </w:rPr>
-        <w:t xml:space="preserve"> no llegaste a terminar los puntos bonus. </w:t>
+        <w:t xml:space="preserve"> no llegaste a terminar los puntos bon</w:t>
+      </w:r>
+      <w:r>
+        <w:rPr>
+          <w:rFonts w:ascii="DejaVu Serif" w:hAnsi="DejaVu Serif"/>
+        </w:rPr>
+        <w:t xml:space="preserve">us. </w:t>
       </w:r>
     </w:p>
     <w:p>
@@ -5789,7 +6149,22 @@
         <w:rPr>
           <w:rFonts w:ascii="DejaVu Serif" w:hAnsi="DejaVu Serif"/>
         </w:rPr>
-        <w:t xml:space="preserve">Para ambos puntos te convenia crear una </w:t>
+        <w:lastRenderedPageBreak/>
+        <w:t xml:space="preserve">Para ambos puntos te </w:t>
+      </w:r>
+      <w:proofErr w:type="spellStart"/>
+      <w:r>
+        <w:rPr>
+          <w:rFonts w:ascii="DejaVu Serif" w:hAnsi="DejaVu Serif"/>
+        </w:rPr>
+        <w:t>convenia</w:t>
+      </w:r>
+      <w:proofErr w:type="spellEnd"/>
+      <w:r>
+        <w:rPr>
+          <w:rFonts w:ascii="DejaVu Serif" w:hAnsi="DejaVu Serif"/>
+        </w:rPr>
+        <w:t xml:space="preserve"> crear una </w:t>
       </w:r>
       <w:proofErr w:type="spellStart"/>
       <w:r>
@@ -5879,7 +6254,10 @@
       </w:r>
       <w:proofErr w:type="spellEnd"/>
       <w:r>
-        <w:t xml:space="preserve"> solo llamabas a la función </w:t>
+        <w:t xml:space="preserve"> solo llamabas a </w:t>
+      </w:r>
+      <w:r>
+        <w:t xml:space="preserve">la función </w:t>
       </w:r>
       <w:proofErr w:type="spellStart"/>
       <w:r>
@@ -6005,7 +6383,19 @@
           <w:lang w:val="es-ES" w:eastAsia="es-ES"/>
           <w14:ligatures w14:val="none"/>
         </w:rPr>
-        <w:t xml:space="preserve">        </w:t>
+        <w:t xml:space="preserve">  </w:t>
+      </w:r>
+      <w:r>
+        <w:rPr>
+          <w:rFonts w:ascii="Consolas" w:eastAsia="Times New Roman" w:hAnsi="Consolas" w:cs="Times New Roman"/>
+          <w:color w:val="D4D4D4"/>
+          <w:kern w:val="0"/>
+          <w:sz w:val="27"/>
+          <w:szCs w:val="27"/>
+          <w:lang w:val="es-ES" w:eastAsia="es-ES"/>
+          <w14:ligatures w14:val="none"/>
+        </w:rPr>
+        <w:t xml:space="preserve">      </w:t>
       </w:r>
     </w:p>
     <w:p>
@@ -7299,7 +7689,19 @@
           <w:lang w:val="es-ES" w:eastAsia="es-ES"/>
           <w14:ligatures w14:val="none"/>
         </w:rPr>
-        <w:t>                                        }</w:t>
+        <w:t>                       </w:t>
+      </w:r>
+      <w:r>
+        <w:rPr>
+          <w:rFonts w:ascii="Consolas" w:eastAsia="Times New Roman" w:hAnsi="Consolas" w:cs="Times New Roman"/>
+          <w:color w:val="D4D4D4"/>
+          <w:kern w:val="0"/>
+          <w:sz w:val="27"/>
+          <w:szCs w:val="27"/>
+          <w:lang w:val="es-ES" w:eastAsia="es-ES"/>
+          <w14:ligatures w14:val="none"/>
+        </w:rPr>
+        <w:t xml:space="preserve">                 }</w:t>
       </w:r>
     </w:p>
     <w:p>
@@ -9896,20 +10298,32 @@
         <w:rPr>
           <w:rFonts w:ascii="DejaVu Serif" w:hAnsi="DejaVu Serif"/>
         </w:rPr>
-        <w:t xml:space="preserve">Nicolas, muy buen trabajo cumpliste con los requerimientos solicitados en el enunciado, aplicaste correctamente manejo de DOM desde JS, bien aplicado el evento sobre el botón y también los estilos. </w:t>
-      </w:r>
-    </w:p>
-    <w:p>
-      <w:pPr>
-        <w:rPr>
-          <w:rFonts w:ascii="DejaVu Serif" w:hAnsi="DejaVu Serif"/>
-        </w:rPr>
-      </w:pPr>
-      <w:r>
-        <w:rPr>
-          <w:rFonts w:ascii="DejaVu Serif" w:hAnsi="DejaVu Serif"/>
-        </w:rPr>
-        <w:t>Destaco la legibilidad del código, te manejaste con funciones lo cual hace que se entienda mejor que hace el código.</w:t>
+        <w:t xml:space="preserve">Nicolas, muy buen trabajo cumpliste con </w:t>
+      </w:r>
+      <w:r>
+        <w:rPr>
+          <w:rFonts w:ascii="DejaVu Serif" w:hAnsi="DejaVu Serif"/>
+        </w:rPr>
+        <w:t xml:space="preserve">los requerimientos solicitados en el enunciado, aplicaste correctamente manejo de DOM desde JS, bien aplicado el evento sobre el botón y también los estilos. </w:t>
+      </w:r>
+    </w:p>
+    <w:p>
+      <w:pPr>
+        <w:rPr>
+          <w:rFonts w:ascii="DejaVu Serif" w:hAnsi="DejaVu Serif"/>
+        </w:rPr>
+      </w:pPr>
+      <w:r>
+        <w:rPr>
+          <w:rFonts w:ascii="DejaVu Serif" w:hAnsi="DejaVu Serif"/>
+        </w:rPr>
+        <w:t xml:space="preserve">Destaco la legibilidad del código, te manejaste con funciones lo cual hace que se entienda mejor </w:t>
+      </w:r>
+      <w:r>
+        <w:rPr>
+          <w:rFonts w:ascii="DejaVu Serif" w:hAnsi="DejaVu Serif"/>
+        </w:rPr>
+        <w:t>que hace el código.</w:t>
       </w:r>
     </w:p>
     <w:p>
@@ -10104,6 +10518,7 @@
         <w:rPr>
           <w:rFonts w:ascii="DejaVu Serif" w:hAnsi="DejaVu Serif"/>
         </w:rPr>
+        <w:lastRenderedPageBreak/>
         <w:t>Chicos, excelente trabajo cumplieron con los requerimientos solicitados en enunciado.</w:t>
       </w:r>
     </w:p>
@@ -10144,13 +10559,7 @@
         <w:rPr>
           <w:rFonts w:ascii="DejaVu Serif" w:hAnsi="DejaVu Serif"/>
         </w:rPr>
-        <w:t>. Tambien manejaron bien los casos de error</w:t>
-      </w:r>
-      <w:r>
-        <w:rPr>
-          <w:rFonts w:ascii="DejaVu Serif" w:hAnsi="DejaVu Serif"/>
-        </w:rPr>
-        <w:t>.</w:t>
+        <w:t>. Tambien manejaron bien los casos de error.</w:t>
       </w:r>
     </w:p>
     <w:p>
@@ -10191,13 +10600,7 @@
         <w:rPr>
           <w:rFonts w:ascii="DejaVu Serif" w:hAnsi="DejaVu Serif"/>
         </w:rPr>
-        <w:t>Muy buen</w:t>
-      </w:r>
-      <w:r>
-        <w:rPr>
-          <w:rFonts w:ascii="DejaVu Serif" w:hAnsi="DejaVu Serif"/>
-        </w:rPr>
-        <w:t xml:space="preserve"> </w:t>
+        <w:t xml:space="preserve">Muy buen </w:t>
       </w:r>
       <w:proofErr w:type="gramStart"/>
       <w:r>
@@ -10326,7 +10729,13 @@
         <w:rPr>
           <w:rFonts w:ascii="DejaVu Serif" w:hAnsi="DejaVu Serif"/>
         </w:rPr>
-        <w:t xml:space="preserve">Andrea, muy buen trabajo cumpliste con los requerimientos solicitados en el enunciado, aplicaste correctamente manejo de DOM desde JS, bien aplicado el evento sobre el botón. </w:t>
+        <w:t xml:space="preserve">Andrea, muy buen trabajo cumpliste con los requerimientos solicitados en el enunciado, </w:t>
+      </w:r>
+      <w:r>
+        <w:rPr>
+          <w:rFonts w:ascii="DejaVu Serif" w:hAnsi="DejaVu Serif"/>
+        </w:rPr>
+        <w:t xml:space="preserve">aplicaste correctamente manejo de DOM desde JS, bien aplicado el evento sobre el botón. </w:t>
       </w:r>
     </w:p>
     <w:p>
@@ -10437,7 +10846,13 @@
         <w:rPr>
           <w:rFonts w:ascii="DejaVu Serif" w:hAnsi="DejaVu Serif"/>
         </w:rPr>
-        <w:t xml:space="preserve"> es distinto a “Presentado” oculte todos primero y luego muestre el </w:t>
+        <w:t xml:space="preserve"> es distinto a </w:t>
+      </w:r>
+      <w:r>
+        <w:rPr>
+          <w:rFonts w:ascii="DejaVu Serif" w:hAnsi="DejaVu Serif"/>
+        </w:rPr>
+        <w:t xml:space="preserve">“Presentado” oculte todos primero y luego muestre el </w:t>
       </w:r>
       <w:proofErr w:type="gramStart"/>
       <w:r>
@@ -10860,7 +11275,6 @@
           <w:lang w:val="en-US" w:eastAsia="es-ES"/>
           <w14:ligatures w14:val="none"/>
         </w:rPr>
-        <w:lastRenderedPageBreak/>
         <w:t xml:space="preserve">        </w:t>
       </w:r>
       <w:proofErr w:type="spellStart"/>
@@ -11985,7 +12399,10 @@
       </w:r>
       <w:proofErr w:type="spellStart"/>
       <w:r>
-        <w:t>divs</w:t>
+        <w:t>di</w:t>
+      </w:r>
+      <w:r>
+        <w:t>vs</w:t>
       </w:r>
       <w:proofErr w:type="spellEnd"/>
       <w:r>
@@ -12075,15 +12492,7 @@
       </w:r>
       <w:proofErr w:type="spellEnd"/>
       <w:r>
-        <w:t xml:space="preserve"> encaminadas pero en lugar de ocultarlas con </w:t>
-      </w:r>
-      <w:proofErr w:type="spellStart"/>
-      <w:r>
-        <w:t>display</w:t>
-      </w:r>
-      <w:proofErr w:type="spellEnd"/>
-      <w:r>
-        <w:t>=”</w:t>
+        <w:t xml:space="preserve"> encaminadas pero en lugar de ocultarlas con display=”</w:t>
       </w:r>
       <w:proofErr w:type="spellStart"/>
       <w:r>
@@ -12177,7 +12586,13 @@
         <w:rPr>
           <w:rFonts w:ascii="DejaVu Serif" w:hAnsi="DejaVu Serif"/>
         </w:rPr>
-        <w:t>imaen</w:t>
+        <w:t>imae</w:t>
+      </w:r>
+      <w:r>
+        <w:rPr>
+          <w:rFonts w:ascii="DejaVu Serif" w:hAnsi="DejaVu Serif"/>
+        </w:rPr>
+        <w:t>n</w:t>
       </w:r>
       <w:proofErr w:type="spellEnd"/>
       <w:r>
@@ -12357,7 +12772,14 @@
         <w:rPr>
           <w:rFonts w:ascii="DejaVu Serif" w:hAnsi="DejaVu Serif"/>
         </w:rPr>
-        <w:t xml:space="preserve">Maximiliano, muy buen trabajo cumpliste con los requerimientos solicitados en el enunciado, aplicaste correctamente manejo de DOM desde JS, bien aplicado el evento sobre el botón. Destaco la prolijidad de tu JS. </w:t>
+        <w:lastRenderedPageBreak/>
+        <w:t>Maximiliano, muy buen trabajo cumpliste con los requerimient</w:t>
+      </w:r>
+      <w:r>
+        <w:rPr>
+          <w:rFonts w:ascii="DejaVu Serif" w:hAnsi="DejaVu Serif"/>
+        </w:rPr>
+        <w:t xml:space="preserve">os solicitados en el enunciado, aplicaste correctamente manejo de DOM desde JS, bien aplicado el evento sobre el botón. Destaco la prolijidad de tu JS. </w:t>
       </w:r>
     </w:p>
     <w:p>
@@ -12867,7 +13289,7 @@
 </file>
 
 <file path=word/styles.xml><?xml version="1.0" encoding="utf-8"?>
-<w:styles xmlns:mc="http://schemas.openxmlformats.org/markup-compatibility/2006" xmlns:r="http://schemas.openxmlformats.org/officeDocument/2006/relationships" xmlns:w="http://schemas.openxmlformats.org/wordprocessingml/2006/main" xmlns:w14="http://schemas.microsoft.com/office/word/2010/wordml" xmlns:w15="http://schemas.microsoft.com/office/word/2012/wordml" xmlns:w16cex="http://schemas.microsoft.com/office/word/2018/wordml/cex" xmlns:w16cid="http://schemas.microsoft.com/office/word/2016/wordml/cid" xmlns:w16="http://schemas.microsoft.com/office/word/2018/wordml" xmlns:w16du="http://schemas.microsoft.com/office/word/2023/wordml/word16du" xmlns:w16sdtdh="http://schemas.microsoft.com/office/word/2020/wordml/sdtdatahash" xmlns:w16se="http://schemas.microsoft.com/office/word/2015/wordml/symex" mc:Ignorable="w14 w15 w16se w16cid w16 w16cex w16sdtdh w16du">
+<w:styles xmlns:mc="http://schemas.openxmlformats.org/markup-compatibility/2006" xmlns:r="http://schemas.openxmlformats.org/officeDocument/2006/relationships" xmlns:w="http://schemas.openxmlformats.org/wordprocessingml/2006/main" xmlns:w14="http://schemas.microsoft.com/office/word/2010/wordml" xmlns:w15="http://schemas.microsoft.com/office/word/2012/wordml" xmlns:w16cid="http://schemas.microsoft.com/office/word/2016/wordml/cid" xmlns:w16se="http://schemas.microsoft.com/office/word/2015/wordml/symex" mc:Ignorable="w14 w15 w16se w16cid">
   <w:docDefaults>
     <w:rPrDefault>
       <w:rPr>
@@ -12885,7 +13307,7 @@
       </w:pPr>
     </w:pPrDefault>
   </w:docDefaults>
-  <w:latentStyles w:defLockedState="0" w:defUIPriority="99" w:defSemiHidden="0" w:defUnhideWhenUsed="0" w:defQFormat="0" w:count="376">
+  <w:latentStyles w:defLockedState="0" w:defUIPriority="99" w:defSemiHidden="0" w:defUnhideWhenUsed="0" w:defQFormat="0" w:count="375">
     <w:lsdException w:name="Normal" w:uiPriority="0" w:qFormat="1"/>
     <w:lsdException w:name="heading 1" w:uiPriority="9" w:qFormat="1"/>
     <w:lsdException w:name="heading 2" w:semiHidden="1" w:uiPriority="9" w:unhideWhenUsed="1" w:qFormat="1"/>
@@ -13261,7 +13683,6 @@
     <w:lsdException w:name="Smart Hyperlink" w:semiHidden="1" w:unhideWhenUsed="1"/>
     <w:lsdException w:name="Hashtag" w:semiHidden="1" w:unhideWhenUsed="1"/>
     <w:lsdException w:name="Unresolved Mention" w:semiHidden="1" w:unhideWhenUsed="1"/>
-    <w:lsdException w:name="Smart Link" w:semiHidden="1" w:unhideWhenUsed="1"/>
   </w:latentStyles>
   <w:style w:type="paragraph" w:default="1" w:styleId="Normal">
     <w:name w:val="Normal"/>
@@ -13274,6 +13695,7 @@
   <w:style w:type="character" w:default="1" w:styleId="Fuentedeprrafopredeter">
     <w:name w:val="Default Paragraph Font"/>
     <w:uiPriority w:val="1"/>
+    <w:semiHidden/>
     <w:unhideWhenUsed/>
   </w:style>
   <w:style w:type="table" w:default="1" w:styleId="Tablanormal">

</xml_diff>

<commit_message>
Correccion faltante 09 - Vera, Bonader y Diaz Perdomo TERMINADO OK
</commit_message>
<xml_diff>
--- a/Desafios/09/Notas y Devoluciones 09.docx
+++ b/Desafios/09/Notas y Devoluciones 09.docx
@@ -1,6 +1,6 @@
 
 <file path=word/document.xml><?xml version="1.0" encoding="utf-8"?>
-<w:document xmlns:wpc="http://schemas.microsoft.com/office/word/2010/wordprocessingCanvas" xmlns:cx="http://schemas.microsoft.com/office/drawing/2014/chartex" xmlns:cx1="http://schemas.microsoft.com/office/drawing/2015/9/8/chartex" xmlns:cx2="http://schemas.microsoft.com/office/drawing/2015/10/21/chartex" xmlns:cx3="http://schemas.microsoft.com/office/drawing/2016/5/9/chartex" xmlns:cx4="http://schemas.microsoft.com/office/drawing/2016/5/10/chartex" xmlns:cx5="http://schemas.microsoft.com/office/drawing/2016/5/11/chartex" xmlns:cx6="http://schemas.microsoft.com/office/drawing/2016/5/12/chartex" xmlns:cx7="http://schemas.microsoft.com/office/drawing/2016/5/13/chartex" xmlns:cx8="http://schemas.microsoft.com/office/drawing/2016/5/14/chartex" xmlns:mc="http://schemas.openxmlformats.org/markup-compatibility/2006" xmlns:aink="http://schemas.microsoft.com/office/drawing/2016/ink" xmlns:am3d="http://schemas.microsoft.com/office/drawing/2017/model3d" xmlns:o="urn:schemas-microsoft-com:office:office" xmlns:r="http://schemas.openxmlformats.org/officeDocument/2006/relationships" xmlns:m="http://schemas.openxmlformats.org/officeDocument/2006/math" xmlns:v="urn:schemas-microsoft-com:vml" xmlns:wp14="http://schemas.microsoft.com/office/word/2010/wordprocessingDrawing" xmlns:wp="http://schemas.openxmlformats.org/drawingml/2006/wordprocessingDrawing" xmlns:w10="urn:schemas-microsoft-com:office:word" xmlns:w="http://schemas.openxmlformats.org/wordprocessingml/2006/main" xmlns:w14="http://schemas.microsoft.com/office/word/2010/wordml" xmlns:w15="http://schemas.microsoft.com/office/word/2012/wordml" xmlns:w16cid="http://schemas.microsoft.com/office/word/2016/wordml/cid" xmlns:w16se="http://schemas.microsoft.com/office/word/2015/wordml/symex" xmlns:wpg="http://schemas.microsoft.com/office/word/2010/wordprocessingGroup" xmlns:wpi="http://schemas.microsoft.com/office/word/2010/wordprocessingInk" xmlns:wne="http://schemas.microsoft.com/office/word/2006/wordml" xmlns:wps="http://schemas.microsoft.com/office/word/2010/wordprocessingShape" mc:Ignorable="w14 w15 w16se w16cid wp14">
+<w:document xmlns:wpc="http://schemas.microsoft.com/office/word/2010/wordprocessingCanvas" xmlns:cx="http://schemas.microsoft.com/office/drawing/2014/chartex" xmlns:cx1="http://schemas.microsoft.com/office/drawing/2015/9/8/chartex" xmlns:cx2="http://schemas.microsoft.com/office/drawing/2015/10/21/chartex" xmlns:cx3="http://schemas.microsoft.com/office/drawing/2016/5/9/chartex" xmlns:cx4="http://schemas.microsoft.com/office/drawing/2016/5/10/chartex" xmlns:cx5="http://schemas.microsoft.com/office/drawing/2016/5/11/chartex" xmlns:cx6="http://schemas.microsoft.com/office/drawing/2016/5/12/chartex" xmlns:cx7="http://schemas.microsoft.com/office/drawing/2016/5/13/chartex" xmlns:cx8="http://schemas.microsoft.com/office/drawing/2016/5/14/chartex" xmlns:mc="http://schemas.openxmlformats.org/markup-compatibility/2006" xmlns:aink="http://schemas.microsoft.com/office/drawing/2016/ink" xmlns:am3d="http://schemas.microsoft.com/office/drawing/2017/model3d" xmlns:o="urn:schemas-microsoft-com:office:office" xmlns:r="http://schemas.openxmlformats.org/officeDocument/2006/relationships" xmlns:m="http://schemas.openxmlformats.org/officeDocument/2006/math" xmlns:v="urn:schemas-microsoft-com:vml" xmlns:wp14="http://schemas.microsoft.com/office/word/2010/wordprocessingDrawing" xmlns:wp="http://schemas.openxmlformats.org/drawingml/2006/wordprocessingDrawing" xmlns:w10="urn:schemas-microsoft-com:office:word" xmlns:w="http://schemas.openxmlformats.org/wordprocessingml/2006/main" xmlns:w14="http://schemas.microsoft.com/office/word/2010/wordml" xmlns:w15="http://schemas.microsoft.com/office/word/2012/wordml" xmlns:w16cex="http://schemas.microsoft.com/office/word/2018/wordml/cex" xmlns:w16cid="http://schemas.microsoft.com/office/word/2016/wordml/cid" xmlns:w16="http://schemas.microsoft.com/office/word/2018/wordml" xmlns:w16sdtdh="http://schemas.microsoft.com/office/word/2020/wordml/sdtdatahash" xmlns:w16se="http://schemas.microsoft.com/office/word/2015/wordml/symex" xmlns:wpg="http://schemas.microsoft.com/office/word/2010/wordprocessingGroup" xmlns:wpi="http://schemas.microsoft.com/office/word/2010/wordprocessingInk" xmlns:wne="http://schemas.microsoft.com/office/word/2006/wordml" xmlns:wps="http://schemas.microsoft.com/office/word/2010/wordprocessingShape" mc:Ignorable="w14 w15 w16se w16cid w16 w16cex w16sdtdh wp14">
   <w:body>
     <w:p>
       <w:pPr>
@@ -225,6 +225,7 @@
       <w:pPr>
         <w:rPr>
           <w:rFonts w:ascii="DejaVu Serif" w:hAnsi="DejaVu Serif"/>
+          <w:lang w:val="es-ES"/>
         </w:rPr>
       </w:pPr>
       <w:r>
@@ -2427,13 +2428,7 @@
         <w:rPr>
           <w:rFonts w:ascii="DejaVu Serif" w:hAnsi="DejaVu Serif"/>
         </w:rPr>
-        <w:t>Chicos, muy buen trabajo, los felicito, cumplieron con los requerimientos solicitados en el enunciado, aplicaron cor</w:t>
-      </w:r>
-      <w:r>
-        <w:rPr>
-          <w:rFonts w:ascii="DejaVu Serif" w:hAnsi="DejaVu Serif"/>
-        </w:rPr>
-        <w:t xml:space="preserve">rectamente manejo de DOM desde JS, la lógica aplicada para la </w:t>
+        <w:t xml:space="preserve">Chicos, muy buen trabajo, los felicito, cumplieron con los requerimientos solicitados en el enunciado, aplicaron correctamente manejo de DOM desde JS, la lógica aplicada para la </w:t>
       </w:r>
       <w:r>
         <w:rPr>
@@ -3101,13 +3096,6 @@
     <w:p>
       <w:pPr>
         <w:rPr>
-          <w:rFonts w:ascii="DejaVu Serif" w:hAnsi="DejaVu Serif"/>
-        </w:rPr>
-      </w:pPr>
-    </w:p>
-    <w:p>
-      <w:pPr>
-        <w:rPr>
           <w:rFonts w:ascii="Segoe UI Emoji" w:hAnsi="Segoe UI Emoji" w:cs="Segoe UI Emoji"/>
           <w:b/>
           <w:bCs/>
@@ -3117,6 +3105,15 @@
     <w:p>
       <w:pPr>
         <w:rPr>
+          <w:rFonts w:ascii="Segoe UI Emoji" w:hAnsi="Segoe UI Emoji" w:cs="Segoe UI Emoji"/>
+          <w:b/>
+          <w:bCs/>
+        </w:rPr>
+      </w:pPr>
+    </w:p>
+    <w:p>
+      <w:pPr>
+        <w:rPr>
           <w:rFonts w:ascii="DejaVu Serif" w:hAnsi="DejaVu Serif"/>
         </w:rPr>
       </w:pPr>
@@ -3126,7 +3123,23 @@
           <w:b/>
           <w:bCs/>
         </w:rPr>
-        <w:t>Tatiana Iglesias</w:t>
+        <w:t>Facundo</w:t>
+      </w:r>
+      <w:r>
+        <w:rPr>
+          <w:rFonts w:ascii="DejaVu Serif" w:hAnsi="DejaVu Serif" w:cs="Segoe UI Emoji"/>
+          <w:b/>
+          <w:bCs/>
+        </w:rPr>
+        <w:t xml:space="preserve"> </w:t>
+      </w:r>
+      <w:r>
+        <w:rPr>
+          <w:rFonts w:ascii="DejaVu Serif" w:hAnsi="DejaVu Serif" w:cs="Segoe UI Emoji"/>
+          <w:b/>
+          <w:bCs/>
+        </w:rPr>
+        <w:t>Diaz</w:t>
       </w:r>
     </w:p>
     <w:p>
@@ -3147,135 +3160,796 @@
       <w:proofErr w:type="gramStart"/>
       <w:r>
         <w:rPr>
+          <w:rFonts w:ascii="Segoe UI Emoji" w:hAnsi="Segoe UI Emoji" w:cs="Segoe UI Emoji"/>
+        </w:rPr>
+        <w:t>🎉</w:t>
+      </w:r>
+      <w:r>
+        <w:rPr>
+          <w:rFonts w:ascii="DejaVu Serif" w:hAnsi="DejaVu Serif"/>
+        </w:rPr>
+        <w:t>¡</w:t>
+      </w:r>
+      <w:proofErr w:type="gramEnd"/>
+      <w:r>
+        <w:rPr>
+          <w:rFonts w:ascii="DejaVu Serif" w:hAnsi="DejaVu Serif"/>
+        </w:rPr>
+        <w:t xml:space="preserve">Felicitaciones por la entrega del Desafío 09! </w:t>
+      </w:r>
+      <w:r>
+        <w:rPr>
+          <w:rFonts w:ascii="Segoe UI Emoji" w:hAnsi="Segoe UI Emoji" w:cs="Segoe UI Emoji"/>
+        </w:rPr>
+        <w:t>🎉</w:t>
+      </w:r>
+    </w:p>
+    <w:p>
+      <w:pPr>
+        <w:rPr>
+          <w:rFonts w:ascii="DejaVu Serif" w:hAnsi="DejaVu Serif"/>
+        </w:rPr>
+      </w:pPr>
+    </w:p>
+    <w:p>
+      <w:pPr>
+        <w:rPr>
+          <w:rFonts w:ascii="DejaVu Serif" w:hAnsi="DejaVu Serif"/>
+        </w:rPr>
+      </w:pPr>
+      <w:r>
+        <w:rPr>
+          <w:rFonts w:ascii="DejaVu Serif" w:hAnsi="DejaVu Serif"/>
+        </w:rPr>
+        <w:t>Facundo</w:t>
+      </w:r>
+      <w:r>
+        <w:rPr>
+          <w:rFonts w:ascii="DejaVu Serif" w:hAnsi="DejaVu Serif"/>
+        </w:rPr>
+        <w:t>, muy buen trabajo cumpli</w:t>
+      </w:r>
+      <w:r>
+        <w:rPr>
+          <w:rFonts w:ascii="DejaVu Serif" w:hAnsi="DejaVu Serif"/>
+        </w:rPr>
+        <w:t>ste</w:t>
+      </w:r>
+      <w:r>
+        <w:rPr>
+          <w:rFonts w:ascii="DejaVu Serif" w:hAnsi="DejaVu Serif"/>
+        </w:rPr>
+        <w:t xml:space="preserve"> con los requerimientos solicitados en enunciado.</w:t>
+      </w:r>
+      <w:r>
+        <w:rPr>
+          <w:rFonts w:ascii="DejaVu Serif" w:hAnsi="DejaVu Serif"/>
+        </w:rPr>
+        <w:t xml:space="preserve"> Hay algunos errores de sintaxis y otros que no permitían que levante bien la aplicación como por ejemplo el nombre de los archivos de las rutas </w:t>
+      </w:r>
+      <w:proofErr w:type="spellStart"/>
+      <w:r>
+        <w:rPr>
+          <w:rFonts w:ascii="DejaVu Serif" w:hAnsi="DejaVu Serif"/>
+        </w:rPr>
+        <w:t>rAbout</w:t>
+      </w:r>
+      <w:proofErr w:type="spellEnd"/>
+      <w:r>
+        <w:rPr>
+          <w:rFonts w:ascii="DejaVu Serif" w:hAnsi="DejaVu Serif"/>
+        </w:rPr>
+        <w:t xml:space="preserve">, </w:t>
+      </w:r>
+      <w:proofErr w:type="spellStart"/>
+      <w:r>
+        <w:rPr>
+          <w:rFonts w:ascii="DejaVu Serif" w:hAnsi="DejaVu Serif"/>
+        </w:rPr>
+        <w:t>rHome</w:t>
+      </w:r>
+      <w:proofErr w:type="spellEnd"/>
+      <w:r>
+        <w:rPr>
+          <w:rFonts w:ascii="DejaVu Serif" w:hAnsi="DejaVu Serif"/>
+        </w:rPr>
+        <w:t xml:space="preserve"> y </w:t>
+      </w:r>
+      <w:proofErr w:type="spellStart"/>
+      <w:r>
+        <w:rPr>
+          <w:rFonts w:ascii="DejaVu Serif" w:hAnsi="DejaVu Serif"/>
+        </w:rPr>
+        <w:t>rContact</w:t>
+      </w:r>
+      <w:proofErr w:type="spellEnd"/>
+      <w:r>
+        <w:rPr>
+          <w:rFonts w:ascii="DejaVu Serif" w:hAnsi="DejaVu Serif"/>
+        </w:rPr>
+        <w:t xml:space="preserve"> estos </w:t>
+      </w:r>
+      <w:proofErr w:type="spellStart"/>
+      <w:r>
+        <w:rPr>
+          <w:rFonts w:ascii="DejaVu Serif" w:hAnsi="DejaVu Serif"/>
+        </w:rPr>
+        <w:t>dejalos</w:t>
+      </w:r>
+      <w:proofErr w:type="spellEnd"/>
+      <w:r>
+        <w:rPr>
+          <w:rFonts w:ascii="DejaVu Serif" w:hAnsi="DejaVu Serif"/>
+        </w:rPr>
+        <w:t xml:space="preserve"> como estaban antes </w:t>
+      </w:r>
+      <w:proofErr w:type="spellStart"/>
+      <w:proofErr w:type="gramStart"/>
+      <w:r>
+        <w:rPr>
+          <w:rFonts w:ascii="DejaVu Serif" w:hAnsi="DejaVu Serif"/>
+        </w:rPr>
+        <w:t>routerAbout</w:t>
+      </w:r>
+      <w:proofErr w:type="spellEnd"/>
+      <w:r>
+        <w:rPr>
+          <w:rFonts w:ascii="DejaVu Serif" w:hAnsi="DejaVu Serif"/>
+        </w:rPr>
+        <w:t>, ..</w:t>
+      </w:r>
+      <w:proofErr w:type="spellStart"/>
+      <w:proofErr w:type="gramEnd"/>
+      <w:r>
+        <w:rPr>
+          <w:rFonts w:ascii="DejaVu Serif" w:hAnsi="DejaVu Serif"/>
+        </w:rPr>
+        <w:t>etc</w:t>
+      </w:r>
+      <w:proofErr w:type="spellEnd"/>
+    </w:p>
+    <w:p>
+      <w:pPr>
+        <w:rPr>
+          <w:rFonts w:ascii="DejaVu Serif" w:hAnsi="DejaVu Serif"/>
+        </w:rPr>
+      </w:pPr>
+    </w:p>
+    <w:p>
+      <w:pPr>
+        <w:rPr>
+          <w:rFonts w:ascii="DejaVu Serif" w:hAnsi="DejaVu Serif"/>
+        </w:rPr>
+      </w:pPr>
+      <w:r>
+        <w:rPr>
+          <w:rFonts w:ascii="DejaVu Serif" w:hAnsi="DejaVu Serif"/>
+        </w:rPr>
+        <w:t>También</w:t>
+      </w:r>
+      <w:r>
+        <w:rPr>
+          <w:rFonts w:ascii="DejaVu Serif" w:hAnsi="DejaVu Serif"/>
+        </w:rPr>
+        <w:t xml:space="preserve"> </w:t>
+      </w:r>
+      <w:proofErr w:type="spellStart"/>
+      <w:r>
+        <w:rPr>
+          <w:rFonts w:ascii="DejaVu Serif" w:hAnsi="DejaVu Serif"/>
+        </w:rPr>
+        <w:t>recorda</w:t>
+      </w:r>
+      <w:proofErr w:type="spellEnd"/>
+      <w:r>
+        <w:rPr>
+          <w:rFonts w:ascii="DejaVu Serif" w:hAnsi="DejaVu Serif"/>
+        </w:rPr>
+        <w:t xml:space="preserve"> que el archivo </w:t>
+      </w:r>
+      <w:proofErr w:type="gramStart"/>
+      <w:r>
+        <w:rPr>
+          <w:rFonts w:ascii="DejaVu Serif" w:hAnsi="DejaVu Serif"/>
+        </w:rPr>
+        <w:t>“</w:t>
+      </w:r>
+      <w:r>
+        <w:rPr>
+          <w:rFonts w:ascii="DejaVu Serif" w:hAnsi="DejaVu Serif"/>
+        </w:rPr>
+        <w:t>.</w:t>
+      </w:r>
+      <w:proofErr w:type="spellStart"/>
+      <w:r>
+        <w:rPr>
+          <w:rFonts w:ascii="DejaVu Serif" w:hAnsi="DejaVu Serif"/>
+        </w:rPr>
+        <w:t>env</w:t>
+      </w:r>
+      <w:proofErr w:type="spellEnd"/>
+      <w:proofErr w:type="gramEnd"/>
+      <w:r>
+        <w:rPr>
+          <w:rFonts w:ascii="DejaVu Serif" w:hAnsi="DejaVu Serif"/>
+        </w:rPr>
+        <w:t>”</w:t>
+      </w:r>
+      <w:r>
+        <w:rPr>
+          <w:rFonts w:ascii="DejaVu Serif" w:hAnsi="DejaVu Serif"/>
+        </w:rPr>
+        <w:t xml:space="preserve"> tiene que esta</w:t>
+      </w:r>
+      <w:r>
+        <w:rPr>
+          <w:rFonts w:ascii="DejaVu Serif" w:hAnsi="DejaVu Serif"/>
+        </w:rPr>
+        <w:t>r en el mismo directorio que el server.js.</w:t>
+      </w:r>
+    </w:p>
+    <w:p>
+      <w:pPr>
+        <w:rPr>
+          <w:rFonts w:ascii="DejaVu Serif" w:hAnsi="DejaVu Serif"/>
+        </w:rPr>
+      </w:pPr>
+    </w:p>
+    <w:p>
+      <w:pPr>
+        <w:rPr>
+          <w:rFonts w:ascii="DejaVu Serif" w:hAnsi="DejaVu Serif"/>
+        </w:rPr>
+      </w:pPr>
+    </w:p>
+    <w:p>
+      <w:pPr>
+        <w:rPr>
+          <w:rFonts w:ascii="DejaVu Serif" w:hAnsi="DejaVu Serif"/>
+        </w:rPr>
+      </w:pPr>
+      <w:r>
+        <w:rPr>
+          <w:rFonts w:ascii="DejaVu Serif" w:hAnsi="DejaVu Serif"/>
+        </w:rPr>
+        <w:t>Correctamente creado y configurado el servidor Express.</w:t>
+      </w:r>
+    </w:p>
+    <w:p>
+      <w:pPr>
+        <w:rPr>
+          <w:rFonts w:ascii="DejaVu Serif" w:hAnsi="DejaVu Serif"/>
+        </w:rPr>
+      </w:pPr>
+    </w:p>
+    <w:p>
+      <w:pPr>
+        <w:rPr>
+          <w:rFonts w:ascii="DejaVu Serif" w:hAnsi="DejaVu Serif"/>
+        </w:rPr>
+      </w:pPr>
+    </w:p>
+    <w:p>
+      <w:pPr>
+        <w:rPr>
+          <w:rFonts w:ascii="DejaVu Serif" w:hAnsi="DejaVu Serif"/>
+        </w:rPr>
+      </w:pPr>
+      <w:r>
+        <w:rPr>
+          <w:rFonts w:ascii="DejaVu Serif" w:hAnsi="DejaVu Serif"/>
+        </w:rPr>
+        <w:t>Genial que usa</w:t>
+      </w:r>
+      <w:r>
+        <w:rPr>
+          <w:rFonts w:ascii="DejaVu Serif" w:hAnsi="DejaVu Serif"/>
+        </w:rPr>
+        <w:t>ste</w:t>
+      </w:r>
+      <w:r>
+        <w:rPr>
+          <w:rFonts w:ascii="DejaVu Serif" w:hAnsi="DejaVu Serif"/>
+        </w:rPr>
+        <w:t xml:space="preserve"> el </w:t>
+      </w:r>
+      <w:proofErr w:type="spellStart"/>
+      <w:r>
+        <w:rPr>
+          <w:rFonts w:ascii="DejaVu Serif" w:hAnsi="DejaVu Serif"/>
+        </w:rPr>
+        <w:t>router</w:t>
+      </w:r>
+      <w:proofErr w:type="spellEnd"/>
+      <w:r>
+        <w:rPr>
+          <w:rFonts w:ascii="DejaVu Serif" w:hAnsi="DejaVu Serif"/>
+        </w:rPr>
+        <w:t xml:space="preserve"> de Express para la configuración de rutas, lo único aquí </w:t>
+      </w:r>
+      <w:proofErr w:type="spellStart"/>
+      <w:r>
+        <w:rPr>
+          <w:rFonts w:ascii="DejaVu Serif" w:hAnsi="DejaVu Serif"/>
+        </w:rPr>
+        <w:t>t</w:t>
+      </w:r>
+      <w:r>
+        <w:rPr>
+          <w:rFonts w:ascii="DejaVu Serif" w:hAnsi="DejaVu Serif"/>
+        </w:rPr>
+        <w:t>ene</w:t>
+      </w:r>
+      <w:proofErr w:type="spellEnd"/>
+      <w:r>
+        <w:rPr>
+          <w:rFonts w:ascii="DejaVu Serif" w:hAnsi="DejaVu Serif"/>
+        </w:rPr>
+        <w:t xml:space="preserve"> cuidado que </w:t>
+      </w:r>
+      <w:r>
+        <w:rPr>
+          <w:rFonts w:ascii="DejaVu Serif" w:hAnsi="DejaVu Serif"/>
+        </w:rPr>
+        <w:t>no te</w:t>
+      </w:r>
+      <w:r>
+        <w:rPr>
+          <w:rFonts w:ascii="DejaVu Serif" w:hAnsi="DejaVu Serif"/>
+        </w:rPr>
+        <w:t xml:space="preserve"> quede la ruta final </w:t>
+      </w:r>
+      <w:hyperlink r:id="rId5" w:history="1">
+        <w:r>
+          <w:rPr>
+            <w:rStyle w:val="Hipervnculo"/>
+            <w:rFonts w:ascii="DejaVu Serif" w:hAnsi="DejaVu Serif"/>
+          </w:rPr>
+          <w:t>http://localhost:3000/about/about</w:t>
+        </w:r>
+      </w:hyperlink>
+      <w:r>
+        <w:rPr>
+          <w:rFonts w:ascii="DejaVu Serif" w:hAnsi="DejaVu Serif"/>
+        </w:rPr>
+        <w:t xml:space="preserve"> para eso p</w:t>
+      </w:r>
+      <w:r>
+        <w:rPr>
+          <w:rFonts w:ascii="DejaVu Serif" w:hAnsi="DejaVu Serif"/>
+        </w:rPr>
+        <w:t>odes</w:t>
+      </w:r>
+      <w:r>
+        <w:rPr>
+          <w:rFonts w:ascii="DejaVu Serif" w:hAnsi="DejaVu Serif"/>
+        </w:rPr>
+        <w:t xml:space="preserve"> el archivo </w:t>
+      </w:r>
+      <w:proofErr w:type="spellStart"/>
+      <w:r>
+        <w:rPr>
+          <w:rFonts w:ascii="DejaVu Serif" w:hAnsi="DejaVu Serif"/>
+        </w:rPr>
+        <w:t>router</w:t>
+      </w:r>
+      <w:proofErr w:type="spellEnd"/>
+      <w:r>
+        <w:rPr>
+          <w:rFonts w:ascii="DejaVu Serif" w:hAnsi="DejaVu Serif"/>
+        </w:rPr>
+        <w:t xml:space="preserve"> de </w:t>
+      </w:r>
+      <w:proofErr w:type="spellStart"/>
+      <w:r>
+        <w:rPr>
+          <w:rFonts w:ascii="DejaVu Serif" w:hAnsi="DejaVu Serif"/>
+        </w:rPr>
+        <w:t>about</w:t>
+      </w:r>
+      <w:proofErr w:type="spellEnd"/>
+      <w:r>
+        <w:rPr>
+          <w:rFonts w:ascii="DejaVu Serif" w:hAnsi="DejaVu Serif"/>
+        </w:rPr>
+        <w:t xml:space="preserve"> codificar</w:t>
+      </w:r>
+      <w:r>
+        <w:rPr>
+          <w:rFonts w:ascii="DejaVu Serif" w:hAnsi="DejaVu Serif"/>
+        </w:rPr>
+        <w:t>lo</w:t>
+      </w:r>
+      <w:r>
+        <w:rPr>
+          <w:rFonts w:ascii="DejaVu Serif" w:hAnsi="DejaVu Serif"/>
+        </w:rPr>
+        <w:t xml:space="preserve"> de la siguiente manera:</w:t>
+      </w:r>
+    </w:p>
+    <w:p>
+      <w:pPr>
+        <w:rPr>
+          <w:rFonts w:ascii="DejaVu Serif" w:hAnsi="DejaVu Serif"/>
+          <w:lang w:val="en-US"/>
+        </w:rPr>
+      </w:pPr>
+      <w:r>
+        <w:rPr>
+          <w:rFonts w:ascii="DejaVu Serif" w:hAnsi="DejaVu Serif"/>
+        </w:rPr>
+        <w:tab/>
+      </w:r>
+      <w:r>
+        <w:rPr>
+          <w:rFonts w:ascii="DejaVu Serif" w:hAnsi="DejaVu Serif"/>
+          <w:lang w:val="en-US"/>
+        </w:rPr>
+        <w:t>const express = require('express');</w:t>
+      </w:r>
+    </w:p>
+    <w:p>
+      <w:pPr>
+        <w:ind w:firstLine="708"/>
+        <w:rPr>
+          <w:rFonts w:ascii="DejaVu Serif" w:hAnsi="DejaVu Serif"/>
+          <w:lang w:val="en-US"/>
+        </w:rPr>
+      </w:pPr>
+      <w:r>
+        <w:rPr>
+          <w:rFonts w:ascii="DejaVu Serif" w:hAnsi="DejaVu Serif"/>
+          <w:lang w:val="en-US"/>
+        </w:rPr>
+        <w:t xml:space="preserve">const router = </w:t>
+      </w:r>
+      <w:proofErr w:type="spellStart"/>
+      <w:proofErr w:type="gramStart"/>
+      <w:r>
+        <w:rPr>
+          <w:rFonts w:ascii="DejaVu Serif" w:hAnsi="DejaVu Serif"/>
+          <w:lang w:val="en-US"/>
+        </w:rPr>
+        <w:t>express.Router</w:t>
+      </w:r>
+      <w:proofErr w:type="spellEnd"/>
+      <w:proofErr w:type="gramEnd"/>
+      <w:r>
+        <w:rPr>
+          <w:rFonts w:ascii="DejaVu Serif" w:hAnsi="DejaVu Serif"/>
+          <w:lang w:val="en-US"/>
+        </w:rPr>
+        <w:t>();</w:t>
+      </w:r>
+    </w:p>
+    <w:p>
+      <w:pPr>
+        <w:rPr>
+          <w:rFonts w:ascii="DejaVu Serif" w:hAnsi="DejaVu Serif"/>
+          <w:lang w:val="en-US"/>
+        </w:rPr>
+      </w:pPr>
+    </w:p>
+    <w:p>
+      <w:pPr>
+        <w:ind w:firstLine="708"/>
+        <w:rPr>
+          <w:rFonts w:ascii="DejaVu Serif" w:hAnsi="DejaVu Serif"/>
+          <w:lang w:val="en-US"/>
+        </w:rPr>
+      </w:pPr>
+      <w:proofErr w:type="spellStart"/>
+      <w:proofErr w:type="gramStart"/>
+      <w:r>
+        <w:rPr>
+          <w:rFonts w:ascii="DejaVu Serif" w:hAnsi="DejaVu Serif"/>
+          <w:lang w:val="en-US"/>
+        </w:rPr>
+        <w:t>router.get</w:t>
+      </w:r>
+      <w:proofErr w:type="spellEnd"/>
+      <w:r>
+        <w:rPr>
+          <w:rFonts w:ascii="DejaVu Serif" w:hAnsi="DejaVu Serif"/>
+          <w:lang w:val="en-US"/>
+        </w:rPr>
+        <w:t>(</w:t>
+      </w:r>
+      <w:proofErr w:type="gramEnd"/>
+      <w:r>
+        <w:rPr>
+          <w:rFonts w:ascii="DejaVu Serif" w:hAnsi="DejaVu Serif"/>
+          <w:lang w:val="en-US"/>
+        </w:rPr>
+        <w:t>"/", (req, res) =&gt; {</w:t>
+      </w:r>
+    </w:p>
+    <w:p>
+      <w:pPr>
+        <w:rPr>
+          <w:rFonts w:ascii="DejaVu Serif" w:hAnsi="DejaVu Serif"/>
+          <w:lang w:val="en-US"/>
+        </w:rPr>
+      </w:pPr>
+      <w:r>
+        <w:rPr>
+          <w:rFonts w:ascii="DejaVu Serif" w:hAnsi="DejaVu Serif"/>
+          <w:lang w:val="en-US"/>
+        </w:rPr>
+        <w:t xml:space="preserve">    </w:t>
+      </w:r>
+      <w:r>
+        <w:rPr>
+          <w:rFonts w:ascii="DejaVu Serif" w:hAnsi="DejaVu Serif"/>
+          <w:lang w:val="en-US"/>
+        </w:rPr>
+        <w:tab/>
+      </w:r>
+      <w:r>
+        <w:rPr>
+          <w:rFonts w:ascii="DejaVu Serif" w:hAnsi="DejaVu Serif"/>
+          <w:lang w:val="en-US"/>
+        </w:rPr>
+        <w:tab/>
+      </w:r>
+      <w:proofErr w:type="spellStart"/>
+      <w:proofErr w:type="gramStart"/>
+      <w:r>
+        <w:rPr>
+          <w:rFonts w:ascii="DejaVu Serif" w:hAnsi="DejaVu Serif"/>
+          <w:lang w:val="en-US"/>
+        </w:rPr>
+        <w:t>res.render</w:t>
+      </w:r>
+      <w:proofErr w:type="spellEnd"/>
+      <w:proofErr w:type="gramEnd"/>
+      <w:r>
+        <w:rPr>
+          <w:rFonts w:ascii="DejaVu Serif" w:hAnsi="DejaVu Serif"/>
+          <w:lang w:val="en-US"/>
+        </w:rPr>
+        <w:t>("about");</w:t>
+      </w:r>
+    </w:p>
+    <w:p>
+      <w:pPr>
+        <w:ind w:firstLine="708"/>
+        <w:rPr>
+          <w:rFonts w:ascii="DejaVu Serif" w:hAnsi="DejaVu Serif"/>
+        </w:rPr>
+      </w:pPr>
+      <w:r>
+        <w:rPr>
+          <w:rFonts w:ascii="DejaVu Serif" w:hAnsi="DejaVu Serif"/>
+        </w:rPr>
+        <w:t>});</w:t>
+      </w:r>
+    </w:p>
+    <w:p>
+      <w:pPr>
+        <w:rPr>
+          <w:rFonts w:ascii="DejaVu Serif" w:hAnsi="DejaVu Serif"/>
+        </w:rPr>
+      </w:pPr>
+    </w:p>
+    <w:p>
+      <w:pPr>
+        <w:ind w:firstLine="708"/>
+        <w:rPr>
+          <w:rFonts w:ascii="DejaVu Serif" w:hAnsi="DejaVu Serif"/>
+        </w:rPr>
+      </w:pPr>
+      <w:proofErr w:type="spellStart"/>
+      <w:proofErr w:type="gramStart"/>
+      <w:r>
+        <w:rPr>
+          <w:rFonts w:ascii="DejaVu Serif" w:hAnsi="DejaVu Serif"/>
+        </w:rPr>
+        <w:t>module.exports</w:t>
+      </w:r>
+      <w:proofErr w:type="spellEnd"/>
+      <w:proofErr w:type="gramEnd"/>
+      <w:r>
+        <w:rPr>
+          <w:rFonts w:ascii="DejaVu Serif" w:hAnsi="DejaVu Serif"/>
+        </w:rPr>
+        <w:t xml:space="preserve"> = </w:t>
+      </w:r>
+      <w:proofErr w:type="spellStart"/>
+      <w:r>
+        <w:rPr>
+          <w:rFonts w:ascii="DejaVu Serif" w:hAnsi="DejaVu Serif"/>
+        </w:rPr>
+        <w:t>router</w:t>
+      </w:r>
+      <w:proofErr w:type="spellEnd"/>
+      <w:r>
+        <w:rPr>
+          <w:rFonts w:ascii="DejaVu Serif" w:hAnsi="DejaVu Serif"/>
+        </w:rPr>
+        <w:t>;</w:t>
+      </w:r>
+    </w:p>
+    <w:p>
+      <w:pPr>
+        <w:rPr>
+          <w:rFonts w:ascii="DejaVu Serif" w:hAnsi="DejaVu Serif"/>
+        </w:rPr>
+      </w:pPr>
+      <w:r>
+        <w:rPr>
+          <w:rFonts w:ascii="DejaVu Serif" w:hAnsi="DejaVu Serif"/>
+        </w:rPr>
+        <w:tab/>
+      </w:r>
+    </w:p>
+    <w:p>
+      <w:pPr>
+        <w:rPr>
+          <w:rFonts w:ascii="DejaVu Serif" w:hAnsi="DejaVu Serif"/>
+        </w:rPr>
+      </w:pPr>
+    </w:p>
+    <w:p>
+      <w:pPr>
+        <w:rPr>
+          <w:rFonts w:ascii="DejaVu Serif" w:hAnsi="DejaVu Serif"/>
+        </w:rPr>
+      </w:pPr>
+      <w:r>
+        <w:rPr>
+          <w:rFonts w:ascii="DejaVu Serif" w:hAnsi="DejaVu Serif"/>
+        </w:rPr>
+        <w:t>Falto la configuración para uso de recursos estáticos con el middleware correspondiente:</w:t>
+      </w:r>
+    </w:p>
+    <w:p>
+      <w:pPr>
+        <w:rPr>
+          <w:rFonts w:ascii="DejaVu Serif" w:hAnsi="DejaVu Serif"/>
+          <w:lang w:val="en-US"/>
+        </w:rPr>
+      </w:pPr>
+      <w:r>
+        <w:rPr>
+          <w:rFonts w:ascii="DejaVu Serif" w:hAnsi="DejaVu Serif"/>
+        </w:rPr>
+        <w:tab/>
+      </w:r>
+      <w:proofErr w:type="spellStart"/>
+      <w:proofErr w:type="gramStart"/>
+      <w:r>
+        <w:rPr>
+          <w:rFonts w:ascii="DejaVu Serif" w:hAnsi="DejaVu Serif"/>
+          <w:lang w:val="en-US"/>
+        </w:rPr>
+        <w:t>app.use</w:t>
+      </w:r>
+      <w:proofErr w:type="spellEnd"/>
+      <w:r>
+        <w:rPr>
+          <w:rFonts w:ascii="DejaVu Serif" w:hAnsi="DejaVu Serif"/>
+          <w:lang w:val="en-US"/>
+        </w:rPr>
+        <w:t>(</w:t>
+      </w:r>
+      <w:proofErr w:type="spellStart"/>
+      <w:proofErr w:type="gramEnd"/>
+      <w:r>
+        <w:rPr>
+          <w:rFonts w:ascii="DejaVu Serif" w:hAnsi="DejaVu Serif"/>
+          <w:lang w:val="en-US"/>
+        </w:rPr>
+        <w:t>express.static</w:t>
+      </w:r>
+      <w:proofErr w:type="spellEnd"/>
+      <w:r>
+        <w:rPr>
+          <w:rFonts w:ascii="DejaVu Serif" w:hAnsi="DejaVu Serif"/>
+          <w:lang w:val="en-US"/>
+        </w:rPr>
+        <w:t>(</w:t>
+      </w:r>
+      <w:proofErr w:type="spellStart"/>
+      <w:r>
+        <w:rPr>
+          <w:rFonts w:ascii="DejaVu Serif" w:hAnsi="DejaVu Serif"/>
+          <w:lang w:val="en-US"/>
+        </w:rPr>
+        <w:t>path.join</w:t>
+      </w:r>
+      <w:proofErr w:type="spellEnd"/>
+      <w:r>
+        <w:rPr>
+          <w:rFonts w:ascii="DejaVu Serif" w:hAnsi="DejaVu Serif"/>
+          <w:lang w:val="en-US"/>
+        </w:rPr>
+        <w:t>(__</w:t>
+      </w:r>
+      <w:proofErr w:type="spellStart"/>
+      <w:r>
+        <w:rPr>
+          <w:rFonts w:ascii="DejaVu Serif" w:hAnsi="DejaVu Serif"/>
+          <w:lang w:val="en-US"/>
+        </w:rPr>
+        <w:t>dirname</w:t>
+      </w:r>
+      <w:proofErr w:type="spellEnd"/>
+      <w:r>
+        <w:rPr>
+          <w:rFonts w:ascii="DejaVu Serif" w:hAnsi="DejaVu Serif"/>
+          <w:lang w:val="en-US"/>
+        </w:rPr>
+        <w:t>, 'public')));</w:t>
+      </w:r>
+    </w:p>
+    <w:p>
+      <w:pPr>
+        <w:rPr>
+          <w:rFonts w:ascii="DejaVu Serif" w:hAnsi="DejaVu Serif"/>
+          <w:lang w:val="en-US"/>
+        </w:rPr>
+      </w:pPr>
+    </w:p>
+    <w:p>
+      <w:pPr>
+        <w:rPr>
+          <w:rFonts w:ascii="DejaVu Serif" w:hAnsi="DejaVu Serif"/>
+          <w:lang w:val="en-US"/>
+        </w:rPr>
+      </w:pPr>
+    </w:p>
+    <w:p>
+      <w:pPr>
+        <w:rPr>
+          <w:rFonts w:ascii="DejaVu Serif" w:hAnsi="DejaVu Serif"/>
+        </w:rPr>
+      </w:pPr>
+      <w:r>
+        <w:rPr>
+          <w:rFonts w:ascii="DejaVu Serif" w:hAnsi="DejaVu Serif"/>
+        </w:rPr>
+        <w:t xml:space="preserve">Muy buen </w:t>
+      </w:r>
+      <w:proofErr w:type="gramStart"/>
+      <w:r>
+        <w:rPr>
+          <w:rFonts w:ascii="DejaVu Serif" w:hAnsi="DejaVu Serif"/>
+        </w:rPr>
+        <w:t>trabajo !</w:t>
+      </w:r>
+      <w:proofErr w:type="gramEnd"/>
+    </w:p>
+    <w:p>
+      <w:pPr>
+        <w:pStyle w:val="Prrafodelista"/>
+        <w:rPr>
+          <w:rFonts w:ascii="DejaVu Serif" w:hAnsi="DejaVu Serif"/>
+        </w:rPr>
+      </w:pPr>
+    </w:p>
+    <w:p>
+      <w:pPr>
+        <w:rPr>
+          <w:rFonts w:ascii="DejaVu Serif" w:hAnsi="DejaVu Serif"/>
+        </w:rPr>
+      </w:pPr>
+      <w:r>
+        <w:rPr>
           <w:rFonts w:ascii="DejaVu Serif" w:hAnsi="DejaVu Serif" w:cs="Segoe UI Emoji"/>
-        </w:rPr>
-        <w:t>🎉</w:t>
-      </w:r>
-      <w:r>
-        <w:rPr>
-          <w:rFonts w:ascii="DejaVu Serif" w:hAnsi="DejaVu Serif"/>
-        </w:rPr>
-        <w:t>¡</w:t>
-      </w:r>
-      <w:proofErr w:type="gramEnd"/>
-      <w:r>
-        <w:rPr>
-          <w:rFonts w:ascii="DejaVu Serif" w:hAnsi="DejaVu Serif"/>
-        </w:rPr>
-        <w:t xml:space="preserve">Felicitaciones por la entrega del Desafío 08! </w:t>
+          <w:b/>
+          <w:bCs/>
+        </w:rPr>
+        <w:t xml:space="preserve">Tu nota en el Desafío 09 es: </w:t>
       </w:r>
       <w:r>
         <w:rPr>
           <w:rFonts w:ascii="DejaVu Serif" w:hAnsi="DejaVu Serif" w:cs="Segoe UI Emoji"/>
-        </w:rPr>
-        <w:t>🎉</w:t>
-      </w:r>
-    </w:p>
-    <w:p>
-      <w:pPr>
-        <w:rPr>
-          <w:rFonts w:ascii="DejaVu Serif" w:hAnsi="DejaVu Serif"/>
-        </w:rPr>
-      </w:pPr>
-    </w:p>
-    <w:p>
-      <w:pPr>
-        <w:rPr>
-          <w:rFonts w:ascii="DejaVu Serif" w:hAnsi="DejaVu Serif"/>
-        </w:rPr>
-      </w:pPr>
-      <w:r>
-        <w:rPr>
-          <w:rFonts w:ascii="DejaVu Serif" w:hAnsi="DejaVu Serif"/>
-        </w:rPr>
-        <w:t xml:space="preserve">Tatiana, excelente trabajo, cumpliste con los requerimientos solicitados en el enunciado, aplicaste correctamente manejo de DOM desde JS, la lógica aplicada para la resolución excelente, genial que hayas utilizado </w:t>
-      </w:r>
-      <w:proofErr w:type="spellStart"/>
-      <w:r>
-        <w:rPr>
-          <w:rFonts w:ascii="DejaVu Serif" w:hAnsi="DejaVu Serif"/>
-        </w:rPr>
-        <w:t>localStorage</w:t>
-      </w:r>
-      <w:proofErr w:type="spellEnd"/>
-      <w:r>
-        <w:rPr>
-          <w:rFonts w:ascii="DejaVu Serif" w:hAnsi="DejaVu Serif"/>
-        </w:rPr>
-        <w:t>. Destaco la prolijidad y simp</w:t>
-      </w:r>
-      <w:r>
-        <w:rPr>
-          <w:rFonts w:ascii="DejaVu Serif" w:hAnsi="DejaVu Serif"/>
-        </w:rPr>
-        <w:t>licidad de tu código JS, también el maquetado quedo muy bien.</w:t>
-      </w:r>
-    </w:p>
-    <w:p>
-      <w:pPr>
-        <w:rPr>
-          <w:rFonts w:ascii="DejaVu Serif" w:hAnsi="DejaVu Serif"/>
-        </w:rPr>
-      </w:pPr>
-    </w:p>
-    <w:p>
-      <w:pPr>
-        <w:rPr>
-          <w:rFonts w:ascii="DejaVu Serif" w:hAnsi="DejaVu Serif"/>
-        </w:rPr>
-      </w:pPr>
-      <w:r>
-        <w:rPr>
-          <w:rFonts w:ascii="DejaVu Serif" w:hAnsi="DejaVu Serif"/>
-        </w:rPr>
-        <w:t xml:space="preserve">Excelente </w:t>
-      </w:r>
-      <w:proofErr w:type="gramStart"/>
-      <w:r>
-        <w:rPr>
-          <w:rFonts w:ascii="DejaVu Serif" w:hAnsi="DejaVu Serif"/>
-        </w:rPr>
-        <w:t>trabajo !</w:t>
-      </w:r>
-      <w:proofErr w:type="gramEnd"/>
-    </w:p>
-    <w:p>
-      <w:pPr>
-        <w:pStyle w:val="Prrafodelista"/>
-        <w:rPr>
-          <w:rFonts w:ascii="DejaVu Serif" w:hAnsi="DejaVu Serif"/>
-        </w:rPr>
-      </w:pPr>
-    </w:p>
-    <w:p>
-      <w:pPr>
-        <w:rPr>
-          <w:rFonts w:ascii="DejaVu Serif" w:hAnsi="DejaVu Serif"/>
-        </w:rPr>
-      </w:pPr>
-      <w:r>
-        <w:rPr>
-          <w:rFonts w:ascii="DejaVu Serif" w:hAnsi="DejaVu Serif"/>
-        </w:rPr>
-        <w:t xml:space="preserve">Tu nota en el Desafío 08 es: </w:t>
-      </w:r>
-      <w:r>
-        <w:rPr>
-          <w:rFonts w:ascii="DejaVu Serif" w:hAnsi="DejaVu Serif"/>
-          <w:b/>
-          <w:bCs/>
-        </w:rPr>
-        <w:t>10</w:t>
-      </w:r>
-    </w:p>
-    <w:p>
-      <w:pPr>
-        <w:rPr>
-          <w:rFonts w:ascii="Segoe UI Emoji" w:hAnsi="Segoe UI Emoji" w:cs="Segoe UI Emoji"/>
-          <w:b/>
-          <w:bCs/>
-        </w:rPr>
-      </w:pPr>
+          <w:b/>
+          <w:bCs/>
+        </w:rPr>
+        <w:t>9</w:t>
+      </w:r>
     </w:p>
     <w:p>
       <w:pPr>
@@ -3301,6 +3975,13 @@
     <w:p>
       <w:pPr>
         <w:rPr>
+          <w:rFonts w:ascii="DejaVu Serif" w:hAnsi="DejaVu Serif"/>
+        </w:rPr>
+      </w:pPr>
+    </w:p>
+    <w:p>
+      <w:pPr>
+        <w:rPr>
           <w:rFonts w:ascii="Segoe UI Emoji" w:hAnsi="Segoe UI Emoji" w:cs="Segoe UI Emoji"/>
           <w:b/>
           <w:bCs/>
@@ -3319,6 +4000,193 @@
           <w:b/>
           <w:bCs/>
         </w:rPr>
+        <w:t>Tatiana Iglesias</w:t>
+      </w:r>
+    </w:p>
+    <w:p>
+      <w:pPr>
+        <w:rPr>
+          <w:rFonts w:cs="Segoe UI Emoji"/>
+          <w:b/>
+          <w:bCs/>
+        </w:rPr>
+      </w:pPr>
+    </w:p>
+    <w:p>
+      <w:pPr>
+        <w:rPr>
+          <w:rFonts w:ascii="DejaVu Serif" w:hAnsi="DejaVu Serif"/>
+        </w:rPr>
+      </w:pPr>
+      <w:proofErr w:type="gramStart"/>
+      <w:r>
+        <w:rPr>
+          <w:rFonts w:ascii="DejaVu Serif" w:hAnsi="DejaVu Serif" w:cs="Segoe UI Emoji"/>
+        </w:rPr>
+        <w:t>🎉</w:t>
+      </w:r>
+      <w:r>
+        <w:rPr>
+          <w:rFonts w:ascii="DejaVu Serif" w:hAnsi="DejaVu Serif"/>
+        </w:rPr>
+        <w:t>¡</w:t>
+      </w:r>
+      <w:proofErr w:type="gramEnd"/>
+      <w:r>
+        <w:rPr>
+          <w:rFonts w:ascii="DejaVu Serif" w:hAnsi="DejaVu Serif"/>
+        </w:rPr>
+        <w:t xml:space="preserve">Felicitaciones por la entrega del Desafío 08! </w:t>
+      </w:r>
+      <w:r>
+        <w:rPr>
+          <w:rFonts w:ascii="DejaVu Serif" w:hAnsi="DejaVu Serif" w:cs="Segoe UI Emoji"/>
+        </w:rPr>
+        <w:t>🎉</w:t>
+      </w:r>
+    </w:p>
+    <w:p>
+      <w:pPr>
+        <w:rPr>
+          <w:rFonts w:ascii="DejaVu Serif" w:hAnsi="DejaVu Serif"/>
+        </w:rPr>
+      </w:pPr>
+    </w:p>
+    <w:p>
+      <w:pPr>
+        <w:rPr>
+          <w:rFonts w:ascii="DejaVu Serif" w:hAnsi="DejaVu Serif"/>
+        </w:rPr>
+      </w:pPr>
+      <w:r>
+        <w:rPr>
+          <w:rFonts w:ascii="DejaVu Serif" w:hAnsi="DejaVu Serif"/>
+        </w:rPr>
+        <w:t xml:space="preserve">Tatiana, excelente trabajo, cumpliste con los requerimientos solicitados en el enunciado, aplicaste correctamente manejo de DOM desde JS, la lógica aplicada para la resolución excelente, genial que hayas utilizado </w:t>
+      </w:r>
+      <w:proofErr w:type="spellStart"/>
+      <w:r>
+        <w:rPr>
+          <w:rFonts w:ascii="DejaVu Serif" w:hAnsi="DejaVu Serif"/>
+        </w:rPr>
+        <w:t>localStorage</w:t>
+      </w:r>
+      <w:proofErr w:type="spellEnd"/>
+      <w:r>
+        <w:rPr>
+          <w:rFonts w:ascii="DejaVu Serif" w:hAnsi="DejaVu Serif"/>
+        </w:rPr>
+        <w:t>. Destaco la prolijidad y simplicidad de tu código JS, también el maquetado quedo muy bien.</w:t>
+      </w:r>
+    </w:p>
+    <w:p>
+      <w:pPr>
+        <w:rPr>
+          <w:rFonts w:ascii="DejaVu Serif" w:hAnsi="DejaVu Serif"/>
+        </w:rPr>
+      </w:pPr>
+    </w:p>
+    <w:p>
+      <w:pPr>
+        <w:rPr>
+          <w:rFonts w:ascii="DejaVu Serif" w:hAnsi="DejaVu Serif"/>
+        </w:rPr>
+      </w:pPr>
+      <w:r>
+        <w:rPr>
+          <w:rFonts w:ascii="DejaVu Serif" w:hAnsi="DejaVu Serif"/>
+        </w:rPr>
+        <w:t xml:space="preserve">Excelente </w:t>
+      </w:r>
+      <w:proofErr w:type="gramStart"/>
+      <w:r>
+        <w:rPr>
+          <w:rFonts w:ascii="DejaVu Serif" w:hAnsi="DejaVu Serif"/>
+        </w:rPr>
+        <w:t>trabajo !</w:t>
+      </w:r>
+      <w:proofErr w:type="gramEnd"/>
+    </w:p>
+    <w:p>
+      <w:pPr>
+        <w:pStyle w:val="Prrafodelista"/>
+        <w:rPr>
+          <w:rFonts w:ascii="DejaVu Serif" w:hAnsi="DejaVu Serif"/>
+        </w:rPr>
+      </w:pPr>
+    </w:p>
+    <w:p>
+      <w:pPr>
+        <w:rPr>
+          <w:rFonts w:ascii="DejaVu Serif" w:hAnsi="DejaVu Serif"/>
+        </w:rPr>
+      </w:pPr>
+      <w:r>
+        <w:rPr>
+          <w:rFonts w:ascii="DejaVu Serif" w:hAnsi="DejaVu Serif"/>
+        </w:rPr>
+        <w:t xml:space="preserve">Tu nota en el Desafío 08 es: </w:t>
+      </w:r>
+      <w:r>
+        <w:rPr>
+          <w:rFonts w:ascii="DejaVu Serif" w:hAnsi="DejaVu Serif"/>
+          <w:b/>
+          <w:bCs/>
+        </w:rPr>
+        <w:t>10</w:t>
+      </w:r>
+    </w:p>
+    <w:p>
+      <w:pPr>
+        <w:rPr>
+          <w:rFonts w:ascii="Segoe UI Emoji" w:hAnsi="Segoe UI Emoji" w:cs="Segoe UI Emoji"/>
+          <w:b/>
+          <w:bCs/>
+        </w:rPr>
+      </w:pPr>
+    </w:p>
+    <w:p>
+      <w:pPr>
+        <w:rPr>
+          <w:rFonts w:ascii="Segoe UI Emoji" w:hAnsi="Segoe UI Emoji" w:cs="Segoe UI Emoji"/>
+          <w:b/>
+          <w:bCs/>
+        </w:rPr>
+      </w:pPr>
+    </w:p>
+    <w:p>
+      <w:pPr>
+        <w:pBdr>
+          <w:bottom w:val="single" w:sz="6" w:space="1" w:color="000000"/>
+        </w:pBdr>
+        <w:rPr>
+          <w:rFonts w:ascii="Segoe UI Emoji" w:hAnsi="Segoe UI Emoji" w:cs="Segoe UI Emoji"/>
+          <w:b/>
+          <w:bCs/>
+        </w:rPr>
+      </w:pPr>
+    </w:p>
+    <w:p>
+      <w:pPr>
+        <w:rPr>
+          <w:rFonts w:ascii="Segoe UI Emoji" w:hAnsi="Segoe UI Emoji" w:cs="Segoe UI Emoji"/>
+          <w:b/>
+          <w:bCs/>
+        </w:rPr>
+      </w:pPr>
+    </w:p>
+    <w:p>
+      <w:pPr>
+        <w:rPr>
+          <w:rFonts w:ascii="DejaVu Serif" w:hAnsi="DejaVu Serif"/>
+        </w:rPr>
+      </w:pPr>
+      <w:r>
+        <w:rPr>
+          <w:rFonts w:ascii="DejaVu Serif" w:hAnsi="DejaVu Serif" w:cs="Segoe UI Emoji"/>
+          <w:b/>
+          <w:bCs/>
+        </w:rPr>
         <w:t xml:space="preserve">Cecilia </w:t>
       </w:r>
       <w:proofErr w:type="gramStart"/>
@@ -3340,8 +4208,6 @@
           <w:bCs/>
         </w:rPr>
       </w:pPr>
-      <w:bookmarkStart w:id="0" w:name="_GoBack"/>
-      <w:bookmarkEnd w:id="0"/>
     </w:p>
     <w:p>
       <w:pPr>
@@ -3574,15 +4440,7 @@
           <w:b/>
           <w:bCs/>
         </w:rPr>
-        <w:t xml:space="preserve">Tu nota </w:t>
-      </w:r>
-      <w:r>
-        <w:rPr>
-          <w:rFonts w:ascii="DejaVu Serif" w:hAnsi="DejaVu Serif" w:cs="Segoe UI Emoji"/>
-          <w:b/>
-          <w:bCs/>
-        </w:rPr>
-        <w:t>en el Desafío 0</w:t>
+        <w:t>Tu nota en el Desafío 0</w:t>
       </w:r>
       <w:r>
         <w:rPr>
@@ -3730,13 +4588,7 @@
         <w:rPr>
           <w:rFonts w:ascii="DejaVu Serif" w:hAnsi="DejaVu Serif"/>
         </w:rPr>
-        <w:t xml:space="preserve">Victoria, Excelente trabajo, te felicito, cumpliste con los requerimientos solicitados en el enunciado, aplicaste correctamente manejo de DOM desde </w:t>
-      </w:r>
-      <w:r>
-        <w:rPr>
-          <w:rFonts w:ascii="DejaVu Serif" w:hAnsi="DejaVu Serif"/>
-        </w:rPr>
-        <w:t>JS, la lógica aplicada para la resolución correcta. El maqueado quedo muy bien.</w:t>
+        <w:t>Victoria, Excelente trabajo, te felicito, cumpliste con los requerimientos solicitados en el enunciado, aplicaste correctamente manejo de DOM desde JS, la lógica aplicada para la resolución correcta. El maqueado quedo muy bien.</w:t>
       </w:r>
     </w:p>
     <w:p>
@@ -3903,13 +4755,7 @@
         <w:rPr>
           <w:rFonts w:ascii="DejaVu Serif" w:hAnsi="DejaVu Serif"/>
         </w:rPr>
-        <w:t xml:space="preserve">Bautista, muy buen trabajo, te felicito </w:t>
-      </w:r>
-      <w:r>
-        <w:rPr>
-          <w:rFonts w:ascii="DejaVu Serif" w:hAnsi="DejaVu Serif"/>
-        </w:rPr>
-        <w:t>por el compromiso para realizar las entregas, cumpliste con los requerimientos solicitados en el enunciado, aplicaste correctamente manejo de DOM desde JS, la lógica aplicada para la resolución correcta. El maqueado quedo muy bien.</w:t>
+        <w:t>Bautista, muy buen trabajo, te felicito por el compromiso para realizar las entregas, cumpliste con los requerimientos solicitados en el enunciado, aplicaste correctamente manejo de DOM desde JS, la lógica aplicada para la resolución correcta. El maqueado quedo muy bien.</w:t>
       </w:r>
     </w:p>
     <w:p>
@@ -3960,15 +4806,7 @@
           <w:b/>
           <w:bCs/>
         </w:rPr>
-        <w:t>Tu</w:t>
-      </w:r>
-      <w:r>
-        <w:rPr>
-          <w:rFonts w:ascii="DejaVu Serif" w:hAnsi="DejaVu Serif" w:cs="Segoe UI Emoji"/>
-          <w:b/>
-          <w:bCs/>
-        </w:rPr>
-        <w:t xml:space="preserve"> nota en el Desafío 08 es: 9</w:t>
+        <w:t>Tu nota en el Desafío 08 es: 9</w:t>
       </w:r>
     </w:p>
     <w:p>
@@ -4107,13 +4945,7 @@
         <w:rPr>
           <w:rFonts w:ascii="DejaVu Serif" w:hAnsi="DejaVu Serif"/>
         </w:rPr>
-        <w:t>, muy buen trabajo cumpliste con los requerimientos solicitados en el enunciado, aplicaste correctamente manejo de DOM desde JS, bien aplicado el</w:t>
-      </w:r>
-      <w:r>
-        <w:rPr>
-          <w:rFonts w:ascii="DejaVu Serif" w:hAnsi="DejaVu Serif"/>
-        </w:rPr>
-        <w:t xml:space="preserve"> evento sobre el botón. Destaco la prolijidad de tu JS. </w:t>
+        <w:t xml:space="preserve">, muy buen trabajo cumpliste con los requerimientos solicitados en el enunciado, aplicaste correctamente manejo de DOM desde JS, bien aplicado el evento sobre el botón. Destaco la prolijidad de tu JS. </w:t>
       </w:r>
     </w:p>
     <w:p>
@@ -4161,21 +4993,7 @@
         <w:rPr>
           <w:rFonts w:ascii="DejaVu Serif" w:hAnsi="DejaVu Serif"/>
         </w:rPr>
-        <w:t xml:space="preserve">Para ambos puntos te </w:t>
-      </w:r>
-      <w:proofErr w:type="spellStart"/>
-      <w:r>
-        <w:rPr>
-          <w:rFonts w:ascii="DejaVu Serif" w:hAnsi="DejaVu Serif"/>
-        </w:rPr>
-        <w:t>convenia</w:t>
-      </w:r>
-      <w:proofErr w:type="spellEnd"/>
-      <w:r>
-        <w:rPr>
-          <w:rFonts w:ascii="DejaVu Serif" w:hAnsi="DejaVu Serif"/>
-        </w:rPr>
-        <w:t xml:space="preserve"> crear una </w:t>
+        <w:t xml:space="preserve">Para ambos puntos te convenia crear una </w:t>
       </w:r>
       <w:proofErr w:type="spellStart"/>
       <w:r>
@@ -4228,10 +5046,7 @@
         </w:rPr>
       </w:pPr>
       <w:r>
-        <w:t xml:space="preserve">Para el primer bonus en cada caso del switch </w:t>
-      </w:r>
-      <w:r>
-        <w:t xml:space="preserve">antes de presentar el personaje llamabas a la </w:t>
+        <w:t xml:space="preserve">Para el primer bonus en cada caso del switch antes de presentar el personaje llamabas a la </w:t>
       </w:r>
       <w:proofErr w:type="spellStart"/>
       <w:r>
@@ -4280,7 +5095,6 @@
         <w:rPr>
           <w:rFonts w:ascii="DejaVu Serif" w:hAnsi="DejaVu Serif"/>
         </w:rPr>
-        <w:lastRenderedPageBreak/>
         <w:t xml:space="preserve">Para el segundo bonus teniendo el </w:t>
       </w:r>
       <w:proofErr w:type="spellStart"/>
@@ -4295,13 +5109,7 @@
         <w:rPr>
           <w:rFonts w:ascii="DejaVu Serif" w:hAnsi="DejaVu Serif"/>
         </w:rPr>
-        <w:t xml:space="preserve"> indicado te fijabas que si presiono sobre</w:t>
-      </w:r>
-      <w:r>
-        <w:rPr>
-          <w:rFonts w:ascii="DejaVu Serif" w:hAnsi="DejaVu Serif"/>
-        </w:rPr>
-        <w:t xml:space="preserve"> un </w:t>
+        <w:t xml:space="preserve"> indicado te fijabas que si presiono sobre un </w:t>
       </w:r>
       <w:proofErr w:type="spellStart"/>
       <w:r>
@@ -6122,13 +6930,7 @@
         <w:rPr>
           <w:rFonts w:ascii="DejaVu Serif" w:hAnsi="DejaVu Serif"/>
         </w:rPr>
-        <w:t xml:space="preserve"> no llegaste a terminar los puntos bon</w:t>
-      </w:r>
-      <w:r>
-        <w:rPr>
-          <w:rFonts w:ascii="DejaVu Serif" w:hAnsi="DejaVu Serif"/>
-        </w:rPr>
-        <w:t xml:space="preserve">us. </w:t>
+        <w:t xml:space="preserve"> no llegaste a terminar los puntos bonus. </w:t>
       </w:r>
     </w:p>
     <w:p>
@@ -6150,21 +6952,7 @@
           <w:rFonts w:ascii="DejaVu Serif" w:hAnsi="DejaVu Serif"/>
         </w:rPr>
         <w:lastRenderedPageBreak/>
-        <w:t xml:space="preserve">Para ambos puntos te </w:t>
-      </w:r>
-      <w:proofErr w:type="spellStart"/>
-      <w:r>
-        <w:rPr>
-          <w:rFonts w:ascii="DejaVu Serif" w:hAnsi="DejaVu Serif"/>
-        </w:rPr>
-        <w:t>convenia</w:t>
-      </w:r>
-      <w:proofErr w:type="spellEnd"/>
-      <w:r>
-        <w:rPr>
-          <w:rFonts w:ascii="DejaVu Serif" w:hAnsi="DejaVu Serif"/>
-        </w:rPr>
-        <w:t xml:space="preserve"> crear una </w:t>
+        <w:t xml:space="preserve">Para ambos puntos te convenia crear una </w:t>
       </w:r>
       <w:proofErr w:type="spellStart"/>
       <w:r>
@@ -6254,10 +7042,7 @@
       </w:r>
       <w:proofErr w:type="spellEnd"/>
       <w:r>
-        <w:t xml:space="preserve"> solo llamabas a </w:t>
-      </w:r>
-      <w:r>
-        <w:t xml:space="preserve">la función </w:t>
+        <w:t xml:space="preserve"> solo llamabas a la función </w:t>
       </w:r>
       <w:proofErr w:type="spellStart"/>
       <w:r>
@@ -6383,19 +7168,7 @@
           <w:lang w:val="es-ES" w:eastAsia="es-ES"/>
           <w14:ligatures w14:val="none"/>
         </w:rPr>
-        <w:t xml:space="preserve">  </w:t>
-      </w:r>
-      <w:r>
-        <w:rPr>
-          <w:rFonts w:ascii="Consolas" w:eastAsia="Times New Roman" w:hAnsi="Consolas" w:cs="Times New Roman"/>
-          <w:color w:val="D4D4D4"/>
-          <w:kern w:val="0"/>
-          <w:sz w:val="27"/>
-          <w:szCs w:val="27"/>
-          <w:lang w:val="es-ES" w:eastAsia="es-ES"/>
-          <w14:ligatures w14:val="none"/>
-        </w:rPr>
-        <w:t xml:space="preserve">      </w:t>
+        <w:t xml:space="preserve">        </w:t>
       </w:r>
     </w:p>
     <w:p>
@@ -7689,19 +8462,7 @@
           <w:lang w:val="es-ES" w:eastAsia="es-ES"/>
           <w14:ligatures w14:val="none"/>
         </w:rPr>
-        <w:t>                       </w:t>
-      </w:r>
-      <w:r>
-        <w:rPr>
-          <w:rFonts w:ascii="Consolas" w:eastAsia="Times New Roman" w:hAnsi="Consolas" w:cs="Times New Roman"/>
-          <w:color w:val="D4D4D4"/>
-          <w:kern w:val="0"/>
-          <w:sz w:val="27"/>
-          <w:szCs w:val="27"/>
-          <w:lang w:val="es-ES" w:eastAsia="es-ES"/>
-          <w14:ligatures w14:val="none"/>
-        </w:rPr>
-        <w:t xml:space="preserve">                 }</w:t>
+        <w:t>                                        }</w:t>
       </w:r>
     </w:p>
     <w:p>
@@ -10298,32 +11059,20 @@
         <w:rPr>
           <w:rFonts w:ascii="DejaVu Serif" w:hAnsi="DejaVu Serif"/>
         </w:rPr>
-        <w:t xml:space="preserve">Nicolas, muy buen trabajo cumpliste con </w:t>
-      </w:r>
-      <w:r>
-        <w:rPr>
-          <w:rFonts w:ascii="DejaVu Serif" w:hAnsi="DejaVu Serif"/>
-        </w:rPr>
-        <w:t xml:space="preserve">los requerimientos solicitados en el enunciado, aplicaste correctamente manejo de DOM desde JS, bien aplicado el evento sobre el botón y también los estilos. </w:t>
-      </w:r>
-    </w:p>
-    <w:p>
-      <w:pPr>
-        <w:rPr>
-          <w:rFonts w:ascii="DejaVu Serif" w:hAnsi="DejaVu Serif"/>
-        </w:rPr>
-      </w:pPr>
-      <w:r>
-        <w:rPr>
-          <w:rFonts w:ascii="DejaVu Serif" w:hAnsi="DejaVu Serif"/>
-        </w:rPr>
-        <w:t xml:space="preserve">Destaco la legibilidad del código, te manejaste con funciones lo cual hace que se entienda mejor </w:t>
-      </w:r>
-      <w:r>
-        <w:rPr>
-          <w:rFonts w:ascii="DejaVu Serif" w:hAnsi="DejaVu Serif"/>
-        </w:rPr>
-        <w:t>que hace el código.</w:t>
+        <w:t xml:space="preserve">Nicolas, muy buen trabajo cumpliste con los requerimientos solicitados en el enunciado, aplicaste correctamente manejo de DOM desde JS, bien aplicado el evento sobre el botón y también los estilos. </w:t>
+      </w:r>
+    </w:p>
+    <w:p>
+      <w:pPr>
+        <w:rPr>
+          <w:rFonts w:ascii="DejaVu Serif" w:hAnsi="DejaVu Serif"/>
+        </w:rPr>
+      </w:pPr>
+      <w:r>
+        <w:rPr>
+          <w:rFonts w:ascii="DejaVu Serif" w:hAnsi="DejaVu Serif"/>
+        </w:rPr>
+        <w:t>Destaco la legibilidad del código, te manejaste con funciones lo cual hace que se entienda mejor que hace el código.</w:t>
       </w:r>
     </w:p>
     <w:p>
@@ -10729,13 +11478,7 @@
         <w:rPr>
           <w:rFonts w:ascii="DejaVu Serif" w:hAnsi="DejaVu Serif"/>
         </w:rPr>
-        <w:t xml:space="preserve">Andrea, muy buen trabajo cumpliste con los requerimientos solicitados en el enunciado, </w:t>
-      </w:r>
-      <w:r>
-        <w:rPr>
-          <w:rFonts w:ascii="DejaVu Serif" w:hAnsi="DejaVu Serif"/>
-        </w:rPr>
-        <w:t xml:space="preserve">aplicaste correctamente manejo de DOM desde JS, bien aplicado el evento sobre el botón. </w:t>
+        <w:t xml:space="preserve">Andrea, muy buen trabajo cumpliste con los requerimientos solicitados en el enunciado, aplicaste correctamente manejo de DOM desde JS, bien aplicado el evento sobre el botón. </w:t>
       </w:r>
     </w:p>
     <w:p>
@@ -10846,13 +11589,7 @@
         <w:rPr>
           <w:rFonts w:ascii="DejaVu Serif" w:hAnsi="DejaVu Serif"/>
         </w:rPr>
-        <w:t xml:space="preserve"> es distinto a </w:t>
-      </w:r>
-      <w:r>
-        <w:rPr>
-          <w:rFonts w:ascii="DejaVu Serif" w:hAnsi="DejaVu Serif"/>
-        </w:rPr>
-        <w:t xml:space="preserve">“Presentado” oculte todos primero y luego muestre el </w:t>
+        <w:t xml:space="preserve"> es distinto a “Presentado” oculte todos primero y luego muestre el </w:t>
       </w:r>
       <w:proofErr w:type="gramStart"/>
       <w:r>
@@ -12399,10 +13136,7 @@
       </w:r>
       <w:proofErr w:type="spellStart"/>
       <w:r>
-        <w:t>di</w:t>
-      </w:r>
-      <w:r>
-        <w:t>vs</w:t>
+        <w:t>divs</w:t>
       </w:r>
       <w:proofErr w:type="spellEnd"/>
       <w:r>
@@ -12492,7 +13226,15 @@
       </w:r>
       <w:proofErr w:type="spellEnd"/>
       <w:r>
-        <w:t xml:space="preserve"> encaminadas pero en lugar de ocultarlas con display=”</w:t>
+        <w:t xml:space="preserve"> encaminadas pero en lugar de ocultarlas con </w:t>
+      </w:r>
+      <w:proofErr w:type="spellStart"/>
+      <w:r>
+        <w:t>display</w:t>
+      </w:r>
+      <w:proofErr w:type="spellEnd"/>
+      <w:r>
+        <w:t>=”</w:t>
       </w:r>
       <w:proofErr w:type="spellStart"/>
       <w:r>
@@ -12586,13 +13328,7 @@
         <w:rPr>
           <w:rFonts w:ascii="DejaVu Serif" w:hAnsi="DejaVu Serif"/>
         </w:rPr>
-        <w:t>imae</w:t>
-      </w:r>
-      <w:r>
-        <w:rPr>
-          <w:rFonts w:ascii="DejaVu Serif" w:hAnsi="DejaVu Serif"/>
-        </w:rPr>
-        <w:t>n</w:t>
+        <w:t>imaen</w:t>
       </w:r>
       <w:proofErr w:type="spellEnd"/>
       <w:r>
@@ -12773,13 +13509,7 @@
           <w:rFonts w:ascii="DejaVu Serif" w:hAnsi="DejaVu Serif"/>
         </w:rPr>
         <w:lastRenderedPageBreak/>
-        <w:t>Maximiliano, muy buen trabajo cumpliste con los requerimient</w:t>
-      </w:r>
-      <w:r>
-        <w:rPr>
-          <w:rFonts w:ascii="DejaVu Serif" w:hAnsi="DejaVu Serif"/>
-        </w:rPr>
-        <w:t xml:space="preserve">os solicitados en el enunciado, aplicaste correctamente manejo de DOM desde JS, bien aplicado el evento sobre el botón. Destaco la prolijidad de tu JS. </w:t>
+        <w:t xml:space="preserve">Maximiliano, muy buen trabajo cumpliste con los requerimientos solicitados en el enunciado, aplicaste correctamente manejo de DOM desde JS, bien aplicado el evento sobre el botón. Destaco la prolijidad de tu JS. </w:t>
       </w:r>
     </w:p>
     <w:p>
@@ -12963,7 +13693,7 @@
         <w:rPr>
           <w:rFonts w:ascii="DejaVu Serif" w:hAnsi="DejaVu Serif"/>
         </w:rPr>
-        <w:t xml:space="preserve">Felicitaciones por la entrega del Desafío 08! </w:t>
+        <w:t xml:space="preserve">Felicitaciones por la entrega del Desafío 09! </w:t>
       </w:r>
       <w:r>
         <w:rPr>
@@ -12989,46 +13719,186 @@
         <w:rPr>
           <w:rFonts w:ascii="DejaVu Serif" w:hAnsi="DejaVu Serif"/>
         </w:rPr>
-        <w:t>Araceli, excelente trabajo cumpliste con los requerimientos solicitados en el enunciado, aplicaste correctamente manejo de DOM desde JS, los estilos también quedaron muy bien.</w:t>
-      </w:r>
-    </w:p>
-    <w:p>
-      <w:pPr>
-        <w:rPr>
-          <w:rFonts w:ascii="DejaVu Serif" w:hAnsi="DejaVu Serif"/>
-        </w:rPr>
-      </w:pPr>
-      <w:r>
-        <w:rPr>
-          <w:rFonts w:ascii="DejaVu Serif" w:hAnsi="DejaVu Serif"/>
-        </w:rPr>
-        <w:t>Destaco la legibilidad de tu código JS.</w:t>
-      </w:r>
-    </w:p>
-    <w:p>
-      <w:pPr>
-        <w:rPr>
-          <w:rFonts w:ascii="DejaVu Serif" w:hAnsi="DejaVu Serif"/>
-        </w:rPr>
-      </w:pPr>
-    </w:p>
-    <w:p>
-      <w:pPr>
-        <w:rPr>
-          <w:rFonts w:ascii="DejaVu Serif" w:hAnsi="DejaVu Serif"/>
-        </w:rPr>
-      </w:pPr>
-      <w:r>
-        <w:rPr>
-          <w:rFonts w:ascii="DejaVu Serif" w:hAnsi="DejaVu Serif"/>
-        </w:rPr>
-        <w:t xml:space="preserve">Muy buen </w:t>
+        <w:t>Chicos, excelente trabajo cumplieron con los requerimientos solicitados en enunciado.</w:t>
+      </w:r>
+    </w:p>
+    <w:p>
+      <w:pPr>
+        <w:rPr>
+          <w:rFonts w:ascii="DejaVu Serif" w:hAnsi="DejaVu Serif"/>
+        </w:rPr>
+      </w:pPr>
+    </w:p>
+    <w:p>
+      <w:pPr>
+        <w:rPr>
+          <w:rFonts w:ascii="DejaVu Serif" w:hAnsi="DejaVu Serif"/>
+        </w:rPr>
+      </w:pPr>
+      <w:r>
+        <w:rPr>
+          <w:rFonts w:ascii="DejaVu Serif" w:hAnsi="DejaVu Serif"/>
+        </w:rPr>
+        <w:t>Correctamente creado y configurado el servidor Express.</w:t>
+      </w:r>
+    </w:p>
+    <w:p>
+      <w:pPr>
+        <w:rPr>
+          <w:rFonts w:ascii="DejaVu Serif" w:hAnsi="DejaVu Serif"/>
+        </w:rPr>
+      </w:pPr>
+    </w:p>
+    <w:p>
+      <w:pPr>
+        <w:rPr>
+          <w:rFonts w:ascii="DejaVu Serif" w:hAnsi="DejaVu Serif"/>
+        </w:rPr>
+      </w:pPr>
+    </w:p>
+    <w:p>
+      <w:pPr>
+        <w:rPr>
+          <w:rFonts w:ascii="DejaVu Serif" w:hAnsi="DejaVu Serif"/>
+        </w:rPr>
+      </w:pPr>
+      <w:r>
+        <w:rPr>
+          <w:rFonts w:ascii="DejaVu Serif" w:hAnsi="DejaVu Serif"/>
+        </w:rPr>
+        <w:t xml:space="preserve">Correcto la configuración de páginas estáticas. </w:t>
+      </w:r>
+      <w:r>
+        <w:rPr>
+          <w:rFonts w:ascii="DejaVu Serif" w:hAnsi="DejaVu Serif"/>
+        </w:rPr>
+        <w:t>También</w:t>
+      </w:r>
+      <w:r>
+        <w:rPr>
+          <w:rFonts w:ascii="DejaVu Serif" w:hAnsi="DejaVu Serif"/>
+        </w:rPr>
+        <w:t xml:space="preserve"> configuraron y usaron </w:t>
       </w:r>
       <w:proofErr w:type="gramStart"/>
       <w:r>
         <w:rPr>
           <w:rFonts w:ascii="DejaVu Serif" w:hAnsi="DejaVu Serif"/>
         </w:rPr>
+        <w:t>bien  los</w:t>
+      </w:r>
+      <w:proofErr w:type="gramEnd"/>
+      <w:r>
+        <w:rPr>
+          <w:rFonts w:ascii="DejaVu Serif" w:hAnsi="DejaVu Serif"/>
+        </w:rPr>
+        <w:t xml:space="preserve"> middlewares.</w:t>
+      </w:r>
+    </w:p>
+    <w:p>
+      <w:pPr>
+        <w:rPr>
+          <w:rFonts w:ascii="DejaVu Serif" w:hAnsi="DejaVu Serif"/>
+        </w:rPr>
+      </w:pPr>
+    </w:p>
+    <w:p>
+      <w:pPr>
+        <w:rPr>
+          <w:rFonts w:ascii="DejaVu Serif" w:hAnsi="DejaVu Serif"/>
+        </w:rPr>
+      </w:pPr>
+    </w:p>
+    <w:p>
+      <w:pPr>
+        <w:rPr>
+          <w:rFonts w:ascii="DejaVu Serif" w:hAnsi="DejaVu Serif"/>
+        </w:rPr>
+      </w:pPr>
+      <w:r>
+        <w:rPr>
+          <w:rFonts w:ascii="DejaVu Serif" w:hAnsi="DejaVu Serif"/>
+        </w:rPr>
+        <w:t xml:space="preserve">Bien manejado la creación de rutas y vistas en </w:t>
+      </w:r>
+      <w:proofErr w:type="spellStart"/>
+      <w:r>
+        <w:rPr>
+          <w:rFonts w:ascii="DejaVu Serif" w:hAnsi="DejaVu Serif"/>
+        </w:rPr>
+        <w:t>hbs</w:t>
+      </w:r>
+      <w:proofErr w:type="spellEnd"/>
+      <w:r>
+        <w:rPr>
+          <w:rFonts w:ascii="DejaVu Serif" w:hAnsi="DejaVu Serif"/>
+        </w:rPr>
+        <w:t xml:space="preserve">. </w:t>
+      </w:r>
+      <w:r>
+        <w:rPr>
+          <w:rFonts w:ascii="DejaVu Serif" w:hAnsi="DejaVu Serif"/>
+        </w:rPr>
+        <w:t>También</w:t>
+      </w:r>
+      <w:r>
+        <w:rPr>
+          <w:rFonts w:ascii="DejaVu Serif" w:hAnsi="DejaVu Serif"/>
+        </w:rPr>
+        <w:t xml:space="preserve"> manejaron bien los casos de error.</w:t>
+      </w:r>
+    </w:p>
+    <w:p>
+      <w:pPr>
+        <w:rPr>
+          <w:rFonts w:ascii="DejaVu Serif" w:hAnsi="DejaVu Serif"/>
+        </w:rPr>
+      </w:pPr>
+    </w:p>
+    <w:p>
+      <w:pPr>
+        <w:rPr>
+          <w:rFonts w:ascii="DejaVu Serif" w:hAnsi="DejaVu Serif"/>
+        </w:rPr>
+      </w:pPr>
+      <w:r>
+        <w:rPr>
+          <w:rFonts w:ascii="DejaVu Serif" w:hAnsi="DejaVu Serif"/>
+        </w:rPr>
+        <w:t>Destaco la legibilidad y simplicidad de tu código JS.</w:t>
+      </w:r>
+    </w:p>
+    <w:p>
+      <w:pPr>
+        <w:rPr>
+          <w:rFonts w:ascii="DejaVu Serif" w:hAnsi="DejaVu Serif"/>
+        </w:rPr>
+      </w:pPr>
+    </w:p>
+    <w:p>
+      <w:pPr>
+        <w:rPr>
+          <w:rFonts w:ascii="DejaVu Serif" w:hAnsi="DejaVu Serif"/>
+        </w:rPr>
+      </w:pPr>
+    </w:p>
+    <w:p>
+      <w:pPr>
+        <w:rPr>
+          <w:rFonts w:ascii="DejaVu Serif" w:hAnsi="DejaVu Serif"/>
+        </w:rPr>
+      </w:pPr>
+      <w:r>
+        <w:rPr>
+          <w:rFonts w:ascii="DejaVu Serif" w:hAnsi="DejaVu Serif"/>
+        </w:rPr>
+        <w:t xml:space="preserve">Excelente </w:t>
+      </w:r>
+      <w:proofErr w:type="gramStart"/>
+      <w:r>
+        <w:rPr>
+          <w:rFonts w:ascii="DejaVu Serif" w:hAnsi="DejaVu Serif"/>
+        </w:rPr>
         <w:t>trabajo !</w:t>
       </w:r>
       <w:proofErr w:type="gramEnd"/>
@@ -13045,6 +13915,7 @@
       <w:pPr>
         <w:rPr>
           <w:rFonts w:ascii="DejaVu Serif" w:hAnsi="DejaVu Serif"/>
+          <w:lang w:val="es-ES"/>
         </w:rPr>
       </w:pPr>
       <w:r>
@@ -13053,7 +13924,7 @@
           <w:b/>
           <w:bCs/>
         </w:rPr>
-        <w:t>Tu nota en el Desafío 08 es: 9</w:t>
+        <w:t>Tu nota en el Desafío 09 es: 10</w:t>
       </w:r>
     </w:p>
     <w:p>
@@ -13289,7 +14160,7 @@
 </file>
 
 <file path=word/styles.xml><?xml version="1.0" encoding="utf-8"?>
-<w:styles xmlns:mc="http://schemas.openxmlformats.org/markup-compatibility/2006" xmlns:r="http://schemas.openxmlformats.org/officeDocument/2006/relationships" xmlns:w="http://schemas.openxmlformats.org/wordprocessingml/2006/main" xmlns:w14="http://schemas.microsoft.com/office/word/2010/wordml" xmlns:w15="http://schemas.microsoft.com/office/word/2012/wordml" xmlns:w16cid="http://schemas.microsoft.com/office/word/2016/wordml/cid" xmlns:w16se="http://schemas.microsoft.com/office/word/2015/wordml/symex" mc:Ignorable="w14 w15 w16se w16cid">
+<w:styles xmlns:mc="http://schemas.openxmlformats.org/markup-compatibility/2006" xmlns:r="http://schemas.openxmlformats.org/officeDocument/2006/relationships" xmlns:w="http://schemas.openxmlformats.org/wordprocessingml/2006/main" xmlns:w14="http://schemas.microsoft.com/office/word/2010/wordml" xmlns:w15="http://schemas.microsoft.com/office/word/2012/wordml" xmlns:w16cex="http://schemas.microsoft.com/office/word/2018/wordml/cex" xmlns:w16cid="http://schemas.microsoft.com/office/word/2016/wordml/cid" xmlns:w16="http://schemas.microsoft.com/office/word/2018/wordml" xmlns:w16sdtdh="http://schemas.microsoft.com/office/word/2020/wordml/sdtdatahash" xmlns:w16se="http://schemas.microsoft.com/office/word/2015/wordml/symex" mc:Ignorable="w14 w15 w16se w16cid w16 w16cex w16sdtdh">
   <w:docDefaults>
     <w:rPrDefault>
       <w:rPr>
@@ -13307,7 +14178,7 @@
       </w:pPr>
     </w:pPrDefault>
   </w:docDefaults>
-  <w:latentStyles w:defLockedState="0" w:defUIPriority="99" w:defSemiHidden="0" w:defUnhideWhenUsed="0" w:defQFormat="0" w:count="375">
+  <w:latentStyles w:defLockedState="0" w:defUIPriority="99" w:defSemiHidden="0" w:defUnhideWhenUsed="0" w:defQFormat="0" w:count="376">
     <w:lsdException w:name="Normal" w:uiPriority="0" w:qFormat="1"/>
     <w:lsdException w:name="heading 1" w:uiPriority="9" w:qFormat="1"/>
     <w:lsdException w:name="heading 2" w:semiHidden="1" w:uiPriority="9" w:unhideWhenUsed="1" w:qFormat="1"/>
@@ -13413,7 +14284,6 @@
     <w:lsdException w:name="HTML Sample" w:semiHidden="1" w:unhideWhenUsed="1"/>
     <w:lsdException w:name="HTML Typewriter" w:semiHidden="1" w:unhideWhenUsed="1"/>
     <w:lsdException w:name="HTML Variable" w:semiHidden="1" w:unhideWhenUsed="1"/>
-    <w:lsdException w:name="Normal Table" w:semiHidden="1" w:unhideWhenUsed="1"/>
     <w:lsdException w:name="annotation subject" w:semiHidden="1" w:unhideWhenUsed="1"/>
     <w:lsdException w:name="No List" w:semiHidden="1" w:unhideWhenUsed="1"/>
     <w:lsdException w:name="Outline List 1" w:semiHidden="1" w:unhideWhenUsed="1"/>
@@ -13460,10 +14330,8 @@
     <w:lsdException w:name="Table Subtle 2" w:semiHidden="1" w:unhideWhenUsed="1"/>
     <w:lsdException w:name="Table Web 1" w:semiHidden="1" w:unhideWhenUsed="1"/>
     <w:lsdException w:name="Table Web 2" w:semiHidden="1" w:unhideWhenUsed="1"/>
-    <w:lsdException w:name="Table Web 3" w:semiHidden="1" w:unhideWhenUsed="1"/>
     <w:lsdException w:name="Balloon Text" w:semiHidden="1" w:unhideWhenUsed="1"/>
     <w:lsdException w:name="Table Grid" w:uiPriority="39"/>
-    <w:lsdException w:name="Table Theme" w:semiHidden="1" w:unhideWhenUsed="1"/>
     <w:lsdException w:name="Placeholder Text" w:semiHidden="1"/>
     <w:lsdException w:name="No Spacing" w:uiPriority="1" w:qFormat="1"/>
     <w:lsdException w:name="Light Shading" w:uiPriority="60"/>
@@ -13683,6 +14551,7 @@
     <w:lsdException w:name="Smart Hyperlink" w:semiHidden="1" w:unhideWhenUsed="1"/>
     <w:lsdException w:name="Hashtag" w:semiHidden="1" w:unhideWhenUsed="1"/>
     <w:lsdException w:name="Unresolved Mention" w:semiHidden="1" w:unhideWhenUsed="1"/>
+    <w:lsdException w:name="Smart Link" w:semiHidden="1" w:unhideWhenUsed="1"/>
   </w:latentStyles>
   <w:style w:type="paragraph" w:default="1" w:styleId="Normal">
     <w:name w:val="Normal"/>

</xml_diff>